<commit_message>
Worked on - Not done yet
</commit_message>
<xml_diff>
--- a/Management/Status Reports/Status Report 2.docx
+++ b/Management/Status Reports/Status Report 2.docx
@@ -1,6 +1,6 @@
 
 <file path=word/document.xml><?xml version="1.0" encoding="utf-8"?>
-<w:document xmlns:wpc="http://schemas.microsoft.com/office/word/2010/wordprocessingCanvas" xmlns:mc="http://schemas.openxmlformats.org/markup-compatibility/2006" xmlns:o="urn:schemas-microsoft-com:office:office" xmlns:r="http://schemas.openxmlformats.org/officeDocument/2006/relationships" xmlns:m="http://schemas.openxmlformats.org/officeDocument/2006/math" xmlns:v="urn:schemas-microsoft-com:vml" xmlns:wp14="http://schemas.microsoft.com/office/word/2010/wordprocessingDrawing" xmlns:wp="http://schemas.openxmlformats.org/drawingml/2006/wordprocessingDrawing" xmlns:w10="urn:schemas-microsoft-com:office:word" xmlns:w="http://schemas.openxmlformats.org/wordprocessingml/2006/main" xmlns:w14="http://schemas.microsoft.com/office/word/2010/wordml" xmlns:w15="http://schemas.microsoft.com/office/word/2012/wordml" xmlns:wpg="http://schemas.microsoft.com/office/word/2010/wordprocessingGroup" xmlns:wpi="http://schemas.microsoft.com/office/word/2010/wordprocessingInk" xmlns:wne="http://schemas.microsoft.com/office/word/2006/wordml" xmlns:wps="http://schemas.microsoft.com/office/word/2010/wordprocessingShape" mc:Ignorable="w14 w15 wp14">
+<w:document xmlns:wpc="http://schemas.microsoft.com/office/word/2010/wordprocessingCanvas" xmlns:mo="http://schemas.microsoft.com/office/mac/office/2008/main" xmlns:mc="http://schemas.openxmlformats.org/markup-compatibility/2006" xmlns:mv="urn:schemas-microsoft-com:mac:vml" xmlns:o="urn:schemas-microsoft-com:office:office" xmlns:r="http://schemas.openxmlformats.org/officeDocument/2006/relationships" xmlns:m="http://schemas.openxmlformats.org/officeDocument/2006/math" xmlns:v="urn:schemas-microsoft-com:vml" xmlns:wp14="http://schemas.microsoft.com/office/word/2010/wordprocessingDrawing" xmlns:wp="http://schemas.openxmlformats.org/drawingml/2006/wordprocessingDrawing" xmlns:w10="urn:schemas-microsoft-com:office:word" xmlns:w="http://schemas.openxmlformats.org/wordprocessingml/2006/main" xmlns:w14="http://schemas.microsoft.com/office/word/2010/wordml" xmlns:wpg="http://schemas.microsoft.com/office/word/2010/wordprocessingGroup" xmlns:wpi="http://schemas.microsoft.com/office/word/2010/wordprocessingInk" xmlns:wne="http://schemas.microsoft.com/office/word/2006/wordml" xmlns:wps="http://schemas.microsoft.com/office/word/2010/wordprocessingShape" mc:Ignorable="w14 wp14">
   <w:body>
     <w:tbl>
       <w:tblPr>
@@ -114,7 +114,14 @@
                 <w:sz w:val="36"/>
                 <w:szCs w:val="36"/>
               </w:rPr>
-              <w:t>Concrete Drying Application Team</w:t>
+              <w:t xml:space="preserve">Concrete </w:t>
+            </w:r>
+            <w:r>
+              <w:rPr>
+                <w:sz w:val="36"/>
+                <w:szCs w:val="36"/>
+              </w:rPr>
+              <w:t>Concepts</w:t>
             </w:r>
           </w:p>
         </w:tc>
@@ -178,17 +185,28 @@
         <w:spacing w:line="480" w:lineRule="auto"/>
         <w:ind w:firstLine="720"/>
       </w:pPr>
-      <w:r>
-        <w:t xml:space="preserve">Status report of the Concrete Drying Application Team at the </w:t>
+      <w:proofErr w:type="gramStart"/>
+      <w:r>
+        <w:t xml:space="preserve">Status report of the Concrete </w:t>
+      </w:r>
+      <w:r>
+        <w:t>Concepts t</w:t>
+      </w:r>
+      <w:r>
+        <w:t xml:space="preserve">eam at the </w:t>
       </w:r>
       <w:r>
         <w:t>beginning of the second</w:t>
       </w:r>
       <w:r>
-        <w:t xml:space="preserve"> semester. This status report was completed </w:t>
-      </w:r>
-      <w:r>
-        <w:t>in the middle of sprint 4</w:t>
+        <w:t xml:space="preserve"> semester.</w:t>
+      </w:r>
+      <w:proofErr w:type="gramEnd"/>
+      <w:r>
+        <w:t xml:space="preserve"> This status report was completed </w:t>
+      </w:r>
+      <w:r>
+        <w:t>during the planning of sprint 4</w:t>
       </w:r>
       <w:r>
         <w:t>.</w:t>
@@ -241,7 +259,7 @@
       </w:tr>
       <w:tr>
         <w:trPr>
-          <w:trHeight w:val="284"/>
+          <w:trHeight w:val="323"/>
           <w:jc w:val="center"/>
         </w:trPr>
         <w:tc>
@@ -352,6 +370,7 @@
       </w:tr>
       <w:tr>
         <w:trPr>
+          <w:trHeight w:val="242"/>
           <w:jc w:val="center"/>
         </w:trPr>
         <w:tc>
@@ -375,12 +394,6 @@
             <w:pPr>
               <w:jc w:val="right"/>
             </w:pPr>
-            <w:r>
-              <w:rPr>
-                <w:highlight w:val="yellow"/>
-              </w:rPr>
-              <w:t>HERE</w:t>
-            </w:r>
           </w:p>
         </w:tc>
       </w:tr>
@@ -409,12 +422,6 @@
             <w:pPr>
               <w:jc w:val="right"/>
             </w:pPr>
-            <w:r>
-              <w:rPr>
-                <w:highlight w:val="yellow"/>
-              </w:rPr>
-              <w:t>HERE</w:t>
-            </w:r>
           </w:p>
         </w:tc>
       </w:tr>
@@ -446,12 +453,6 @@
                 <w:highlight w:val="yellow"/>
               </w:rPr>
             </w:pPr>
-            <w:r>
-              <w:rPr>
-                <w:highlight w:val="yellow"/>
-              </w:rPr>
-              <w:t>HERE</w:t>
-            </w:r>
           </w:p>
         </w:tc>
       </w:tr>
@@ -497,7 +498,15 @@
         <w:ind w:firstLine="720"/>
       </w:pPr>
       <w:r>
-        <w:t>Following the person-hour information is the product burndown chart along with team and individual effort and velocity charts.</w:t>
+        <w:t xml:space="preserve">Following the person-hour information is the product </w:t>
+      </w:r>
+      <w:proofErr w:type="spellStart"/>
+      <w:r>
+        <w:t>burndown</w:t>
+      </w:r>
+      <w:proofErr w:type="spellEnd"/>
+      <w:r>
+        <w:t xml:space="preserve"> chart along with team and individual effort and velocity charts.</w:t>
       </w:r>
     </w:p>
     <w:p>
@@ -515,8 +524,18 @@
           <w:sz w:val="40"/>
           <w:szCs w:val="40"/>
         </w:rPr>
-        <w:t>Product Burndown</w:t>
-      </w:r>
+        <w:t xml:space="preserve">Product </w:t>
+      </w:r>
+      <w:proofErr w:type="spellStart"/>
+      <w:r>
+        <w:rPr>
+          <w:b/>
+          <w:sz w:val="40"/>
+          <w:szCs w:val="40"/>
+        </w:rPr>
+        <w:t>Burndown</w:t>
+      </w:r>
+      <w:proofErr w:type="spellEnd"/>
       <w:r>
         <w:rPr>
           <w:b/>
@@ -751,10 +770,7 @@
               </w:rPr>
             </w:pPr>
             <w:r>
-              <w:rPr>
-                <w:highlight w:val="yellow"/>
-              </w:rPr>
-              <w:t>HERE</w:t>
+              <w:t>8</w:t>
             </w:r>
           </w:p>
         </w:tc>
@@ -788,10 +804,7 @@
               </w:rPr>
             </w:pPr>
             <w:r>
-              <w:rPr>
-                <w:highlight w:val="yellow"/>
-              </w:rPr>
-              <w:t>HERE</w:t>
+              <w:t>23</w:t>
             </w:r>
           </w:p>
         </w:tc>
@@ -825,10 +838,7 @@
               </w:rPr>
             </w:pPr>
             <w:r>
-              <w:rPr>
-                <w:highlight w:val="yellow"/>
-              </w:rPr>
-              <w:t>HERE</w:t>
+              <w:t>9</w:t>
             </w:r>
           </w:p>
         </w:tc>
@@ -862,10 +872,7 @@
               </w:rPr>
             </w:pPr>
             <w:r>
-              <w:rPr>
-                <w:highlight w:val="yellow"/>
-              </w:rPr>
-              <w:t>TOTAL</w:t>
+              <w:t>40</w:t>
             </w:r>
           </w:p>
         </w:tc>
@@ -924,33 +931,9 @@
           <w:numId w:val="5"/>
         </w:numPr>
         <w:spacing w:line="480" w:lineRule="auto"/>
-        <w:rPr>
-          <w:highlight w:val="yellow"/>
-        </w:rPr>
-      </w:pPr>
-      <w:r>
-        <w:rPr>
-          <w:highlight w:val="yellow"/>
-        </w:rPr>
-        <w:t>WORK DONE HERE</w:t>
-      </w:r>
-      <w:bookmarkStart w:id="0" w:name="_GoBack"/>
-      <w:bookmarkEnd w:id="0"/>
-    </w:p>
-    <w:p>
-      <w:pPr>
-        <w:pStyle w:val="ListParagraph"/>
-        <w:numPr>
-          <w:ilvl w:val="0"/>
-          <w:numId w:val="5"/>
-        </w:numPr>
-        <w:spacing w:line="480" w:lineRule="auto"/>
-      </w:pPr>
-      <w:r>
-        <w:t xml:space="preserve">Sprint </w:t>
-      </w:r>
-      <w:r>
-        <w:t>4</w:t>
+      </w:pPr>
+      <w:r>
+        <w:t xml:space="preserve">Found a new graph library to use because new requirements couldn’t be done on the library that was being used. </w:t>
       </w:r>
     </w:p>
     <w:p>
@@ -961,28 +944,127 @@
           <w:numId w:val="5"/>
         </w:numPr>
         <w:spacing w:line="480" w:lineRule="auto"/>
-        <w:rPr>
-          <w:highlight w:val="yellow"/>
-        </w:rPr>
-      </w:pPr>
-      <w:r>
-        <w:rPr>
-          <w:highlight w:val="yellow"/>
-        </w:rPr>
-        <w:t>WHAT WE ARE WORKING ON HERE</w:t>
+      </w:pPr>
+      <w:r>
+        <w:t>Recreated graph with new library</w:t>
       </w:r>
     </w:p>
     <w:p>
       <w:pPr>
         <w:pStyle w:val="ListParagraph"/>
-        <w:spacing w:line="480" w:lineRule="auto"/>
-        <w:ind w:left="1440"/>
-      </w:pPr>
-      <w:r>
-        <w:rPr>
-          <w:highlight w:val="yellow"/>
-        </w:rPr>
-        <w:t>STOPPED HERE</w:t>
+        <w:numPr>
+          <w:ilvl w:val="1"/>
+          <w:numId w:val="5"/>
+        </w:numPr>
+        <w:spacing w:line="480" w:lineRule="auto"/>
+      </w:pPr>
+      <w:r>
+        <w:t>Created user table in database</w:t>
+      </w:r>
+    </w:p>
+    <w:p>
+      <w:pPr>
+        <w:pStyle w:val="ListParagraph"/>
+        <w:numPr>
+          <w:ilvl w:val="1"/>
+          <w:numId w:val="5"/>
+        </w:numPr>
+        <w:spacing w:line="480" w:lineRule="auto"/>
+      </w:pPr>
+      <w:r>
+        <w:t>Created users table class to interact with user in database</w:t>
+      </w:r>
+    </w:p>
+    <w:p>
+      <w:pPr>
+        <w:pStyle w:val="ListParagraph"/>
+        <w:numPr>
+          <w:ilvl w:val="1"/>
+          <w:numId w:val="5"/>
+        </w:numPr>
+        <w:spacing w:line="480" w:lineRule="auto"/>
+      </w:pPr>
+      <w:r>
+        <w:t>Created generic classes for weather, future notifications, change in state notifications, database table</w:t>
+      </w:r>
+    </w:p>
+    <w:p>
+      <w:pPr>
+        <w:pStyle w:val="ListParagraph"/>
+        <w:numPr>
+          <w:ilvl w:val="1"/>
+          <w:numId w:val="5"/>
+        </w:numPr>
+        <w:spacing w:line="480" w:lineRule="auto"/>
+      </w:pPr>
+      <w:r>
+        <w:t>Log-in and sessions functionality (need to integrate)</w:t>
+      </w:r>
+    </w:p>
+    <w:p>
+      <w:pPr>
+        <w:pStyle w:val="ListParagraph"/>
+        <w:numPr>
+          <w:ilvl w:val="1"/>
+          <w:numId w:val="5"/>
+        </w:numPr>
+        <w:spacing w:line="480" w:lineRule="auto"/>
+      </w:pPr>
+      <w:r>
+        <w:t>Password and hashing</w:t>
+      </w:r>
+    </w:p>
+    <w:p>
+      <w:pPr>
+        <w:pStyle w:val="ListParagraph"/>
+        <w:numPr>
+          <w:ilvl w:val="1"/>
+          <w:numId w:val="5"/>
+        </w:numPr>
+        <w:spacing w:line="480" w:lineRule="auto"/>
+      </w:pPr>
+      <w:r>
+        <w:t>Added suggested concrete temperature functionality</w:t>
+      </w:r>
+    </w:p>
+    <w:p>
+      <w:pPr>
+        <w:pStyle w:val="ListParagraph"/>
+        <w:numPr>
+          <w:ilvl w:val="1"/>
+          <w:numId w:val="5"/>
+        </w:numPr>
+        <w:spacing w:line="480" w:lineRule="auto"/>
+      </w:pPr>
+      <w:r>
+        <w:t xml:space="preserve">Added change concrete temperature functionality </w:t>
+      </w:r>
+    </w:p>
+    <w:p>
+      <w:pPr>
+        <w:pStyle w:val="ListParagraph"/>
+        <w:numPr>
+          <w:ilvl w:val="1"/>
+          <w:numId w:val="5"/>
+        </w:numPr>
+        <w:spacing w:line="480" w:lineRule="auto"/>
+      </w:pPr>
+      <w:r>
+        <w:lastRenderedPageBreak/>
+        <w:t>Create 6 hour view prototype</w:t>
+      </w:r>
+    </w:p>
+    <w:p>
+      <w:pPr>
+        <w:pStyle w:val="ListParagraph"/>
+        <w:numPr>
+          <w:ilvl w:val="1"/>
+          <w:numId w:val="5"/>
+        </w:numPr>
+        <w:spacing w:line="480" w:lineRule="auto"/>
+      </w:pPr>
+      <w:r>
+        <w:t>Other various graph formatting fixes/updates.</w:t>
       </w:r>
     </w:p>
     <w:p>
@@ -1061,6 +1143,9 @@
         <w:ind w:left="1440"/>
       </w:pPr>
       <w:r>
+        <w:t xml:space="preserve">Updated </w:t>
+      </w:r>
+      <w:r>
         <w:t>Process Specification</w:t>
       </w:r>
     </w:p>
@@ -1075,6 +1160,9 @@
         <w:ind w:left="1440"/>
       </w:pPr>
       <w:r>
+        <w:t xml:space="preserve">Updated </w:t>
+      </w:r>
+      <w:r>
         <w:t>Process Plan</w:t>
       </w:r>
     </w:p>
@@ -1088,6 +1176,14 @@
         <w:spacing w:line="480" w:lineRule="auto"/>
         <w:ind w:left="1440"/>
       </w:pPr>
+      <w:proofErr w:type="spellStart"/>
+      <w:r>
+        <w:t>Uptdated</w:t>
+      </w:r>
+      <w:proofErr w:type="spellEnd"/>
+      <w:r>
+        <w:t xml:space="preserve"> </w:t>
+      </w:r>
       <w:r>
         <w:t>Product Backlog</w:t>
       </w:r>
@@ -1103,8 +1199,16 @@
         <w:ind w:left="1440"/>
       </w:pPr>
       <w:r>
-        <w:t>Product Burndown</w:t>
-      </w:r>
+        <w:t xml:space="preserve">Updated </w:t>
+      </w:r>
+      <w:r>
+        <w:t xml:space="preserve">Product </w:t>
+      </w:r>
+      <w:proofErr w:type="spellStart"/>
+      <w:r>
+        <w:t>Burndown</w:t>
+      </w:r>
+      <w:proofErr w:type="spellEnd"/>
     </w:p>
     <w:p>
       <w:pPr>
@@ -1117,7 +1221,9 @@
         <w:ind w:left="1440"/>
       </w:pPr>
       <w:r>
-        <w:lastRenderedPageBreak/>
+        <w:t xml:space="preserve">Updated </w:t>
+      </w:r>
+      <w:r>
         <w:t>Product Effort and Velocity</w:t>
       </w:r>
     </w:p>
@@ -1132,6 +1238,9 @@
         <w:ind w:left="1440"/>
       </w:pPr>
       <w:r>
+        <w:t xml:space="preserve">Updated </w:t>
+      </w:r>
+      <w:r>
         <w:t>Risk Table</w:t>
       </w:r>
     </w:p>
@@ -1146,7 +1255,10 @@
         <w:ind w:left="1440"/>
       </w:pPr>
       <w:r>
-        <w:t>Sprint 1 Input and Output</w:t>
+        <w:t xml:space="preserve">Sprint 3 Input </w:t>
+      </w:r>
+      <w:r>
+        <w:t>and Output</w:t>
       </w:r>
     </w:p>
     <w:p>
@@ -1160,7 +1272,7 @@
         <w:ind w:left="1440"/>
       </w:pPr>
       <w:r>
-        <w:t>Sprint 2 Input and Output</w:t>
+        <w:t>Sprint 4 input</w:t>
       </w:r>
     </w:p>
     <w:p>
@@ -1174,7 +1286,21 @@
         <w:ind w:left="1440"/>
       </w:pPr>
       <w:r>
-        <w:t xml:space="preserve">Sprint 3 Input </w:t>
+        <w:t>Test Plan</w:t>
+      </w:r>
+    </w:p>
+    <w:p>
+      <w:pPr>
+        <w:pStyle w:val="ListParagraph"/>
+        <w:numPr>
+          <w:ilvl w:val="0"/>
+          <w:numId w:val="4"/>
+        </w:numPr>
+        <w:spacing w:line="480" w:lineRule="auto"/>
+        <w:ind w:left="720"/>
+      </w:pPr>
+      <w:r>
+        <w:t>Code</w:t>
       </w:r>
     </w:p>
     <w:p>
@@ -1187,9 +1313,194 @@
         <w:spacing w:line="480" w:lineRule="auto"/>
         <w:ind w:left="1440"/>
       </w:pPr>
-      <w:r>
-        <w:t>Team Post-Mortem Report</w:t>
-      </w:r>
+      <w:proofErr w:type="spellStart"/>
+      <w:r>
+        <w:t>MyMain.php</w:t>
+      </w:r>
+      <w:proofErr w:type="spellEnd"/>
+      <w:r>
+        <w:t xml:space="preserve"> – core component</w:t>
+      </w:r>
+    </w:p>
+    <w:p>
+      <w:pPr>
+        <w:pStyle w:val="ListParagraph"/>
+        <w:numPr>
+          <w:ilvl w:val="1"/>
+          <w:numId w:val="4"/>
+        </w:numPr>
+        <w:spacing w:line="480" w:lineRule="auto"/>
+        <w:ind w:left="1440"/>
+      </w:pPr>
+      <w:proofErr w:type="spellStart"/>
+      <w:r>
+        <w:t>Users.php</w:t>
+      </w:r>
+      <w:proofErr w:type="spellEnd"/>
+      <w:r>
+        <w:t xml:space="preserve"> – User class to interact with user table in database</w:t>
+      </w:r>
+    </w:p>
+    <w:p>
+      <w:pPr>
+        <w:pStyle w:val="ListParagraph"/>
+        <w:numPr>
+          <w:ilvl w:val="1"/>
+          <w:numId w:val="4"/>
+        </w:numPr>
+        <w:spacing w:line="480" w:lineRule="auto"/>
+        <w:ind w:left="1440"/>
+      </w:pPr>
+      <w:proofErr w:type="spellStart"/>
+      <w:r>
+        <w:t>Weather.php</w:t>
+      </w:r>
+      <w:proofErr w:type="spellEnd"/>
+      <w:r>
+        <w:t xml:space="preserve"> – Weather class to interact with weather table in database</w:t>
+      </w:r>
+    </w:p>
+    <w:p>
+      <w:pPr>
+        <w:pStyle w:val="ListParagraph"/>
+        <w:numPr>
+          <w:ilvl w:val="1"/>
+          <w:numId w:val="4"/>
+        </w:numPr>
+        <w:spacing w:line="480" w:lineRule="auto"/>
+        <w:ind w:left="1440"/>
+      </w:pPr>
+      <w:proofErr w:type="spellStart"/>
+      <w:proofErr w:type="gramStart"/>
+      <w:r>
+        <w:t>futurenotifications.php</w:t>
+      </w:r>
+      <w:proofErr w:type="spellEnd"/>
+      <w:proofErr w:type="gramEnd"/>
+      <w:r>
+        <w:t xml:space="preserve"> – User future notifications class to interact with future notifications table in database</w:t>
+      </w:r>
+    </w:p>
+    <w:p>
+      <w:pPr>
+        <w:pStyle w:val="ListParagraph"/>
+        <w:numPr>
+          <w:ilvl w:val="1"/>
+          <w:numId w:val="4"/>
+        </w:numPr>
+        <w:spacing w:line="480" w:lineRule="auto"/>
+        <w:ind w:left="1440"/>
+      </w:pPr>
+      <w:proofErr w:type="spellStart"/>
+      <w:proofErr w:type="gramStart"/>
+      <w:r>
+        <w:t>changeinstatenotifcation.php</w:t>
+      </w:r>
+      <w:proofErr w:type="spellEnd"/>
+      <w:proofErr w:type="gramEnd"/>
+      <w:r>
+        <w:t xml:space="preserve"> – change in state notifications class to interact with future change in state table in database</w:t>
+      </w:r>
+    </w:p>
+    <w:p>
+      <w:pPr>
+        <w:pStyle w:val="ListParagraph"/>
+        <w:numPr>
+          <w:ilvl w:val="1"/>
+          <w:numId w:val="4"/>
+        </w:numPr>
+        <w:spacing w:line="480" w:lineRule="auto"/>
+        <w:ind w:left="1440"/>
+      </w:pPr>
+      <w:proofErr w:type="spellStart"/>
+      <w:proofErr w:type="gramStart"/>
+      <w:r>
+        <w:t>graph.php</w:t>
+      </w:r>
+      <w:proofErr w:type="spellEnd"/>
+      <w:proofErr w:type="gramEnd"/>
+      <w:r>
+        <w:t xml:space="preserve"> – Graph functionality</w:t>
+      </w:r>
+    </w:p>
+    <w:p>
+      <w:pPr>
+        <w:pStyle w:val="ListParagraph"/>
+        <w:numPr>
+          <w:ilvl w:val="1"/>
+          <w:numId w:val="4"/>
+        </w:numPr>
+        <w:spacing w:line="480" w:lineRule="auto"/>
+        <w:ind w:left="1440"/>
+      </w:pPr>
+      <w:proofErr w:type="gramStart"/>
+      <w:r>
+        <w:t>l</w:t>
+      </w:r>
+      <w:r>
+        <w:t>ogin.html</w:t>
+      </w:r>
+      <w:proofErr w:type="gramEnd"/>
+      <w:r>
+        <w:t xml:space="preserve"> – </w:t>
+      </w:r>
+      <w:r>
+        <w:t>Login screen</w:t>
+      </w:r>
+    </w:p>
+    <w:p>
+      <w:pPr>
+        <w:pStyle w:val="ListParagraph"/>
+        <w:numPr>
+          <w:ilvl w:val="1"/>
+          <w:numId w:val="4"/>
+        </w:numPr>
+        <w:spacing w:line="480" w:lineRule="auto"/>
+        <w:ind w:left="1440"/>
+      </w:pPr>
+      <w:proofErr w:type="spellStart"/>
+      <w:proofErr w:type="gramStart"/>
+      <w:r>
+        <w:lastRenderedPageBreak/>
+        <w:t>login.php</w:t>
+      </w:r>
+      <w:proofErr w:type="spellEnd"/>
+      <w:proofErr w:type="gramEnd"/>
+      <w:r>
+        <w:t xml:space="preserve"> – Login/session functionality </w:t>
+      </w:r>
+    </w:p>
+    <w:p>
+      <w:pPr>
+        <w:pStyle w:val="ListParagraph"/>
+        <w:numPr>
+          <w:ilvl w:val="1"/>
+          <w:numId w:val="4"/>
+        </w:numPr>
+        <w:spacing w:line="480" w:lineRule="auto"/>
+        <w:ind w:left="1440"/>
+      </w:pPr>
+      <w:proofErr w:type="spellStart"/>
+      <w:proofErr w:type="gramStart"/>
+      <w:r>
+        <w:t>logout.php</w:t>
+      </w:r>
+      <w:proofErr w:type="spellEnd"/>
+      <w:proofErr w:type="gramEnd"/>
+      <w:r>
+        <w:t xml:space="preserve"> – Logout/session functionality</w:t>
+      </w:r>
+    </w:p>
+    <w:p>
+      <w:pPr>
+        <w:pStyle w:val="ListParagraph"/>
+        <w:numPr>
+          <w:ilvl w:val="1"/>
+          <w:numId w:val="4"/>
+        </w:numPr>
+        <w:spacing w:line="480" w:lineRule="auto"/>
+        <w:ind w:left="1440"/>
+      </w:pPr>
     </w:p>
     <w:p>
       <w:pPr>
@@ -1202,7 +1513,7 @@
         <w:ind w:left="720"/>
       </w:pPr>
       <w:r>
-        <w:t>Diagrams</w:t>
+        <w:t>Site</w:t>
       </w:r>
     </w:p>
     <w:p>
@@ -1216,118 +1527,6 @@
         <w:ind w:left="1440"/>
       </w:pPr>
       <w:r>
-        <w:t>Agile Use Cases</w:t>
-      </w:r>
-    </w:p>
-    <w:p>
-      <w:pPr>
-        <w:pStyle w:val="ListParagraph"/>
-        <w:numPr>
-          <w:ilvl w:val="1"/>
-          <w:numId w:val="4"/>
-        </w:numPr>
-        <w:spacing w:line="480" w:lineRule="auto"/>
-        <w:ind w:left="1440"/>
-      </w:pPr>
-      <w:r>
-        <w:t>ER Diagram</w:t>
-      </w:r>
-    </w:p>
-    <w:p>
-      <w:pPr>
-        <w:pStyle w:val="ListParagraph"/>
-        <w:numPr>
-          <w:ilvl w:val="1"/>
-          <w:numId w:val="4"/>
-        </w:numPr>
-        <w:spacing w:line="480" w:lineRule="auto"/>
-        <w:ind w:left="1440"/>
-      </w:pPr>
-      <w:r>
-        <w:t xml:space="preserve">High Level Architecture </w:t>
-      </w:r>
-    </w:p>
-    <w:p>
-      <w:pPr>
-        <w:pStyle w:val="ListParagraph"/>
-        <w:numPr>
-          <w:ilvl w:val="1"/>
-          <w:numId w:val="4"/>
-        </w:numPr>
-        <w:spacing w:line="480" w:lineRule="auto"/>
-        <w:ind w:left="1440"/>
-      </w:pPr>
-      <w:r>
-        <w:t>Class Diagram</w:t>
-      </w:r>
-    </w:p>
-    <w:p>
-      <w:pPr>
-        <w:pStyle w:val="ListParagraph"/>
-        <w:numPr>
-          <w:ilvl w:val="0"/>
-          <w:numId w:val="4"/>
-        </w:numPr>
-        <w:spacing w:line="480" w:lineRule="auto"/>
-        <w:ind w:left="720"/>
-      </w:pPr>
-      <w:r>
-        <w:t>Code</w:t>
-      </w:r>
-    </w:p>
-    <w:p>
-      <w:pPr>
-        <w:pStyle w:val="ListParagraph"/>
-        <w:numPr>
-          <w:ilvl w:val="1"/>
-          <w:numId w:val="4"/>
-        </w:numPr>
-        <w:spacing w:line="480" w:lineRule="auto"/>
-        <w:ind w:left="1440"/>
-      </w:pPr>
-      <w:r>
-        <w:t>MyMain.php – core component</w:t>
-      </w:r>
-    </w:p>
-    <w:p>
-      <w:pPr>
-        <w:pStyle w:val="ListParagraph"/>
-        <w:numPr>
-          <w:ilvl w:val="1"/>
-          <w:numId w:val="4"/>
-        </w:numPr>
-        <w:spacing w:line="480" w:lineRule="auto"/>
-        <w:ind w:left="1440"/>
-      </w:pPr>
-      <w:r>
-        <w:t>Login.html – a dummy login screen</w:t>
-      </w:r>
-    </w:p>
-    <w:p>
-      <w:pPr>
-        <w:pStyle w:val="ListParagraph"/>
-        <w:numPr>
-          <w:ilvl w:val="0"/>
-          <w:numId w:val="4"/>
-        </w:numPr>
-        <w:spacing w:line="480" w:lineRule="auto"/>
-        <w:ind w:left="720"/>
-      </w:pPr>
-      <w:r>
-        <w:t>Site</w:t>
-      </w:r>
-    </w:p>
-    <w:p>
-      <w:pPr>
-        <w:pStyle w:val="ListParagraph"/>
-        <w:numPr>
-          <w:ilvl w:val="1"/>
-          <w:numId w:val="4"/>
-        </w:numPr>
-        <w:spacing w:line="480" w:lineRule="auto"/>
-        <w:ind w:left="1440"/>
-      </w:pPr>
-      <w:r>
         <w:t>http://bryalle.duckdns.org</w:t>
       </w:r>
       <w:r>
@@ -1336,9 +1535,43 @@
     </w:p>
     <w:p>
       <w:pPr>
-        <w:pStyle w:val="ListParagraph"/>
-        <w:spacing w:line="480" w:lineRule="auto"/>
-        <w:ind w:left="1440"/>
+        <w:spacing w:line="480" w:lineRule="auto"/>
+      </w:pPr>
+    </w:p>
+    <w:p>
+      <w:pPr>
+        <w:spacing w:line="480" w:lineRule="auto"/>
+        <w:jc w:val="center"/>
+        <w:rPr>
+          <w:b/>
+        </w:rPr>
+      </w:pPr>
+      <w:r>
+        <w:rPr>
+          <w:b/>
+        </w:rPr>
+        <w:t>Major Requirement changes</w:t>
+      </w:r>
+    </w:p>
+    <w:p>
+      <w:pPr>
+        <w:spacing w:line="480" w:lineRule="auto"/>
+      </w:pPr>
+      <w:r>
+        <w:t>Requirement added - Being able to click on a point and change the wind speed variable for a point</w:t>
+      </w:r>
+    </w:p>
+    <w:p>
+      <w:pPr>
+        <w:spacing w:line="480" w:lineRule="auto"/>
+      </w:pPr>
+      <w:r>
+        <w:t>Change in graph formatting requirements required a new graph library. Had to start over on graph.</w:t>
+      </w:r>
+    </w:p>
+    <w:p>
+      <w:pPr>
+        <w:spacing w:line="480" w:lineRule="auto"/>
       </w:pPr>
     </w:p>
     <w:p>
@@ -1624,7 +1857,6 @@
               </w:rPr>
             </w:pPr>
             <w:r>
-              <w:lastRenderedPageBreak/>
               <w:t>Cannot get SIUE email</w:t>
             </w:r>
           </w:p>
@@ -1781,11 +2013,16 @@
               <w:t xml:space="preserve">Store on our local </w:t>
             </w:r>
             <w:r>
-              <w:t>computers in addition to using B</w:t>
+              <w:t xml:space="preserve">computers in addition to using </w:t>
+            </w:r>
+            <w:proofErr w:type="spellStart"/>
+            <w:r>
+              <w:t>B</w:t>
             </w:r>
             <w:r>
               <w:t>itbucket</w:t>
             </w:r>
+            <w:proofErr w:type="spellEnd"/>
           </w:p>
           <w:p>
             <w:pPr>
@@ -1811,6 +2048,7 @@
               </w:rPr>
             </w:pPr>
             <w:r>
+              <w:lastRenderedPageBreak/>
               <w:t>Lose a team member</w:t>
             </w:r>
           </w:p>
@@ -1870,10 +2108,90 @@
     <w:p>
       <w:pPr>
         <w:spacing w:line="480" w:lineRule="auto"/>
-        <w:ind w:firstLine="720"/>
-      </w:pPr>
-      <w:r>
-        <w:t>The next thing that our team plans to do is to start designing the database that will contain the account and notifications for the application.  The account implementation will follow after the database is complete.  After the account system is implemented we will next added the notification aspect to the accounts.  The idea behind this is that we build the next part of the application in step to simplify the process.</w:t>
+      </w:pPr>
+      <w:r>
+        <w:t>The next thing that our team plans to do is:</w:t>
+      </w:r>
+    </w:p>
+    <w:p>
+      <w:pPr>
+        <w:pStyle w:val="ListParagraph"/>
+        <w:numPr>
+          <w:ilvl w:val="0"/>
+          <w:numId w:val="8"/>
+        </w:numPr>
+        <w:spacing w:line="480" w:lineRule="auto"/>
+      </w:pPr>
+      <w:r>
+        <w:t>Create user notifications</w:t>
+      </w:r>
+      <w:r>
+        <w:t xml:space="preserve"> (database table, functionality)</w:t>
+      </w:r>
+    </w:p>
+    <w:p>
+      <w:pPr>
+        <w:pStyle w:val="ListParagraph"/>
+        <w:numPr>
+          <w:ilvl w:val="0"/>
+          <w:numId w:val="8"/>
+        </w:numPr>
+        <w:spacing w:line="480" w:lineRule="auto"/>
+      </w:pPr>
+      <w:r>
+        <w:t xml:space="preserve">Change wind functionality </w:t>
+      </w:r>
+    </w:p>
+    <w:p>
+      <w:pPr>
+        <w:pStyle w:val="ListParagraph"/>
+        <w:numPr>
+          <w:ilvl w:val="0"/>
+          <w:numId w:val="8"/>
+        </w:numPr>
+        <w:spacing w:line="480" w:lineRule="auto"/>
+      </w:pPr>
+      <w:r>
+        <w:t>Add concrete temperature prediction so user does not have to input a concrete temperature</w:t>
+      </w:r>
+    </w:p>
+    <w:p>
+      <w:pPr>
+        <w:pStyle w:val="ListParagraph"/>
+        <w:numPr>
+          <w:ilvl w:val="0"/>
+          <w:numId w:val="8"/>
+        </w:numPr>
+        <w:spacing w:line="480" w:lineRule="auto"/>
+      </w:pPr>
+      <w:r>
+        <w:t>Integrate sessions and database classes</w:t>
+      </w:r>
+    </w:p>
+    <w:p>
+      <w:pPr>
+        <w:pStyle w:val="ListParagraph"/>
+        <w:numPr>
+          <w:ilvl w:val="0"/>
+          <w:numId w:val="8"/>
+        </w:numPr>
+        <w:spacing w:line="480" w:lineRule="auto"/>
+      </w:pPr>
+      <w:r>
+        <w:t>Add time zone</w:t>
+      </w:r>
+    </w:p>
+    <w:p>
+      <w:pPr>
+        <w:pStyle w:val="ListParagraph"/>
+        <w:numPr>
+          <w:ilvl w:val="0"/>
+          <w:numId w:val="8"/>
+        </w:numPr>
+        <w:spacing w:line="480" w:lineRule="auto"/>
+      </w:pPr>
+      <w:r>
+        <w:t>Various graph formatting fixes</w:t>
       </w:r>
     </w:p>
     <w:p>
@@ -1894,21 +2212,37 @@
       <w:pPr>
         <w:spacing w:line="480" w:lineRule="auto"/>
       </w:pPr>
-      <w:r>
-        <w:tab/>
+      <w:bookmarkStart w:id="0" w:name="_GoBack"/>
+      <w:r>
         <w:t>We believe as a team that</w:t>
       </w:r>
       <w:r>
         <w:t xml:space="preserve"> the</w:t>
       </w:r>
       <w:r>
-        <w:t xml:space="preserve"> project is on task and that it can be completed by the end of CS499. </w:t>
+        <w:t xml:space="preserve"> project is on task and that </w:t>
+      </w:r>
+      <w:proofErr w:type="gramStart"/>
+      <w:r>
+        <w:t>it can be completed by the end of CS499</w:t>
+      </w:r>
+      <w:proofErr w:type="gramEnd"/>
+      <w:r>
+        <w:t xml:space="preserve">. </w:t>
       </w:r>
       <w:r>
         <w:t xml:space="preserve"> As of right now we have stayed on schedule.  </w:t>
       </w:r>
       <w:r>
-        <w:t>As seen in the project and sprint burdown documents so far</w:t>
+        <w:t xml:space="preserve">As seen in the project and sprint </w:t>
+      </w:r>
+      <w:proofErr w:type="spellStart"/>
+      <w:r>
+        <w:t>burdown</w:t>
+      </w:r>
+      <w:proofErr w:type="spellEnd"/>
+      <w:r>
+        <w:t xml:space="preserve"> documents so far</w:t>
       </w:r>
       <w:r>
         <w:t>,</w:t>
@@ -1920,8 +2254,13 @@
         <w:t xml:space="preserve">that </w:t>
       </w:r>
       <w:r>
-        <w:t>we wanted to in each sprint</w:t>
-      </w:r>
+        <w:t xml:space="preserve">we wanted to in each </w:t>
+      </w:r>
+      <w:proofErr w:type="gramStart"/>
+      <w:r>
+        <w:t>sprint</w:t>
+      </w:r>
+      <w:proofErr w:type="gramEnd"/>
       <w:r>
         <w:t xml:space="preserve"> if not more. W</w:t>
       </w:r>
@@ -1929,9 +2268,18 @@
         <w:t xml:space="preserve">e have </w:t>
       </w:r>
       <w:r>
-        <w:t>been able to accomplish added requirements in each sprints timeframe as well.  We may have only completed two of our twelve sprints, but this is due to the fact that most of this semester was spent preparing and designing.  We predict there will be no problems finishing these ten sprints during CS499.</w:t>
-      </w:r>
-    </w:p>
+        <w:t xml:space="preserve">been able to accomplish added requirements in each sprints timeframe as well.  We may have only completed two of our twelve sprints, but this </w:t>
+      </w:r>
+      <w:proofErr w:type="gramStart"/>
+      <w:r>
+        <w:t>is</w:t>
+      </w:r>
+      <w:proofErr w:type="gramEnd"/>
+      <w:r>
+        <w:t xml:space="preserve"> due to the fact that most of this semester was spent preparing and designing.  We predict there will be no problems finishing these ten sprints during CS499.</w:t>
+      </w:r>
+    </w:p>
+    <w:bookmarkEnd w:id="0"/>
     <w:p>
       <w:pPr>
         <w:spacing w:line="480" w:lineRule="auto"/>
@@ -1991,6 +2339,7 @@
               </w:rPr>
               <w:t>Team Self-Evaluation</w:t>
             </w:r>
+            <w:proofErr w:type="gramStart"/>
             <w:r>
               <w:rPr>
                 <w:b/>
@@ -2001,6 +2350,7 @@
             <w:r>
               <w:t xml:space="preserve">               Competent</w:t>
             </w:r>
+            <w:proofErr w:type="gramEnd"/>
           </w:p>
         </w:tc>
       </w:tr>
@@ -2034,7 +2384,6 @@
               </w:numPr>
             </w:pPr>
             <w:r>
-              <w:lastRenderedPageBreak/>
               <w:t>We followed the defined process all of the time.</w:t>
             </w:r>
           </w:p>
@@ -2059,7 +2408,13 @@
               </w:numPr>
             </w:pPr>
             <w:r>
-              <w:t>Our client has been is well-informed of the project at the conclusion of every sprint.</w:t>
+              <w:t xml:space="preserve">Our client has been is </w:t>
+            </w:r>
+            <w:r>
+              <w:t>well informed</w:t>
+            </w:r>
+            <w:r>
+              <w:t xml:space="preserve"> of the project at the conclusion of every sprint.</w:t>
             </w:r>
           </w:p>
         </w:tc>
@@ -2075,7 +2430,6 @@
                 <w:b/>
                 <w:u w:val="single"/>
               </w:rPr>
-              <w:lastRenderedPageBreak/>
               <w:t>Criteria:</w:t>
             </w:r>
             <w:r>
@@ -2095,6 +2449,7 @@
               </w:rPr>
               <w:t>Team Self-Evaluation</w:t>
             </w:r>
+            <w:proofErr w:type="gramStart"/>
             <w:r>
               <w:rPr>
                 <w:b/>
@@ -2108,6 +2463,7 @@
             <w:r>
               <w:t>Competent</w:t>
             </w:r>
+            <w:proofErr w:type="gramEnd"/>
           </w:p>
         </w:tc>
       </w:tr>
@@ -2153,7 +2509,14 @@
               </w:numPr>
             </w:pPr>
             <w:r>
-              <w:t>We put forth all the effort we can to ensure that project will be completed at the end of the CS499 semesters.</w:t>
+              <w:lastRenderedPageBreak/>
+              <w:t>We put forth all the effort we can to ensure that project will be completed a</w:t>
+            </w:r>
+            <w:r>
+              <w:t>t the end of the CS499 semester</w:t>
+            </w:r>
+            <w:r>
+              <w:t>.</w:t>
             </w:r>
           </w:p>
           <w:p>
@@ -2168,75 +2531,6 @@
               <w:t>Changes to the plan are made without negative impact and with certainty of some improvement.</w:t>
             </w:r>
           </w:p>
-        </w:tc>
-      </w:tr>
-      <w:tr>
-        <w:tc>
-          <w:tcPr>
-            <w:tcW w:w="4675" w:type="dxa"/>
-          </w:tcPr>
-          <w:p>
-            <w:r>
-              <w:rPr>
-                <w:b/>
-                <w:u w:val="single"/>
-              </w:rPr>
-              <w:t>Criteria:</w:t>
-            </w:r>
-            <w:r>
-              <w:t xml:space="preserve"> Client Requirements</w:t>
-            </w:r>
-          </w:p>
-        </w:tc>
-        <w:tc>
-          <w:tcPr>
-            <w:tcW w:w="4675" w:type="dxa"/>
-          </w:tcPr>
-          <w:p>
-            <w:r>
-              <w:rPr>
-                <w:b/>
-                <w:u w:val="single"/>
-              </w:rPr>
-              <w:t>Team Self-Evaluation</w:t>
-            </w:r>
-            <w:r>
-              <w:rPr>
-                <w:b/>
-                <w:u w:val="single"/>
-              </w:rPr>
-              <w:t>:</w:t>
-            </w:r>
-            <w:r>
-              <w:t xml:space="preserve">               </w:t>
-            </w:r>
-            <w:r>
-              <w:t>Exemplary</w:t>
-            </w:r>
-          </w:p>
-        </w:tc>
-      </w:tr>
-      <w:tr>
-        <w:tc>
-          <w:tcPr>
-            <w:tcW w:w="9350" w:type="dxa"/>
-            <w:gridSpan w:val="2"/>
-          </w:tcPr>
-          <w:p>
-            <w:pPr>
-              <w:rPr>
-                <w:b/>
-                <w:u w:val="single"/>
-              </w:rPr>
-            </w:pPr>
-            <w:r>
-              <w:rPr>
-                <w:b/>
-                <w:u w:val="single"/>
-              </w:rPr>
-              <w:t>Justification</w:t>
-            </w:r>
-          </w:p>
           <w:p>
             <w:pPr>
               <w:pStyle w:val="ListParagraph"/>
@@ -2246,7 +2540,79 @@
               </w:numPr>
             </w:pPr>
             <w:r>
-              <w:t>Our client is very happy with the progress we have made so far.</w:t>
+              <w:t>Documentation has been maintained over sprints.</w:t>
+            </w:r>
+          </w:p>
+        </w:tc>
+      </w:tr>
+      <w:tr>
+        <w:tc>
+          <w:tcPr>
+            <w:tcW w:w="4675" w:type="dxa"/>
+          </w:tcPr>
+          <w:p>
+            <w:r>
+              <w:rPr>
+                <w:b/>
+                <w:u w:val="single"/>
+              </w:rPr>
+              <w:lastRenderedPageBreak/>
+              <w:t>Criteria:</w:t>
+            </w:r>
+            <w:r>
+              <w:t xml:space="preserve"> Client Requirements</w:t>
+            </w:r>
+          </w:p>
+        </w:tc>
+        <w:tc>
+          <w:tcPr>
+            <w:tcW w:w="4675" w:type="dxa"/>
+          </w:tcPr>
+          <w:p>
+            <w:r>
+              <w:rPr>
+                <w:b/>
+                <w:u w:val="single"/>
+              </w:rPr>
+              <w:t>Team Self-Evaluation</w:t>
+            </w:r>
+            <w:proofErr w:type="gramStart"/>
+            <w:r>
+              <w:rPr>
+                <w:b/>
+                <w:u w:val="single"/>
+              </w:rPr>
+              <w:t>:</w:t>
+            </w:r>
+            <w:r>
+              <w:t xml:space="preserve">               </w:t>
+            </w:r>
+            <w:r>
+              <w:t>Exemplary</w:t>
+            </w:r>
+            <w:proofErr w:type="gramEnd"/>
+          </w:p>
+        </w:tc>
+      </w:tr>
+      <w:tr>
+        <w:tc>
+          <w:tcPr>
+            <w:tcW w:w="9350" w:type="dxa"/>
+            <w:gridSpan w:val="2"/>
+          </w:tcPr>
+          <w:p>
+            <w:pPr>
+              <w:rPr>
+                <w:b/>
+                <w:u w:val="single"/>
+              </w:rPr>
+            </w:pPr>
+            <w:r>
+              <w:rPr>
+                <w:b/>
+                <w:u w:val="single"/>
+              </w:rPr>
+              <w:t>Justification</w:t>
             </w:r>
           </w:p>
           <w:p>
@@ -2258,7 +2624,7 @@
               </w:numPr>
             </w:pPr>
             <w:r>
-              <w:t>Our client has said nothing but good things about the work we have done so far.</w:t>
+              <w:t>Our client is very happy with the progress we have made so far.</w:t>
             </w:r>
           </w:p>
           <w:p>
@@ -2270,7 +2636,7 @@
               </w:numPr>
             </w:pPr>
             <w:r>
-              <w:t>All of are risks have been identified, and all have been mitigated or are in the process of being mitigated.</w:t>
+              <w:t>Our client has said nothing but good things about the work we have done so far.</w:t>
             </w:r>
           </w:p>
           <w:p>
@@ -2282,73 +2648,7 @@
               </w:numPr>
             </w:pPr>
             <w:r>
-              <w:t>Our core component for the first semester is complete and only requires a few formatting changes.</w:t>
-            </w:r>
-          </w:p>
-        </w:tc>
-      </w:tr>
-      <w:tr>
-        <w:tc>
-          <w:tcPr>
-            <w:tcW w:w="4675" w:type="dxa"/>
-          </w:tcPr>
-          <w:p>
-            <w:r>
-              <w:rPr>
-                <w:b/>
-                <w:u w:val="single"/>
-              </w:rPr>
-              <w:t>Criteria:</w:t>
-            </w:r>
-            <w:r>
-              <w:t xml:space="preserve"> Software Engineering</w:t>
-            </w:r>
-          </w:p>
-        </w:tc>
-        <w:tc>
-          <w:tcPr>
-            <w:tcW w:w="4675" w:type="dxa"/>
-          </w:tcPr>
-          <w:p>
-            <w:r>
-              <w:rPr>
-                <w:b/>
-                <w:u w:val="single"/>
-              </w:rPr>
-              <w:t>Team Self-Evaluation</w:t>
-            </w:r>
-            <w:r>
-              <w:rPr>
-                <w:b/>
-                <w:u w:val="single"/>
-              </w:rPr>
-              <w:t>:</w:t>
-            </w:r>
-            <w:r>
-              <w:t xml:space="preserve">               Competent</w:t>
-            </w:r>
-          </w:p>
-        </w:tc>
-      </w:tr>
-      <w:tr>
-        <w:tc>
-          <w:tcPr>
-            <w:tcW w:w="9350" w:type="dxa"/>
-            <w:gridSpan w:val="2"/>
-          </w:tcPr>
-          <w:p>
-            <w:pPr>
-              <w:rPr>
-                <w:b/>
-                <w:u w:val="single"/>
-              </w:rPr>
-            </w:pPr>
-            <w:r>
-              <w:rPr>
-                <w:b/>
-                <w:u w:val="single"/>
-              </w:rPr>
-              <w:t>Justification</w:t>
+              <w:t>All of are risks have been identified, and all have been mitigated or are in the process of being mitigated.</w:t>
             </w:r>
           </w:p>
           <w:p>
@@ -2360,7 +2660,75 @@
               </w:numPr>
             </w:pPr>
             <w:r>
-              <w:t>Everyone on the team has a good understanding of the design and has the ability to implement the design.</w:t>
+              <w:t>Look into client suggestions and if reasonable add the functionality</w:t>
+            </w:r>
+          </w:p>
+        </w:tc>
+      </w:tr>
+      <w:tr>
+        <w:tc>
+          <w:tcPr>
+            <w:tcW w:w="4675" w:type="dxa"/>
+          </w:tcPr>
+          <w:p>
+            <w:r>
+              <w:rPr>
+                <w:b/>
+                <w:u w:val="single"/>
+              </w:rPr>
+              <w:t>Criteria:</w:t>
+            </w:r>
+            <w:r>
+              <w:t xml:space="preserve"> Software Engineering</w:t>
+            </w:r>
+          </w:p>
+        </w:tc>
+        <w:tc>
+          <w:tcPr>
+            <w:tcW w:w="4675" w:type="dxa"/>
+          </w:tcPr>
+          <w:p>
+            <w:r>
+              <w:rPr>
+                <w:b/>
+                <w:u w:val="single"/>
+              </w:rPr>
+              <w:t>Team Self-Evaluation</w:t>
+            </w:r>
+            <w:proofErr w:type="gramStart"/>
+            <w:r>
+              <w:rPr>
+                <w:b/>
+                <w:u w:val="single"/>
+              </w:rPr>
+              <w:t>:</w:t>
+            </w:r>
+            <w:r>
+              <w:t xml:space="preserve">               Competent</w:t>
+            </w:r>
+            <w:proofErr w:type="gramEnd"/>
+          </w:p>
+        </w:tc>
+      </w:tr>
+      <w:tr>
+        <w:tc>
+          <w:tcPr>
+            <w:tcW w:w="9350" w:type="dxa"/>
+            <w:gridSpan w:val="2"/>
+          </w:tcPr>
+          <w:p>
+            <w:pPr>
+              <w:rPr>
+                <w:b/>
+                <w:u w:val="single"/>
+              </w:rPr>
+            </w:pPr>
+            <w:r>
+              <w:rPr>
+                <w:b/>
+                <w:u w:val="single"/>
+              </w:rPr>
+              <w:t>Justification</w:t>
             </w:r>
           </w:p>
           <w:p>
@@ -2372,73 +2740,7 @@
               </w:numPr>
             </w:pPr>
             <w:r>
-              <w:t>Everyone does the best they can and we strive to make the best we can.</w:t>
-            </w:r>
-          </w:p>
-        </w:tc>
-      </w:tr>
-      <w:tr>
-        <w:tc>
-          <w:tcPr>
-            <w:tcW w:w="4675" w:type="dxa"/>
-          </w:tcPr>
-          <w:p>
-            <w:r>
-              <w:rPr>
-                <w:b/>
-                <w:u w:val="single"/>
-              </w:rPr>
-              <w:t>Criteria:</w:t>
-            </w:r>
-            <w:r>
-              <w:t xml:space="preserve"> Communication</w:t>
-            </w:r>
-          </w:p>
-        </w:tc>
-        <w:tc>
-          <w:tcPr>
-            <w:tcW w:w="4675" w:type="dxa"/>
-          </w:tcPr>
-          <w:p>
-            <w:r>
-              <w:rPr>
-                <w:b/>
-                <w:u w:val="single"/>
-              </w:rPr>
-              <w:t>Team Self-Evaluation</w:t>
-            </w:r>
-            <w:r>
-              <w:rPr>
-                <w:b/>
-                <w:u w:val="single"/>
-              </w:rPr>
-              <w:t>:</w:t>
-            </w:r>
-            <w:r>
-              <w:t xml:space="preserve">               Competent</w:t>
-            </w:r>
-          </w:p>
-        </w:tc>
-      </w:tr>
-      <w:tr>
-        <w:tc>
-          <w:tcPr>
-            <w:tcW w:w="9350" w:type="dxa"/>
-            <w:gridSpan w:val="2"/>
-          </w:tcPr>
-          <w:p>
-            <w:pPr>
-              <w:rPr>
-                <w:b/>
-                <w:u w:val="single"/>
-              </w:rPr>
-            </w:pPr>
-            <w:r>
-              <w:rPr>
-                <w:b/>
-                <w:u w:val="single"/>
-              </w:rPr>
-              <w:t>Justification</w:t>
+              <w:t>Everyone on the team has a good understanding of the design and has the ability to implement the design.</w:t>
             </w:r>
           </w:p>
           <w:p>
@@ -2450,7 +2752,75 @@
               </w:numPr>
             </w:pPr>
             <w:r>
-              <w:t>We have had no communication issues that have affected the project.</w:t>
+              <w:t>Everyone does the best they can and we strive to make the best we can.</w:t>
+            </w:r>
+          </w:p>
+        </w:tc>
+      </w:tr>
+      <w:tr>
+        <w:tc>
+          <w:tcPr>
+            <w:tcW w:w="4675" w:type="dxa"/>
+          </w:tcPr>
+          <w:p>
+            <w:r>
+              <w:rPr>
+                <w:b/>
+                <w:u w:val="single"/>
+              </w:rPr>
+              <w:t>Criteria:</w:t>
+            </w:r>
+            <w:r>
+              <w:t xml:space="preserve"> Communication</w:t>
+            </w:r>
+          </w:p>
+        </w:tc>
+        <w:tc>
+          <w:tcPr>
+            <w:tcW w:w="4675" w:type="dxa"/>
+          </w:tcPr>
+          <w:p>
+            <w:r>
+              <w:rPr>
+                <w:b/>
+                <w:u w:val="single"/>
+              </w:rPr>
+              <w:t>Team Self-Evaluation</w:t>
+            </w:r>
+            <w:proofErr w:type="gramStart"/>
+            <w:r>
+              <w:rPr>
+                <w:b/>
+                <w:u w:val="single"/>
+              </w:rPr>
+              <w:t>:</w:t>
+            </w:r>
+            <w:r>
+              <w:t xml:space="preserve">               Competent</w:t>
+            </w:r>
+            <w:proofErr w:type="gramEnd"/>
+          </w:p>
+        </w:tc>
+      </w:tr>
+      <w:tr>
+        <w:tc>
+          <w:tcPr>
+            <w:tcW w:w="9350" w:type="dxa"/>
+            <w:gridSpan w:val="2"/>
+          </w:tcPr>
+          <w:p>
+            <w:pPr>
+              <w:rPr>
+                <w:b/>
+                <w:u w:val="single"/>
+              </w:rPr>
+            </w:pPr>
+            <w:r>
+              <w:rPr>
+                <w:b/>
+                <w:u w:val="single"/>
+              </w:rPr>
+              <w:t>Justification</w:t>
             </w:r>
           </w:p>
           <w:p>
@@ -2461,8 +2831,13 @@
                 <w:numId w:val="1"/>
               </w:numPr>
             </w:pPr>
-            <w:r>
-              <w:t>Our approach is known by all team members.</w:t>
+            <w:proofErr w:type="gramStart"/>
+            <w:r>
+              <w:t>Our approach is known by all team members</w:t>
+            </w:r>
+            <w:proofErr w:type="gramEnd"/>
+            <w:r>
+              <w:t>.</w:t>
             </w:r>
           </w:p>
           <w:p>
@@ -2499,6 +2874,18 @@
             </w:pPr>
             <w:r>
               <w:t>All our information is available to each team member and other people.</w:t>
+            </w:r>
+          </w:p>
+          <w:p>
+            <w:pPr>
+              <w:pStyle w:val="ListParagraph"/>
+              <w:numPr>
+                <w:ilvl w:val="0"/>
+                <w:numId w:val="1"/>
+              </w:numPr>
+            </w:pPr>
+            <w:r>
+              <w:t>Need to improve weekend communication</w:t>
             </w:r>
           </w:p>
         </w:tc>
@@ -2728,7 +3115,7 @@
     </w:tbl>
     <w:p/>
     <w:sectPr>
-      <w:footerReference w:type="default" r:id="rId7"/>
+      <w:footerReference w:type="default" r:id="rId8"/>
       <w:pgSz w:w="12240" w:h="15840"/>
       <w:pgMar w:top="1440" w:right="1440" w:bottom="1440" w:left="1440" w:header="720" w:footer="720" w:gutter="0"/>
       <w:cols w:space="720"/>
@@ -2739,7 +3126,7 @@
 </file>
 
 <file path=word/endnotes.xml><?xml version="1.0" encoding="utf-8"?>
-<w:endnotes xmlns:wpc="http://schemas.microsoft.com/office/word/2010/wordprocessingCanvas" xmlns:mc="http://schemas.openxmlformats.org/markup-compatibility/2006" xmlns:o="urn:schemas-microsoft-com:office:office" xmlns:r="http://schemas.openxmlformats.org/officeDocument/2006/relationships" xmlns:m="http://schemas.openxmlformats.org/officeDocument/2006/math" xmlns:v="urn:schemas-microsoft-com:vml" xmlns:wp14="http://schemas.microsoft.com/office/word/2010/wordprocessingDrawing" xmlns:wp="http://schemas.openxmlformats.org/drawingml/2006/wordprocessingDrawing" xmlns:w10="urn:schemas-microsoft-com:office:word" xmlns:w="http://schemas.openxmlformats.org/wordprocessingml/2006/main" xmlns:w14="http://schemas.microsoft.com/office/word/2010/wordml" xmlns:w15="http://schemas.microsoft.com/office/word/2012/wordml" xmlns:wpg="http://schemas.microsoft.com/office/word/2010/wordprocessingGroup" xmlns:wpi="http://schemas.microsoft.com/office/word/2010/wordprocessingInk" xmlns:wne="http://schemas.microsoft.com/office/word/2006/wordml" xmlns:wps="http://schemas.microsoft.com/office/word/2010/wordprocessingShape" mc:Ignorable="w14 w15 wp14">
+<w:endnotes xmlns:wpc="http://schemas.microsoft.com/office/word/2010/wordprocessingCanvas" xmlns:mo="http://schemas.microsoft.com/office/mac/office/2008/main" xmlns:mc="http://schemas.openxmlformats.org/markup-compatibility/2006" xmlns:mv="urn:schemas-microsoft-com:mac:vml" xmlns:o="urn:schemas-microsoft-com:office:office" xmlns:r="http://schemas.openxmlformats.org/officeDocument/2006/relationships" xmlns:m="http://schemas.openxmlformats.org/officeDocument/2006/math" xmlns:v="urn:schemas-microsoft-com:vml" xmlns:wp14="http://schemas.microsoft.com/office/word/2010/wordprocessingDrawing" xmlns:wp="http://schemas.openxmlformats.org/drawingml/2006/wordprocessingDrawing" xmlns:w10="urn:schemas-microsoft-com:office:word" xmlns:w="http://schemas.openxmlformats.org/wordprocessingml/2006/main" xmlns:w14="http://schemas.microsoft.com/office/word/2010/wordml" xmlns:wpg="http://schemas.microsoft.com/office/word/2010/wordprocessingGroup" xmlns:wpi="http://schemas.microsoft.com/office/word/2010/wordprocessingInk" xmlns:wne="http://schemas.microsoft.com/office/word/2006/wordml" xmlns:wps="http://schemas.microsoft.com/office/word/2010/wordprocessingShape" mc:Ignorable="w14 wp14">
   <w:endnote w:type="separator" w:id="-1">
     <w:p>
       <w:pPr>
@@ -2764,7 +3151,7 @@
 </file>
 
 <file path=word/footer1.xml><?xml version="1.0" encoding="utf-8"?>
-<w:ftr xmlns:wpc="http://schemas.microsoft.com/office/word/2010/wordprocessingCanvas" xmlns:mc="http://schemas.openxmlformats.org/markup-compatibility/2006" xmlns:o="urn:schemas-microsoft-com:office:office" xmlns:r="http://schemas.openxmlformats.org/officeDocument/2006/relationships" xmlns:m="http://schemas.openxmlformats.org/officeDocument/2006/math" xmlns:v="urn:schemas-microsoft-com:vml" xmlns:wp14="http://schemas.microsoft.com/office/word/2010/wordprocessingDrawing" xmlns:wp="http://schemas.openxmlformats.org/drawingml/2006/wordprocessingDrawing" xmlns:w10="urn:schemas-microsoft-com:office:word" xmlns:w="http://schemas.openxmlformats.org/wordprocessingml/2006/main" xmlns:w14="http://schemas.microsoft.com/office/word/2010/wordml" xmlns:w15="http://schemas.microsoft.com/office/word/2012/wordml" xmlns:wpg="http://schemas.microsoft.com/office/word/2010/wordprocessingGroup" xmlns:wpi="http://schemas.microsoft.com/office/word/2010/wordprocessingInk" xmlns:wne="http://schemas.microsoft.com/office/word/2006/wordml" xmlns:wps="http://schemas.microsoft.com/office/word/2010/wordprocessingShape" mc:Ignorable="w14 w15 wp14">
+<w:ftr xmlns:wpc="http://schemas.microsoft.com/office/word/2010/wordprocessingCanvas" xmlns:mo="http://schemas.microsoft.com/office/mac/office/2008/main" xmlns:mc="http://schemas.openxmlformats.org/markup-compatibility/2006" xmlns:mv="urn:schemas-microsoft-com:mac:vml" xmlns:o="urn:schemas-microsoft-com:office:office" xmlns:r="http://schemas.openxmlformats.org/officeDocument/2006/relationships" xmlns:m="http://schemas.openxmlformats.org/officeDocument/2006/math" xmlns:v="urn:schemas-microsoft-com:vml" xmlns:wp14="http://schemas.microsoft.com/office/word/2010/wordprocessingDrawing" xmlns:wp="http://schemas.openxmlformats.org/drawingml/2006/wordprocessingDrawing" xmlns:w10="urn:schemas-microsoft-com:office:word" xmlns:w="http://schemas.openxmlformats.org/wordprocessingml/2006/main" xmlns:w14="http://schemas.microsoft.com/office/word/2010/wordml" xmlns:wpg="http://schemas.microsoft.com/office/word/2010/wordprocessingGroup" xmlns:wpi="http://schemas.microsoft.com/office/word/2010/wordprocessingInk" xmlns:wne="http://schemas.microsoft.com/office/word/2006/wordml" xmlns:wps="http://schemas.microsoft.com/office/word/2010/wordprocessingShape" mc:Ignorable="w14 wp14">
   <w:sdt>
     <w:sdtPr>
       <w:id w:val="-184743588"/>
@@ -2797,7 +3184,7 @@
           <w:rPr>
             <w:noProof/>
           </w:rPr>
-          <w:t>3</w:t>
+          <w:t>5</w:t>
         </w:r>
         <w:r>
           <w:rPr>
@@ -2817,7 +3204,7 @@
 </file>
 
 <file path=word/footnotes.xml><?xml version="1.0" encoding="utf-8"?>
-<w:footnotes xmlns:wpc="http://schemas.microsoft.com/office/word/2010/wordprocessingCanvas" xmlns:mc="http://schemas.openxmlformats.org/markup-compatibility/2006" xmlns:o="urn:schemas-microsoft-com:office:office" xmlns:r="http://schemas.openxmlformats.org/officeDocument/2006/relationships" xmlns:m="http://schemas.openxmlformats.org/officeDocument/2006/math" xmlns:v="urn:schemas-microsoft-com:vml" xmlns:wp14="http://schemas.microsoft.com/office/word/2010/wordprocessingDrawing" xmlns:wp="http://schemas.openxmlformats.org/drawingml/2006/wordprocessingDrawing" xmlns:w10="urn:schemas-microsoft-com:office:word" xmlns:w="http://schemas.openxmlformats.org/wordprocessingml/2006/main" xmlns:w14="http://schemas.microsoft.com/office/word/2010/wordml" xmlns:w15="http://schemas.microsoft.com/office/word/2012/wordml" xmlns:wpg="http://schemas.microsoft.com/office/word/2010/wordprocessingGroup" xmlns:wpi="http://schemas.microsoft.com/office/word/2010/wordprocessingInk" xmlns:wne="http://schemas.microsoft.com/office/word/2006/wordml" xmlns:wps="http://schemas.microsoft.com/office/word/2010/wordprocessingShape" mc:Ignorable="w14 w15 wp14">
+<w:footnotes xmlns:wpc="http://schemas.microsoft.com/office/word/2010/wordprocessingCanvas" xmlns:mo="http://schemas.microsoft.com/office/mac/office/2008/main" xmlns:mc="http://schemas.openxmlformats.org/markup-compatibility/2006" xmlns:mv="urn:schemas-microsoft-com:mac:vml" xmlns:o="urn:schemas-microsoft-com:office:office" xmlns:r="http://schemas.openxmlformats.org/officeDocument/2006/relationships" xmlns:m="http://schemas.openxmlformats.org/officeDocument/2006/math" xmlns:v="urn:schemas-microsoft-com:vml" xmlns:wp14="http://schemas.microsoft.com/office/word/2010/wordprocessingDrawing" xmlns:wp="http://schemas.openxmlformats.org/drawingml/2006/wordprocessingDrawing" xmlns:w10="urn:schemas-microsoft-com:office:word" xmlns:w="http://schemas.openxmlformats.org/wordprocessingml/2006/main" xmlns:w14="http://schemas.microsoft.com/office/word/2010/wordml" xmlns:wpg="http://schemas.microsoft.com/office/word/2010/wordprocessingGroup" xmlns:wpi="http://schemas.microsoft.com/office/word/2010/wordprocessingInk" xmlns:wne="http://schemas.microsoft.com/office/word/2006/wordml" xmlns:wps="http://schemas.microsoft.com/office/word/2010/wordprocessingShape" mc:Ignorable="w14 wp14">
   <w:footnote w:type="separator" w:id="-1">
     <w:p>
       <w:pPr>
@@ -2842,8 +3229,121 @@
 </file>
 
 <file path=word/numbering.xml><?xml version="1.0" encoding="utf-8"?>
-<w:numbering xmlns:wpc="http://schemas.microsoft.com/office/word/2010/wordprocessingCanvas" xmlns:mc="http://schemas.openxmlformats.org/markup-compatibility/2006" xmlns:o="urn:schemas-microsoft-com:office:office" xmlns:r="http://schemas.openxmlformats.org/officeDocument/2006/relationships" xmlns:m="http://schemas.openxmlformats.org/officeDocument/2006/math" xmlns:v="urn:schemas-microsoft-com:vml" xmlns:wp14="http://schemas.microsoft.com/office/word/2010/wordprocessingDrawing" xmlns:wp="http://schemas.openxmlformats.org/drawingml/2006/wordprocessingDrawing" xmlns:w10="urn:schemas-microsoft-com:office:word" xmlns:w="http://schemas.openxmlformats.org/wordprocessingml/2006/main" xmlns:w14="http://schemas.microsoft.com/office/word/2010/wordml" xmlns:w15="http://schemas.microsoft.com/office/word/2012/wordml" xmlns:wpg="http://schemas.microsoft.com/office/word/2010/wordprocessingGroup" xmlns:wpi="http://schemas.microsoft.com/office/word/2010/wordprocessingInk" xmlns:wne="http://schemas.microsoft.com/office/word/2006/wordml" xmlns:wps="http://schemas.microsoft.com/office/word/2010/wordprocessingShape" mc:Ignorable="w14 w15 wp14">
+<w:numbering xmlns:wpc="http://schemas.microsoft.com/office/word/2010/wordprocessingCanvas" xmlns:mo="http://schemas.microsoft.com/office/mac/office/2008/main" xmlns:mc="http://schemas.openxmlformats.org/markup-compatibility/2006" xmlns:mv="urn:schemas-microsoft-com:mac:vml" xmlns:o="urn:schemas-microsoft-com:office:office" xmlns:r="http://schemas.openxmlformats.org/officeDocument/2006/relationships" xmlns:m="http://schemas.openxmlformats.org/officeDocument/2006/math" xmlns:v="urn:schemas-microsoft-com:vml" xmlns:wp14="http://schemas.microsoft.com/office/word/2010/wordprocessingDrawing" xmlns:wp="http://schemas.openxmlformats.org/drawingml/2006/wordprocessingDrawing" xmlns:w10="urn:schemas-microsoft-com:office:word" xmlns:w="http://schemas.openxmlformats.org/wordprocessingml/2006/main" xmlns:w14="http://schemas.microsoft.com/office/word/2010/wordml" xmlns:wpg="http://schemas.microsoft.com/office/word/2010/wordprocessingGroup" xmlns:wpi="http://schemas.microsoft.com/office/word/2010/wordprocessingInk" xmlns:wne="http://schemas.microsoft.com/office/word/2006/wordml" xmlns:wps="http://schemas.microsoft.com/office/word/2010/wordprocessingShape" mc:Ignorable="w14 wp14">
   <w:abstractNum w:abstractNumId="0">
+    <w:nsid w:val="0DC8590E"/>
+    <w:multiLevelType w:val="hybridMultilevel"/>
+    <w:tmpl w:val="876CC534"/>
+    <w:lvl w:ilvl="0" w:tplc="04090001">
+      <w:start w:val="1"/>
+      <w:numFmt w:val="bullet"/>
+      <w:lvlText w:val=""/>
+      <w:lvlJc w:val="left"/>
+      <w:pPr>
+        <w:ind w:left="720" w:hanging="360"/>
+      </w:pPr>
+      <w:rPr>
+        <w:rFonts w:ascii="Symbol" w:hAnsi="Symbol" w:hint="default"/>
+      </w:rPr>
+    </w:lvl>
+    <w:lvl w:ilvl="1" w:tplc="04090003" w:tentative="1">
+      <w:start w:val="1"/>
+      <w:numFmt w:val="bullet"/>
+      <w:lvlText w:val="o"/>
+      <w:lvlJc w:val="left"/>
+      <w:pPr>
+        <w:ind w:left="1440" w:hanging="360"/>
+      </w:pPr>
+      <w:rPr>
+        <w:rFonts w:ascii="Courier New" w:hAnsi="Courier New" w:hint="default"/>
+      </w:rPr>
+    </w:lvl>
+    <w:lvl w:ilvl="2" w:tplc="04090005" w:tentative="1">
+      <w:start w:val="1"/>
+      <w:numFmt w:val="bullet"/>
+      <w:lvlText w:val=""/>
+      <w:lvlJc w:val="left"/>
+      <w:pPr>
+        <w:ind w:left="2160" w:hanging="360"/>
+      </w:pPr>
+      <w:rPr>
+        <w:rFonts w:ascii="Wingdings" w:hAnsi="Wingdings" w:hint="default"/>
+      </w:rPr>
+    </w:lvl>
+    <w:lvl w:ilvl="3" w:tplc="04090001" w:tentative="1">
+      <w:start w:val="1"/>
+      <w:numFmt w:val="bullet"/>
+      <w:lvlText w:val=""/>
+      <w:lvlJc w:val="left"/>
+      <w:pPr>
+        <w:ind w:left="2880" w:hanging="360"/>
+      </w:pPr>
+      <w:rPr>
+        <w:rFonts w:ascii="Symbol" w:hAnsi="Symbol" w:hint="default"/>
+      </w:rPr>
+    </w:lvl>
+    <w:lvl w:ilvl="4" w:tplc="04090003" w:tentative="1">
+      <w:start w:val="1"/>
+      <w:numFmt w:val="bullet"/>
+      <w:lvlText w:val="o"/>
+      <w:lvlJc w:val="left"/>
+      <w:pPr>
+        <w:ind w:left="3600" w:hanging="360"/>
+      </w:pPr>
+      <w:rPr>
+        <w:rFonts w:ascii="Courier New" w:hAnsi="Courier New" w:hint="default"/>
+      </w:rPr>
+    </w:lvl>
+    <w:lvl w:ilvl="5" w:tplc="04090005" w:tentative="1">
+      <w:start w:val="1"/>
+      <w:numFmt w:val="bullet"/>
+      <w:lvlText w:val=""/>
+      <w:lvlJc w:val="left"/>
+      <w:pPr>
+        <w:ind w:left="4320" w:hanging="360"/>
+      </w:pPr>
+      <w:rPr>
+        <w:rFonts w:ascii="Wingdings" w:hAnsi="Wingdings" w:hint="default"/>
+      </w:rPr>
+    </w:lvl>
+    <w:lvl w:ilvl="6" w:tplc="04090001" w:tentative="1">
+      <w:start w:val="1"/>
+      <w:numFmt w:val="bullet"/>
+      <w:lvlText w:val=""/>
+      <w:lvlJc w:val="left"/>
+      <w:pPr>
+        <w:ind w:left="5040" w:hanging="360"/>
+      </w:pPr>
+      <w:rPr>
+        <w:rFonts w:ascii="Symbol" w:hAnsi="Symbol" w:hint="default"/>
+      </w:rPr>
+    </w:lvl>
+    <w:lvl w:ilvl="7" w:tplc="04090003" w:tentative="1">
+      <w:start w:val="1"/>
+      <w:numFmt w:val="bullet"/>
+      <w:lvlText w:val="o"/>
+      <w:lvlJc w:val="left"/>
+      <w:pPr>
+        <w:ind w:left="5760" w:hanging="360"/>
+      </w:pPr>
+      <w:rPr>
+        <w:rFonts w:ascii="Courier New" w:hAnsi="Courier New" w:hint="default"/>
+      </w:rPr>
+    </w:lvl>
+    <w:lvl w:ilvl="8" w:tplc="04090005" w:tentative="1">
+      <w:start w:val="1"/>
+      <w:numFmt w:val="bullet"/>
+      <w:lvlText w:val=""/>
+      <w:lvlJc w:val="left"/>
+      <w:pPr>
+        <w:ind w:left="6480" w:hanging="360"/>
+      </w:pPr>
+      <w:rPr>
+        <w:rFonts w:ascii="Wingdings" w:hAnsi="Wingdings" w:hint="default"/>
+      </w:rPr>
+    </w:lvl>
+  </w:abstractNum>
+  <w:abstractNum w:abstractNumId="1">
     <w:nsid w:val="2DBD666E"/>
     <w:multiLevelType w:val="hybridMultilevel"/>
     <w:tmpl w:val="B93241DE"/>
@@ -2956,7 +3456,7 @@
       </w:rPr>
     </w:lvl>
   </w:abstractNum>
-  <w:abstractNum w:abstractNumId="1">
+  <w:abstractNum w:abstractNumId="2">
     <w:nsid w:val="415529CF"/>
     <w:multiLevelType w:val="hybridMultilevel"/>
     <w:tmpl w:val="602A88A6"/>
@@ -3069,7 +3569,7 @@
       </w:rPr>
     </w:lvl>
   </w:abstractNum>
-  <w:abstractNum w:abstractNumId="2">
+  <w:abstractNum w:abstractNumId="3">
     <w:nsid w:val="52F55B11"/>
     <w:multiLevelType w:val="hybridMultilevel"/>
     <w:tmpl w:val="DCE0044A"/>
@@ -3182,7 +3682,7 @@
       </w:rPr>
     </w:lvl>
   </w:abstractNum>
-  <w:abstractNum w:abstractNumId="3">
+  <w:abstractNum w:abstractNumId="4">
     <w:nsid w:val="55100574"/>
     <w:multiLevelType w:val="hybridMultilevel"/>
     <w:tmpl w:val="2100510C"/>
@@ -3295,7 +3795,7 @@
       </w:rPr>
     </w:lvl>
   </w:abstractNum>
-  <w:abstractNum w:abstractNumId="4">
+  <w:abstractNum w:abstractNumId="5">
     <w:nsid w:val="56C5150C"/>
     <w:multiLevelType w:val="hybridMultilevel"/>
     <w:tmpl w:val="32B6E604"/>
@@ -3381,7 +3881,7 @@
       </w:pPr>
     </w:lvl>
   </w:abstractNum>
-  <w:abstractNum w:abstractNumId="5">
+  <w:abstractNum w:abstractNumId="6">
     <w:nsid w:val="661A3F09"/>
     <w:multiLevelType w:val="hybridMultilevel"/>
     <w:tmpl w:val="E12258DE"/>
@@ -3494,7 +3994,7 @@
       </w:rPr>
     </w:lvl>
   </w:abstractNum>
-  <w:abstractNum w:abstractNumId="6">
+  <w:abstractNum w:abstractNumId="7">
     <w:nsid w:val="704676AF"/>
     <w:multiLevelType w:val="hybridMultilevel"/>
     <w:tmpl w:val="EC449FBC"/>
@@ -3608,31 +4108,34 @@
     </w:lvl>
   </w:abstractNum>
   <w:num w:numId="1">
+    <w:abstractNumId w:val="4"/>
+  </w:num>
+  <w:num w:numId="2">
+    <w:abstractNumId w:val="7"/>
+  </w:num>
+  <w:num w:numId="3">
+    <w:abstractNumId w:val="5"/>
+  </w:num>
+  <w:num w:numId="4">
+    <w:abstractNumId w:val="1"/>
+  </w:num>
+  <w:num w:numId="5">
+    <w:abstractNumId w:val="6"/>
+  </w:num>
+  <w:num w:numId="6">
     <w:abstractNumId w:val="3"/>
   </w:num>
-  <w:num w:numId="2">
-    <w:abstractNumId w:val="6"/>
-  </w:num>
-  <w:num w:numId="3">
-    <w:abstractNumId w:val="4"/>
-  </w:num>
-  <w:num w:numId="4">
-    <w:abstractNumId w:val="0"/>
-  </w:num>
-  <w:num w:numId="5">
-    <w:abstractNumId w:val="5"/>
-  </w:num>
-  <w:num w:numId="6">
+  <w:num w:numId="7">
     <w:abstractNumId w:val="2"/>
   </w:num>
-  <w:num w:numId="7">
-    <w:abstractNumId w:val="1"/>
+  <w:num w:numId="8">
+    <w:abstractNumId w:val="0"/>
   </w:num>
 </w:numbering>
 </file>
 
 <file path=word/styles.xml><?xml version="1.0" encoding="utf-8"?>
-<w:styles xmlns:mc="http://schemas.openxmlformats.org/markup-compatibility/2006" xmlns:r="http://schemas.openxmlformats.org/officeDocument/2006/relationships" xmlns:w="http://schemas.openxmlformats.org/wordprocessingml/2006/main" xmlns:w14="http://schemas.microsoft.com/office/word/2010/wordml" xmlns:w15="http://schemas.microsoft.com/office/word/2012/wordml" mc:Ignorable="w14 w15">
+<w:styles xmlns:mc="http://schemas.openxmlformats.org/markup-compatibility/2006" xmlns:r="http://schemas.openxmlformats.org/officeDocument/2006/relationships" xmlns:w="http://schemas.openxmlformats.org/wordprocessingml/2006/main" xmlns:w14="http://schemas.microsoft.com/office/word/2010/wordml" mc:Ignorable="w14">
   <w:docDefaults>
     <w:rPrDefault>
       <w:rPr>
@@ -3648,378 +4151,153 @@
       </w:pPr>
     </w:pPrDefault>
   </w:docDefaults>
-  <w:latentStyles w:defLockedState="0" w:defUIPriority="99" w:defSemiHidden="0" w:defUnhideWhenUsed="0" w:defQFormat="0" w:count="371">
-    <w:lsdException w:name="Normal" w:uiPriority="0" w:qFormat="1"/>
-    <w:lsdException w:name="heading 1" w:uiPriority="9" w:qFormat="1"/>
-    <w:lsdException w:name="heading 2" w:semiHidden="1" w:uiPriority="9" w:unhideWhenUsed="1" w:qFormat="1"/>
-    <w:lsdException w:name="heading 3" w:semiHidden="1" w:uiPriority="9" w:unhideWhenUsed="1" w:qFormat="1"/>
-    <w:lsdException w:name="heading 4" w:semiHidden="1" w:uiPriority="9" w:unhideWhenUsed="1" w:qFormat="1"/>
-    <w:lsdException w:name="heading 5" w:semiHidden="1" w:uiPriority="9" w:unhideWhenUsed="1" w:qFormat="1"/>
-    <w:lsdException w:name="heading 6" w:semiHidden="1" w:uiPriority="9" w:unhideWhenUsed="1" w:qFormat="1"/>
-    <w:lsdException w:name="heading 7" w:semiHidden="1" w:uiPriority="9" w:unhideWhenUsed="1" w:qFormat="1"/>
-    <w:lsdException w:name="heading 8" w:semiHidden="1" w:uiPriority="9" w:unhideWhenUsed="1" w:qFormat="1"/>
-    <w:lsdException w:name="heading 9" w:semiHidden="1" w:uiPriority="9" w:unhideWhenUsed="1" w:qFormat="1"/>
-    <w:lsdException w:name="index 1" w:semiHidden="1" w:unhideWhenUsed="1"/>
-    <w:lsdException w:name="index 2" w:semiHidden="1" w:unhideWhenUsed="1"/>
-    <w:lsdException w:name="index 3" w:semiHidden="1" w:unhideWhenUsed="1"/>
-    <w:lsdException w:name="index 4" w:semiHidden="1" w:unhideWhenUsed="1"/>
-    <w:lsdException w:name="index 5" w:semiHidden="1" w:unhideWhenUsed="1"/>
-    <w:lsdException w:name="index 6" w:semiHidden="1" w:unhideWhenUsed="1"/>
-    <w:lsdException w:name="index 7" w:semiHidden="1" w:unhideWhenUsed="1"/>
-    <w:lsdException w:name="index 8" w:semiHidden="1" w:unhideWhenUsed="1"/>
-    <w:lsdException w:name="index 9" w:semiHidden="1" w:unhideWhenUsed="1"/>
-    <w:lsdException w:name="toc 1" w:semiHidden="1" w:uiPriority="39" w:unhideWhenUsed="1"/>
-    <w:lsdException w:name="toc 2" w:semiHidden="1" w:uiPriority="39" w:unhideWhenUsed="1"/>
-    <w:lsdException w:name="toc 3" w:semiHidden="1" w:uiPriority="39" w:unhideWhenUsed="1"/>
-    <w:lsdException w:name="toc 4" w:semiHidden="1" w:uiPriority="39" w:unhideWhenUsed="1"/>
-    <w:lsdException w:name="toc 5" w:semiHidden="1" w:uiPriority="39" w:unhideWhenUsed="1"/>
-    <w:lsdException w:name="toc 6" w:semiHidden="1" w:uiPriority="39" w:unhideWhenUsed="1"/>
-    <w:lsdException w:name="toc 7" w:semiHidden="1" w:uiPriority="39" w:unhideWhenUsed="1"/>
-    <w:lsdException w:name="toc 8" w:semiHidden="1" w:uiPriority="39" w:unhideWhenUsed="1"/>
-    <w:lsdException w:name="toc 9" w:semiHidden="1" w:uiPriority="39" w:unhideWhenUsed="1"/>
-    <w:lsdException w:name="Normal Indent" w:semiHidden="1" w:unhideWhenUsed="1"/>
-    <w:lsdException w:name="footnote text" w:semiHidden="1" w:unhideWhenUsed="1"/>
-    <w:lsdException w:name="annotation text" w:semiHidden="1" w:unhideWhenUsed="1"/>
-    <w:lsdException w:name="header" w:semiHidden="1" w:unhideWhenUsed="1"/>
-    <w:lsdException w:name="footer" w:semiHidden="1" w:unhideWhenUsed="1"/>
-    <w:lsdException w:name="index heading" w:semiHidden="1" w:unhideWhenUsed="1"/>
-    <w:lsdException w:name="caption" w:semiHidden="1" w:uiPriority="35" w:unhideWhenUsed="1" w:qFormat="1"/>
-    <w:lsdException w:name="table of figures" w:semiHidden="1" w:unhideWhenUsed="1"/>
-    <w:lsdException w:name="envelope address" w:semiHidden="1" w:unhideWhenUsed="1"/>
-    <w:lsdException w:name="envelope return" w:semiHidden="1" w:unhideWhenUsed="1"/>
-    <w:lsdException w:name="footnote reference" w:semiHidden="1" w:unhideWhenUsed="1"/>
-    <w:lsdException w:name="annotation reference" w:semiHidden="1" w:unhideWhenUsed="1"/>
-    <w:lsdException w:name="line number" w:semiHidden="1" w:unhideWhenUsed="1"/>
-    <w:lsdException w:name="page number" w:semiHidden="1" w:unhideWhenUsed="1"/>
-    <w:lsdException w:name="endnote reference" w:semiHidden="1" w:unhideWhenUsed="1"/>
-    <w:lsdException w:name="endnote text" w:semiHidden="1" w:unhideWhenUsed="1"/>
-    <w:lsdException w:name="table of authorities" w:semiHidden="1" w:unhideWhenUsed="1"/>
-    <w:lsdException w:name="macro" w:semiHidden="1" w:unhideWhenUsed="1"/>
-    <w:lsdException w:name="toa heading" w:semiHidden="1" w:unhideWhenUsed="1"/>
-    <w:lsdException w:name="List" w:semiHidden="1" w:unhideWhenUsed="1"/>
-    <w:lsdException w:name="List Bullet" w:semiHidden="1" w:unhideWhenUsed="1"/>
-    <w:lsdException w:name="List Number" w:semiHidden="1" w:unhideWhenUsed="1"/>
-    <w:lsdException w:name="List 2" w:semiHidden="1" w:unhideWhenUsed="1"/>
-    <w:lsdException w:name="List 3" w:semiHidden="1" w:unhideWhenUsed="1"/>
-    <w:lsdException w:name="List 4" w:semiHidden="1" w:unhideWhenUsed="1"/>
-    <w:lsdException w:name="List 5" w:semiHidden="1" w:unhideWhenUsed="1"/>
-    <w:lsdException w:name="List Bullet 2" w:semiHidden="1" w:unhideWhenUsed="1"/>
-    <w:lsdException w:name="List Bullet 3" w:semiHidden="1" w:unhideWhenUsed="1"/>
-    <w:lsdException w:name="List Bullet 4" w:semiHidden="1" w:unhideWhenUsed="1"/>
-    <w:lsdException w:name="List Bullet 5" w:semiHidden="1" w:unhideWhenUsed="1"/>
-    <w:lsdException w:name="List Number 2" w:semiHidden="1" w:unhideWhenUsed="1"/>
-    <w:lsdException w:name="List Number 3" w:semiHidden="1" w:unhideWhenUsed="1"/>
-    <w:lsdException w:name="List Number 4" w:semiHidden="1" w:unhideWhenUsed="1"/>
-    <w:lsdException w:name="List Number 5" w:semiHidden="1" w:unhideWhenUsed="1"/>
-    <w:lsdException w:name="Title" w:uiPriority="10" w:qFormat="1"/>
-    <w:lsdException w:name="Closing" w:semiHidden="1" w:unhideWhenUsed="1"/>
-    <w:lsdException w:name="Signature" w:semiHidden="1" w:unhideWhenUsed="1"/>
-    <w:lsdException w:name="Default Paragraph Font" w:semiHidden="1" w:uiPriority="1" w:unhideWhenUsed="1"/>
-    <w:lsdException w:name="Body Text" w:semiHidden="1" w:unhideWhenUsed="1"/>
-    <w:lsdException w:name="Body Text Indent" w:semiHidden="1" w:unhideWhenUsed="1"/>
-    <w:lsdException w:name="List Continue" w:semiHidden="1" w:unhideWhenUsed="1"/>
-    <w:lsdException w:name="List Continue 2" w:semiHidden="1" w:unhideWhenUsed="1"/>
-    <w:lsdException w:name="List Continue 3" w:semiHidden="1" w:unhideWhenUsed="1"/>
-    <w:lsdException w:name="List Continue 4" w:semiHidden="1" w:unhideWhenUsed="1"/>
-    <w:lsdException w:name="List Continue 5" w:semiHidden="1" w:unhideWhenUsed="1"/>
-    <w:lsdException w:name="Message Header" w:semiHidden="1" w:unhideWhenUsed="1"/>
-    <w:lsdException w:name="Subtitle" w:uiPriority="11" w:qFormat="1"/>
-    <w:lsdException w:name="Salutation" w:semiHidden="1" w:unhideWhenUsed="1"/>
-    <w:lsdException w:name="Date" w:semiHidden="1" w:unhideWhenUsed="1"/>
-    <w:lsdException w:name="Body Text First Indent" w:semiHidden="1" w:unhideWhenUsed="1"/>
-    <w:lsdException w:name="Body Text First Indent 2" w:semiHidden="1" w:unhideWhenUsed="1"/>
-    <w:lsdException w:name="Note Heading" w:semiHidden="1" w:unhideWhenUsed="1"/>
-    <w:lsdException w:name="Body Text 2" w:semiHidden="1" w:unhideWhenUsed="1"/>
-    <w:lsdException w:name="Body Text 3" w:semiHidden="1" w:unhideWhenUsed="1"/>
-    <w:lsdException w:name="Body Text Indent 2" w:semiHidden="1" w:unhideWhenUsed="1"/>
-    <w:lsdException w:name="Body Text Indent 3" w:semiHidden="1" w:unhideWhenUsed="1"/>
-    <w:lsdException w:name="Block Text" w:semiHidden="1" w:unhideWhenUsed="1"/>
-    <w:lsdException w:name="Hyperlink" w:semiHidden="1" w:unhideWhenUsed="1"/>
-    <w:lsdException w:name="FollowedHyperlink" w:semiHidden="1" w:unhideWhenUsed="1"/>
-    <w:lsdException w:name="Strong" w:uiPriority="22" w:qFormat="1"/>
-    <w:lsdException w:name="Emphasis" w:uiPriority="20" w:qFormat="1"/>
-    <w:lsdException w:name="Document Map" w:semiHidden="1" w:unhideWhenUsed="1"/>
-    <w:lsdException w:name="Plain Text" w:semiHidden="1" w:unhideWhenUsed="1"/>
-    <w:lsdException w:name="E-mail Signature" w:semiHidden="1" w:unhideWhenUsed="1"/>
-    <w:lsdException w:name="HTML Top of Form" w:semiHidden="1" w:unhideWhenUsed="1"/>
-    <w:lsdException w:name="HTML Bottom of Form" w:semiHidden="1" w:unhideWhenUsed="1"/>
-    <w:lsdException w:name="Normal (Web)" w:semiHidden="1" w:unhideWhenUsed="1"/>
-    <w:lsdException w:name="HTML Acronym" w:semiHidden="1" w:unhideWhenUsed="1"/>
-    <w:lsdException w:name="HTML Address" w:semiHidden="1" w:unhideWhenUsed="1"/>
-    <w:lsdException w:name="HTML Cite" w:semiHidden="1" w:unhideWhenUsed="1"/>
-    <w:lsdException w:name="HTML Code" w:semiHidden="1" w:unhideWhenUsed="1"/>
-    <w:lsdException w:name="HTML Definition" w:semiHidden="1" w:unhideWhenUsed="1"/>
-    <w:lsdException w:name="HTML Keyboard" w:semiHidden="1" w:unhideWhenUsed="1"/>
-    <w:lsdException w:name="HTML Preformatted" w:semiHidden="1" w:unhideWhenUsed="1"/>
-    <w:lsdException w:name="HTML Sample" w:semiHidden="1" w:unhideWhenUsed="1"/>
-    <w:lsdException w:name="HTML Typewriter" w:semiHidden="1" w:unhideWhenUsed="1"/>
-    <w:lsdException w:name="HTML Variable" w:semiHidden="1" w:unhideWhenUsed="1"/>
-    <w:lsdException w:name="Normal Table" w:semiHidden="1" w:unhideWhenUsed="1"/>
-    <w:lsdException w:name="annotation subject" w:semiHidden="1" w:unhideWhenUsed="1"/>
-    <w:lsdException w:name="No List" w:semiHidden="1" w:unhideWhenUsed="1"/>
-    <w:lsdException w:name="Outline List 1" w:semiHidden="1" w:unhideWhenUsed="1"/>
-    <w:lsdException w:name="Outline List 2" w:semiHidden="1" w:unhideWhenUsed="1"/>
-    <w:lsdException w:name="Outline List 3" w:semiHidden="1" w:unhideWhenUsed="1"/>
-    <w:lsdException w:name="Table Simple 1" w:semiHidden="1" w:unhideWhenUsed="1"/>
-    <w:lsdException w:name="Table Simple 2" w:semiHidden="1" w:unhideWhenUsed="1"/>
-    <w:lsdException w:name="Table Simple 3" w:semiHidden="1" w:unhideWhenUsed="1"/>
-    <w:lsdException w:name="Table Classic 1" w:semiHidden="1" w:unhideWhenUsed="1"/>
-    <w:lsdException w:name="Table Classic 2" w:semiHidden="1" w:unhideWhenUsed="1"/>
-    <w:lsdException w:name="Table Classic 3" w:semiHidden="1" w:unhideWhenUsed="1"/>
-    <w:lsdException w:name="Table Classic 4" w:semiHidden="1" w:unhideWhenUsed="1"/>
-    <w:lsdException w:name="Table Colorful 1" w:semiHidden="1" w:unhideWhenUsed="1"/>
-    <w:lsdException w:name="Table Colorful 2" w:semiHidden="1" w:unhideWhenUsed="1"/>
-    <w:lsdException w:name="Table Colorful 3" w:semiHidden="1" w:unhideWhenUsed="1"/>
-    <w:lsdException w:name="Table Columns 1" w:semiHidden="1" w:unhideWhenUsed="1"/>
-    <w:lsdException w:name="Table Columns 2" w:semiHidden="1" w:unhideWhenUsed="1"/>
-    <w:lsdException w:name="Table Columns 3" w:semiHidden="1" w:unhideWhenUsed="1"/>
-    <w:lsdException w:name="Table Columns 4" w:semiHidden="1" w:unhideWhenUsed="1"/>
-    <w:lsdException w:name="Table Columns 5" w:semiHidden="1" w:unhideWhenUsed="1"/>
-    <w:lsdException w:name="Table Grid 1" w:semiHidden="1" w:unhideWhenUsed="1"/>
-    <w:lsdException w:name="Table Grid 2" w:semiHidden="1" w:unhideWhenUsed="1"/>
-    <w:lsdException w:name="Table Grid 3" w:semiHidden="1" w:unhideWhenUsed="1"/>
-    <w:lsdException w:name="Table Grid 4" w:semiHidden="1" w:unhideWhenUsed="1"/>
-    <w:lsdException w:name="Table Grid 5" w:semiHidden="1" w:unhideWhenUsed="1"/>
-    <w:lsdException w:name="Table Grid 6" w:semiHidden="1" w:unhideWhenUsed="1"/>
-    <w:lsdException w:name="Table Grid 7" w:semiHidden="1" w:unhideWhenUsed="1"/>
-    <w:lsdException w:name="Table Grid 8" w:semiHidden="1" w:unhideWhenUsed="1"/>
-    <w:lsdException w:name="Table List 1" w:semiHidden="1" w:unhideWhenUsed="1"/>
-    <w:lsdException w:name="Table List 2" w:semiHidden="1" w:unhideWhenUsed="1"/>
-    <w:lsdException w:name="Table List 3" w:semiHidden="1" w:unhideWhenUsed="1"/>
-    <w:lsdException w:name="Table List 4" w:semiHidden="1" w:unhideWhenUsed="1"/>
-    <w:lsdException w:name="Table List 5" w:semiHidden="1" w:unhideWhenUsed="1"/>
-    <w:lsdException w:name="Table List 6" w:semiHidden="1" w:unhideWhenUsed="1"/>
-    <w:lsdException w:name="Table List 7" w:semiHidden="1" w:unhideWhenUsed="1"/>
-    <w:lsdException w:name="Table List 8" w:semiHidden="1" w:unhideWhenUsed="1"/>
-    <w:lsdException w:name="Table 3D effects 1" w:semiHidden="1" w:unhideWhenUsed="1"/>
-    <w:lsdException w:name="Table 3D effects 2" w:semiHidden="1" w:unhideWhenUsed="1"/>
-    <w:lsdException w:name="Table 3D effects 3" w:semiHidden="1" w:unhideWhenUsed="1"/>
-    <w:lsdException w:name="Table Contemporary" w:semiHidden="1" w:unhideWhenUsed="1"/>
-    <w:lsdException w:name="Table Elegant" w:semiHidden="1" w:unhideWhenUsed="1"/>
-    <w:lsdException w:name="Table Professional" w:semiHidden="1" w:unhideWhenUsed="1"/>
-    <w:lsdException w:name="Table Subtle 1" w:semiHidden="1" w:unhideWhenUsed="1"/>
-    <w:lsdException w:name="Table Subtle 2" w:semiHidden="1" w:unhideWhenUsed="1"/>
-    <w:lsdException w:name="Table Web 1" w:semiHidden="1" w:unhideWhenUsed="1"/>
-    <w:lsdException w:name="Table Web 2" w:semiHidden="1" w:unhideWhenUsed="1"/>
-    <w:lsdException w:name="Table Web 3" w:semiHidden="1" w:unhideWhenUsed="1"/>
-    <w:lsdException w:name="Balloon Text" w:semiHidden="1" w:unhideWhenUsed="1"/>
-    <w:lsdException w:name="Table Grid" w:uiPriority="39"/>
-    <w:lsdException w:name="Table Theme" w:semiHidden="1" w:unhideWhenUsed="1"/>
-    <w:lsdException w:name="Placeholder Text" w:semiHidden="1"/>
-    <w:lsdException w:name="No Spacing" w:uiPriority="1" w:qFormat="1"/>
-    <w:lsdException w:name="Light Shading" w:uiPriority="60"/>
-    <w:lsdException w:name="Light List" w:uiPriority="61"/>
-    <w:lsdException w:name="Light Grid" w:uiPriority="62"/>
-    <w:lsdException w:name="Medium Shading 1" w:uiPriority="63"/>
-    <w:lsdException w:name="Medium Shading 2" w:uiPriority="64"/>
-    <w:lsdException w:name="Medium List 1" w:uiPriority="65"/>
-    <w:lsdException w:name="Medium List 2" w:uiPriority="66"/>
-    <w:lsdException w:name="Medium Grid 1" w:uiPriority="67"/>
-    <w:lsdException w:name="Medium Grid 2" w:uiPriority="68"/>
-    <w:lsdException w:name="Medium Grid 3" w:uiPriority="69"/>
-    <w:lsdException w:name="Dark List" w:uiPriority="70"/>
-    <w:lsdException w:name="Colorful Shading" w:uiPriority="71"/>
-    <w:lsdException w:name="Colorful List" w:uiPriority="72"/>
-    <w:lsdException w:name="Colorful Grid" w:uiPriority="73"/>
-    <w:lsdException w:name="Light Shading Accent 1" w:uiPriority="60"/>
-    <w:lsdException w:name="Light List Accent 1" w:uiPriority="61"/>
-    <w:lsdException w:name="Light Grid Accent 1" w:uiPriority="62"/>
-    <w:lsdException w:name="Medium Shading 1 Accent 1" w:uiPriority="63"/>
-    <w:lsdException w:name="Medium Shading 2 Accent 1" w:uiPriority="64"/>
-    <w:lsdException w:name="Medium List 1 Accent 1" w:uiPriority="65"/>
-    <w:lsdException w:name="Revision" w:semiHidden="1"/>
-    <w:lsdException w:name="List Paragraph" w:uiPriority="34" w:qFormat="1"/>
-    <w:lsdException w:name="Quote" w:uiPriority="29" w:qFormat="1"/>
-    <w:lsdException w:name="Intense Quote" w:uiPriority="30" w:qFormat="1"/>
-    <w:lsdException w:name="Medium List 2 Accent 1" w:uiPriority="66"/>
-    <w:lsdException w:name="Medium Grid 1 Accent 1" w:uiPriority="67"/>
-    <w:lsdException w:name="Medium Grid 2 Accent 1" w:uiPriority="68"/>
-    <w:lsdException w:name="Medium Grid 3 Accent 1" w:uiPriority="69"/>
-    <w:lsdException w:name="Dark List Accent 1" w:uiPriority="70"/>
-    <w:lsdException w:name="Colorful Shading Accent 1" w:uiPriority="71"/>
-    <w:lsdException w:name="Colorful List Accent 1" w:uiPriority="72"/>
-    <w:lsdException w:name="Colorful Grid Accent 1" w:uiPriority="73"/>
-    <w:lsdException w:name="Light Shading Accent 2" w:uiPriority="60"/>
-    <w:lsdException w:name="Light List Accent 2" w:uiPriority="61"/>
-    <w:lsdException w:name="Light Grid Accent 2" w:uiPriority="62"/>
-    <w:lsdException w:name="Medium Shading 1 Accent 2" w:uiPriority="63"/>
-    <w:lsdException w:name="Medium Shading 2 Accent 2" w:uiPriority="64"/>
-    <w:lsdException w:name="Medium List 1 Accent 2" w:uiPriority="65"/>
-    <w:lsdException w:name="Medium List 2 Accent 2" w:uiPriority="66"/>
-    <w:lsdException w:name="Medium Grid 1 Accent 2" w:uiPriority="67"/>
-    <w:lsdException w:name="Medium Grid 2 Accent 2" w:uiPriority="68"/>
-    <w:lsdException w:name="Medium Grid 3 Accent 2" w:uiPriority="69"/>
-    <w:lsdException w:name="Dark List Accent 2" w:uiPriority="70"/>
-    <w:lsdException w:name="Colorful Shading Accent 2" w:uiPriority="71"/>
-    <w:lsdException w:name="Colorful List Accent 2" w:uiPriority="72"/>
-    <w:lsdException w:name="Colorful Grid Accent 2" w:uiPriority="73"/>
-    <w:lsdException w:name="Light Shading Accent 3" w:uiPriority="60"/>
-    <w:lsdException w:name="Light List Accent 3" w:uiPriority="61"/>
-    <w:lsdException w:name="Light Grid Accent 3" w:uiPriority="62"/>
-    <w:lsdException w:name="Medium Shading 1 Accent 3" w:uiPriority="63"/>
-    <w:lsdException w:name="Medium Shading 2 Accent 3" w:uiPriority="64"/>
-    <w:lsdException w:name="Medium List 1 Accent 3" w:uiPriority="65"/>
-    <w:lsdException w:name="Medium List 2 Accent 3" w:uiPriority="66"/>
-    <w:lsdException w:name="Medium Grid 1 Accent 3" w:uiPriority="67"/>
-    <w:lsdException w:name="Medium Grid 2 Accent 3" w:uiPriority="68"/>
-    <w:lsdException w:name="Medium Grid 3 Accent 3" w:uiPriority="69"/>
-    <w:lsdException w:name="Dark List Accent 3" w:uiPriority="70"/>
-    <w:lsdException w:name="Colorful Shading Accent 3" w:uiPriority="71"/>
-    <w:lsdException w:name="Colorful List Accent 3" w:uiPriority="72"/>
-    <w:lsdException w:name="Colorful Grid Accent 3" w:uiPriority="73"/>
-    <w:lsdException w:name="Light Shading Accent 4" w:uiPriority="60"/>
-    <w:lsdException w:name="Light List Accent 4" w:uiPriority="61"/>
-    <w:lsdException w:name="Light Grid Accent 4" w:uiPriority="62"/>
-    <w:lsdException w:name="Medium Shading 1 Accent 4" w:uiPriority="63"/>
-    <w:lsdException w:name="Medium Shading 2 Accent 4" w:uiPriority="64"/>
-    <w:lsdException w:name="Medium List 1 Accent 4" w:uiPriority="65"/>
-    <w:lsdException w:name="Medium List 2 Accent 4" w:uiPriority="66"/>
-    <w:lsdException w:name="Medium Grid 1 Accent 4" w:uiPriority="67"/>
-    <w:lsdException w:name="Medium Grid 2 Accent 4" w:uiPriority="68"/>
-    <w:lsdException w:name="Medium Grid 3 Accent 4" w:uiPriority="69"/>
-    <w:lsdException w:name="Dark List Accent 4" w:uiPriority="70"/>
-    <w:lsdException w:name="Colorful Shading Accent 4" w:uiPriority="71"/>
-    <w:lsdException w:name="Colorful List Accent 4" w:uiPriority="72"/>
-    <w:lsdException w:name="Colorful Grid Accent 4" w:uiPriority="73"/>
-    <w:lsdException w:name="Light Shading Accent 5" w:uiPriority="60"/>
-    <w:lsdException w:name="Light List Accent 5" w:uiPriority="61"/>
-    <w:lsdException w:name="Light Grid Accent 5" w:uiPriority="62"/>
-    <w:lsdException w:name="Medium Shading 1 Accent 5" w:uiPriority="63"/>
-    <w:lsdException w:name="Medium Shading 2 Accent 5" w:uiPriority="64"/>
-    <w:lsdException w:name="Medium List 1 Accent 5" w:uiPriority="65"/>
-    <w:lsdException w:name="Medium List 2 Accent 5" w:uiPriority="66"/>
-    <w:lsdException w:name="Medium Grid 1 Accent 5" w:uiPriority="67"/>
-    <w:lsdException w:name="Medium Grid 2 Accent 5" w:uiPriority="68"/>
-    <w:lsdException w:name="Medium Grid 3 Accent 5" w:uiPriority="69"/>
-    <w:lsdException w:name="Dark List Accent 5" w:uiPriority="70"/>
-    <w:lsdException w:name="Colorful Shading Accent 5" w:uiPriority="71"/>
-    <w:lsdException w:name="Colorful List Accent 5" w:uiPriority="72"/>
-    <w:lsdException w:name="Colorful Grid Accent 5" w:uiPriority="73"/>
-    <w:lsdException w:name="Light Shading Accent 6" w:uiPriority="60"/>
-    <w:lsdException w:name="Light List Accent 6" w:uiPriority="61"/>
-    <w:lsdException w:name="Light Grid Accent 6" w:uiPriority="62"/>
-    <w:lsdException w:name="Medium Shading 1 Accent 6" w:uiPriority="63"/>
-    <w:lsdException w:name="Medium Shading 2 Accent 6" w:uiPriority="64"/>
-    <w:lsdException w:name="Medium List 1 Accent 6" w:uiPriority="65"/>
-    <w:lsdException w:name="Medium List 2 Accent 6" w:uiPriority="66"/>
-    <w:lsdException w:name="Medium Grid 1 Accent 6" w:uiPriority="67"/>
-    <w:lsdException w:name="Medium Grid 2 Accent 6" w:uiPriority="68"/>
-    <w:lsdException w:name="Medium Grid 3 Accent 6" w:uiPriority="69"/>
-    <w:lsdException w:name="Dark List Accent 6" w:uiPriority="70"/>
-    <w:lsdException w:name="Colorful Shading Accent 6" w:uiPriority="71"/>
-    <w:lsdException w:name="Colorful List Accent 6" w:uiPriority="72"/>
-    <w:lsdException w:name="Colorful Grid Accent 6" w:uiPriority="73"/>
-    <w:lsdException w:name="Subtle Emphasis" w:uiPriority="19" w:qFormat="1"/>
-    <w:lsdException w:name="Intense Emphasis" w:uiPriority="21" w:qFormat="1"/>
-    <w:lsdException w:name="Subtle Reference" w:uiPriority="31" w:qFormat="1"/>
-    <w:lsdException w:name="Intense Reference" w:uiPriority="32" w:qFormat="1"/>
-    <w:lsdException w:name="Book Title" w:uiPriority="33" w:qFormat="1"/>
-    <w:lsdException w:name="Bibliography" w:semiHidden="1" w:uiPriority="37" w:unhideWhenUsed="1"/>
-    <w:lsdException w:name="TOC Heading" w:semiHidden="1" w:uiPriority="39" w:unhideWhenUsed="1" w:qFormat="1"/>
-    <w:lsdException w:name="Plain Table 1" w:uiPriority="41"/>
-    <w:lsdException w:name="Plain Table 2" w:uiPriority="42"/>
-    <w:lsdException w:name="Plain Table 3" w:uiPriority="43"/>
-    <w:lsdException w:name="Plain Table 4" w:uiPriority="44"/>
-    <w:lsdException w:name="Plain Table 5" w:uiPriority="45"/>
-    <w:lsdException w:name="Grid Table Light" w:uiPriority="40"/>
-    <w:lsdException w:name="Grid Table 1 Light" w:uiPriority="46"/>
-    <w:lsdException w:name="Grid Table 2" w:uiPriority="47"/>
-    <w:lsdException w:name="Grid Table 3" w:uiPriority="48"/>
-    <w:lsdException w:name="Grid Table 4" w:uiPriority="49"/>
-    <w:lsdException w:name="Grid Table 5 Dark" w:uiPriority="50"/>
-    <w:lsdException w:name="Grid Table 6 Colorful" w:uiPriority="51"/>
-    <w:lsdException w:name="Grid Table 7 Colorful" w:uiPriority="52"/>
-    <w:lsdException w:name="Grid Table 1 Light Accent 1" w:uiPriority="46"/>
-    <w:lsdException w:name="Grid Table 2 Accent 1" w:uiPriority="47"/>
-    <w:lsdException w:name="Grid Table 3 Accent 1" w:uiPriority="48"/>
-    <w:lsdException w:name="Grid Table 4 Accent 1" w:uiPriority="49"/>
-    <w:lsdException w:name="Grid Table 5 Dark Accent 1" w:uiPriority="50"/>
-    <w:lsdException w:name="Grid Table 6 Colorful Accent 1" w:uiPriority="51"/>
-    <w:lsdException w:name="Grid Table 7 Colorful Accent 1" w:uiPriority="52"/>
-    <w:lsdException w:name="Grid Table 1 Light Accent 2" w:uiPriority="46"/>
-    <w:lsdException w:name="Grid Table 2 Accent 2" w:uiPriority="47"/>
-    <w:lsdException w:name="Grid Table 3 Accent 2" w:uiPriority="48"/>
-    <w:lsdException w:name="Grid Table 4 Accent 2" w:uiPriority="49"/>
-    <w:lsdException w:name="Grid Table 5 Dark Accent 2" w:uiPriority="50"/>
-    <w:lsdException w:name="Grid Table 6 Colorful Accent 2" w:uiPriority="51"/>
-    <w:lsdException w:name="Grid Table 7 Colorful Accent 2" w:uiPriority="52"/>
-    <w:lsdException w:name="Grid Table 1 Light Accent 3" w:uiPriority="46"/>
-    <w:lsdException w:name="Grid Table 2 Accent 3" w:uiPriority="47"/>
-    <w:lsdException w:name="Grid Table 3 Accent 3" w:uiPriority="48"/>
-    <w:lsdException w:name="Grid Table 4 Accent 3" w:uiPriority="49"/>
-    <w:lsdException w:name="Grid Table 5 Dark Accent 3" w:uiPriority="50"/>
-    <w:lsdException w:name="Grid Table 6 Colorful Accent 3" w:uiPriority="51"/>
-    <w:lsdException w:name="Grid Table 7 Colorful Accent 3" w:uiPriority="52"/>
-    <w:lsdException w:name="Grid Table 1 Light Accent 4" w:uiPriority="46"/>
-    <w:lsdException w:name="Grid Table 2 Accent 4" w:uiPriority="47"/>
-    <w:lsdException w:name="Grid Table 3 Accent 4" w:uiPriority="48"/>
-    <w:lsdException w:name="Grid Table 4 Accent 4" w:uiPriority="49"/>
-    <w:lsdException w:name="Grid Table 5 Dark Accent 4" w:uiPriority="50"/>
-    <w:lsdException w:name="Grid Table 6 Colorful Accent 4" w:uiPriority="51"/>
-    <w:lsdException w:name="Grid Table 7 Colorful Accent 4" w:uiPriority="52"/>
-    <w:lsdException w:name="Grid Table 1 Light Accent 5" w:uiPriority="46"/>
-    <w:lsdException w:name="Grid Table 2 Accent 5" w:uiPriority="47"/>
-    <w:lsdException w:name="Grid Table 3 Accent 5" w:uiPriority="48"/>
-    <w:lsdException w:name="Grid Table 4 Accent 5" w:uiPriority="49"/>
-    <w:lsdException w:name="Grid Table 5 Dark Accent 5" w:uiPriority="50"/>
-    <w:lsdException w:name="Grid Table 6 Colorful Accent 5" w:uiPriority="51"/>
-    <w:lsdException w:name="Grid Table 7 Colorful Accent 5" w:uiPriority="52"/>
-    <w:lsdException w:name="Grid Table 1 Light Accent 6" w:uiPriority="46"/>
-    <w:lsdException w:name="Grid Table 2 Accent 6" w:uiPriority="47"/>
-    <w:lsdException w:name="Grid Table 3 Accent 6" w:uiPriority="48"/>
-    <w:lsdException w:name="Grid Table 4 Accent 6" w:uiPriority="49"/>
-    <w:lsdException w:name="Grid Table 5 Dark Accent 6" w:uiPriority="50"/>
-    <w:lsdException w:name="Grid Table 6 Colorful Accent 6" w:uiPriority="51"/>
-    <w:lsdException w:name="Grid Table 7 Colorful Accent 6" w:uiPriority="52"/>
-    <w:lsdException w:name="List Table 1 Light" w:uiPriority="46"/>
-    <w:lsdException w:name="List Table 2" w:uiPriority="47"/>
-    <w:lsdException w:name="List Table 3" w:uiPriority="48"/>
-    <w:lsdException w:name="List Table 4" w:uiPriority="49"/>
-    <w:lsdException w:name="List Table 5 Dark" w:uiPriority="50"/>
-    <w:lsdException w:name="List Table 6 Colorful" w:uiPriority="51"/>
-    <w:lsdException w:name="List Table 7 Colorful" w:uiPriority="52"/>
-    <w:lsdException w:name="List Table 1 Light Accent 1" w:uiPriority="46"/>
-    <w:lsdException w:name="List Table 2 Accent 1" w:uiPriority="47"/>
-    <w:lsdException w:name="List Table 3 Accent 1" w:uiPriority="48"/>
-    <w:lsdException w:name="List Table 4 Accent 1" w:uiPriority="49"/>
-    <w:lsdException w:name="List Table 5 Dark Accent 1" w:uiPriority="50"/>
-    <w:lsdException w:name="List Table 6 Colorful Accent 1" w:uiPriority="51"/>
-    <w:lsdException w:name="List Table 7 Colorful Accent 1" w:uiPriority="52"/>
-    <w:lsdException w:name="List Table 1 Light Accent 2" w:uiPriority="46"/>
-    <w:lsdException w:name="List Table 2 Accent 2" w:uiPriority="47"/>
-    <w:lsdException w:name="List Table 3 Accent 2" w:uiPriority="48"/>
-    <w:lsdException w:name="List Table 4 Accent 2" w:uiPriority="49"/>
-    <w:lsdException w:name="List Table 5 Dark Accent 2" w:uiPriority="50"/>
-    <w:lsdException w:name="List Table 6 Colorful Accent 2" w:uiPriority="51"/>
-    <w:lsdException w:name="List Table 7 Colorful Accent 2" w:uiPriority="52"/>
-    <w:lsdException w:name="List Table 1 Light Accent 3" w:uiPriority="46"/>
-    <w:lsdException w:name="List Table 2 Accent 3" w:uiPriority="47"/>
-    <w:lsdException w:name="List Table 3 Accent 3" w:uiPriority="48"/>
-    <w:lsdException w:name="List Table 4 Accent 3" w:uiPriority="49"/>
-    <w:lsdException w:name="List Table 5 Dark Accent 3" w:uiPriority="50"/>
-    <w:lsdException w:name="List Table 6 Colorful Accent 3" w:uiPriority="51"/>
-    <w:lsdException w:name="List Table 7 Colorful Accent 3" w:uiPriority="52"/>
-    <w:lsdException w:name="List Table 1 Light Accent 4" w:uiPriority="46"/>
-    <w:lsdException w:name="List Table 2 Accent 4" w:uiPriority="47"/>
-    <w:lsdException w:name="List Table 3 Accent 4" w:uiPriority="48"/>
-    <w:lsdException w:name="List Table 4 Accent 4" w:uiPriority="49"/>
-    <w:lsdException w:name="List Table 5 Dark Accent 4" w:uiPriority="50"/>
-    <w:lsdException w:name="List Table 6 Colorful Accent 4" w:uiPriority="51"/>
-    <w:lsdException w:name="List Table 7 Colorful Accent 4" w:uiPriority="52"/>
-    <w:lsdException w:name="List Table 1 Light Accent 5" w:uiPriority="46"/>
-    <w:lsdException w:name="List Table 2 Accent 5" w:uiPriority="47"/>
-    <w:lsdException w:name="List Table 3 Accent 5" w:uiPriority="48"/>
-    <w:lsdException w:name="List Table 4 Accent 5" w:uiPriority="49"/>
-    <w:lsdException w:name="List Table 5 Dark Accent 5" w:uiPriority="50"/>
-    <w:lsdException w:name="List Table 6 Colorful Accent 5" w:uiPriority="51"/>
-    <w:lsdException w:name="List Table 7 Colorful Accent 5" w:uiPriority="52"/>
-    <w:lsdException w:name="List Table 1 Light Accent 6" w:uiPriority="46"/>
-    <w:lsdException w:name="List Table 2 Accent 6" w:uiPriority="47"/>
-    <w:lsdException w:name="List Table 3 Accent 6" w:uiPriority="48"/>
-    <w:lsdException w:name="List Table 4 Accent 6" w:uiPriority="49"/>
-    <w:lsdException w:name="List Table 5 Dark Accent 6" w:uiPriority="50"/>
-    <w:lsdException w:name="List Table 6 Colorful Accent 6" w:uiPriority="51"/>
-    <w:lsdException w:name="List Table 7 Colorful Accent 6" w:uiPriority="52"/>
+  <w:latentStyles w:defLockedState="0" w:defUIPriority="99" w:defSemiHidden="1" w:defUnhideWhenUsed="1" w:defQFormat="0" w:count="276">
+    <w:lsdException w:name="Normal" w:semiHidden="0" w:uiPriority="0" w:unhideWhenUsed="0" w:qFormat="1"/>
+    <w:lsdException w:name="heading 1" w:semiHidden="0" w:uiPriority="9" w:unhideWhenUsed="0" w:qFormat="1"/>
+    <w:lsdException w:name="heading 2" w:uiPriority="9" w:qFormat="1"/>
+    <w:lsdException w:name="heading 3" w:uiPriority="9" w:qFormat="1"/>
+    <w:lsdException w:name="heading 4" w:uiPriority="9" w:qFormat="1"/>
+    <w:lsdException w:name="heading 5" w:uiPriority="9" w:qFormat="1"/>
+    <w:lsdException w:name="heading 6" w:uiPriority="9" w:qFormat="1"/>
+    <w:lsdException w:name="heading 7" w:uiPriority="9" w:qFormat="1"/>
+    <w:lsdException w:name="heading 8" w:uiPriority="9" w:qFormat="1"/>
+    <w:lsdException w:name="heading 9" w:uiPriority="9" w:qFormat="1"/>
+    <w:lsdException w:name="toc 1" w:uiPriority="39"/>
+    <w:lsdException w:name="toc 2" w:uiPriority="39"/>
+    <w:lsdException w:name="toc 3" w:uiPriority="39"/>
+    <w:lsdException w:name="toc 4" w:uiPriority="39"/>
+    <w:lsdException w:name="toc 5" w:uiPriority="39"/>
+    <w:lsdException w:name="toc 6" w:uiPriority="39"/>
+    <w:lsdException w:name="toc 7" w:uiPriority="39"/>
+    <w:lsdException w:name="toc 8" w:uiPriority="39"/>
+    <w:lsdException w:name="toc 9" w:uiPriority="39"/>
+    <w:lsdException w:name="caption" w:uiPriority="35" w:qFormat="1"/>
+    <w:lsdException w:name="Title" w:semiHidden="0" w:uiPriority="10" w:unhideWhenUsed="0" w:qFormat="1"/>
+    <w:lsdException w:name="Default Paragraph Font" w:uiPriority="1"/>
+    <w:lsdException w:name="Subtitle" w:semiHidden="0" w:uiPriority="11" w:unhideWhenUsed="0" w:qFormat="1"/>
+    <w:lsdException w:name="Strong" w:semiHidden="0" w:uiPriority="22" w:unhideWhenUsed="0" w:qFormat="1"/>
+    <w:lsdException w:name="Emphasis" w:semiHidden="0" w:uiPriority="20" w:unhideWhenUsed="0" w:qFormat="1"/>
+    <w:lsdException w:name="Table Grid" w:semiHidden="0" w:uiPriority="39" w:unhideWhenUsed="0"/>
+    <w:lsdException w:name="Note Level 1" w:semiHidden="0" w:unhideWhenUsed="0"/>
+    <w:lsdException w:name="Note Level 2" w:semiHidden="0" w:unhideWhenUsed="0"/>
+    <w:lsdException w:name="Note Level 3" w:semiHidden="0" w:unhideWhenUsed="0"/>
+    <w:lsdException w:name="Note Level 4" w:semiHidden="0" w:unhideWhenUsed="0"/>
+    <w:lsdException w:name="Note Level 5" w:semiHidden="0" w:unhideWhenUsed="0"/>
+    <w:lsdException w:name="Note Level 6" w:semiHidden="0" w:unhideWhenUsed="0"/>
+    <w:lsdException w:name="Note Level 7" w:semiHidden="0" w:unhideWhenUsed="0"/>
+    <w:lsdException w:name="Note Level 8" w:semiHidden="0" w:unhideWhenUsed="0"/>
+    <w:lsdException w:name="Note Level 9" w:semiHidden="0" w:unhideWhenUsed="0"/>
+    <w:lsdException w:name="Placeholder Text" w:unhideWhenUsed="0"/>
+    <w:lsdException w:name="No Spacing" w:semiHidden="0" w:uiPriority="1" w:unhideWhenUsed="0" w:qFormat="1"/>
+    <w:lsdException w:name="Light Shading" w:semiHidden="0" w:uiPriority="60" w:unhideWhenUsed="0"/>
+    <w:lsdException w:name="Light List" w:semiHidden="0" w:uiPriority="61" w:unhideWhenUsed="0"/>
+    <w:lsdException w:name="Light Grid" w:semiHidden="0" w:uiPriority="62" w:unhideWhenUsed="0"/>
+    <w:lsdException w:name="Medium Shading 1" w:semiHidden="0" w:uiPriority="63" w:unhideWhenUsed="0"/>
+    <w:lsdException w:name="Medium Shading 2" w:semiHidden="0" w:uiPriority="64" w:unhideWhenUsed="0"/>
+    <w:lsdException w:name="Medium List 1" w:semiHidden="0" w:uiPriority="65" w:unhideWhenUsed="0"/>
+    <w:lsdException w:name="Medium List 2" w:semiHidden="0" w:uiPriority="66" w:unhideWhenUsed="0"/>
+    <w:lsdException w:name="Medium Grid 1" w:semiHidden="0" w:uiPriority="67" w:unhideWhenUsed="0"/>
+    <w:lsdException w:name="Medium Grid 2" w:semiHidden="0" w:uiPriority="68" w:unhideWhenUsed="0"/>
+    <w:lsdException w:name="Medium Grid 3" w:semiHidden="0" w:uiPriority="69" w:unhideWhenUsed="0"/>
+    <w:lsdException w:name="Dark List" w:semiHidden="0" w:uiPriority="70" w:unhideWhenUsed="0"/>
+    <w:lsdException w:name="Colorful Shading" w:semiHidden="0" w:uiPriority="71" w:unhideWhenUsed="0"/>
+    <w:lsdException w:name="Colorful List" w:semiHidden="0" w:uiPriority="72" w:unhideWhenUsed="0"/>
+    <w:lsdException w:name="Colorful Grid" w:semiHidden="0" w:uiPriority="73" w:unhideWhenUsed="0"/>
+    <w:lsdException w:name="Light Shading Accent 1" w:semiHidden="0" w:uiPriority="60" w:unhideWhenUsed="0"/>
+    <w:lsdException w:name="Light List Accent 1" w:semiHidden="0" w:uiPriority="61" w:unhideWhenUsed="0"/>
+    <w:lsdException w:name="Light Grid Accent 1" w:semiHidden="0" w:uiPriority="62" w:unhideWhenUsed="0"/>
+    <w:lsdException w:name="Medium Shading 1 Accent 1" w:semiHidden="0" w:uiPriority="63" w:unhideWhenUsed="0"/>
+    <w:lsdException w:name="Medium Shading 2 Accent 1" w:semiHidden="0" w:uiPriority="64" w:unhideWhenUsed="0"/>
+    <w:lsdException w:name="Medium List 1 Accent 1" w:semiHidden="0" w:uiPriority="65" w:unhideWhenUsed="0"/>
+    <w:lsdException w:name="Revision" w:unhideWhenUsed="0"/>
+    <w:lsdException w:name="List Paragraph" w:semiHidden="0" w:uiPriority="34" w:unhideWhenUsed="0" w:qFormat="1"/>
+    <w:lsdException w:name="Quote" w:semiHidden="0" w:uiPriority="29" w:unhideWhenUsed="0" w:qFormat="1"/>
+    <w:lsdException w:name="Intense Quote" w:semiHidden="0" w:uiPriority="30" w:unhideWhenUsed="0" w:qFormat="1"/>
+    <w:lsdException w:name="Medium List 2 Accent 1" w:semiHidden="0" w:uiPriority="66" w:unhideWhenUsed="0"/>
+    <w:lsdException w:name="Medium Grid 1 Accent 1" w:semiHidden="0" w:uiPriority="67" w:unhideWhenUsed="0"/>
+    <w:lsdException w:name="Medium Grid 2 Accent 1" w:semiHidden="0" w:uiPriority="68" w:unhideWhenUsed="0"/>
+    <w:lsdException w:name="Medium Grid 3 Accent 1" w:semiHidden="0" w:uiPriority="69" w:unhideWhenUsed="0"/>
+    <w:lsdException w:name="Dark List Accent 1" w:semiHidden="0" w:uiPriority="70" w:unhideWhenUsed="0"/>
+    <w:lsdException w:name="Colorful Shading Accent 1" w:semiHidden="0" w:uiPriority="71" w:unhideWhenUsed="0"/>
+    <w:lsdException w:name="Colorful List Accent 1" w:semiHidden="0" w:uiPriority="72" w:unhideWhenUsed="0"/>
+    <w:lsdException w:name="Colorful Grid Accent 1" w:semiHidden="0" w:uiPriority="73" w:unhideWhenUsed="0"/>
+    <w:lsdException w:name="Light Shading Accent 2" w:semiHidden="0" w:uiPriority="60" w:unhideWhenUsed="0"/>
+    <w:lsdException w:name="Light List Accent 2" w:semiHidden="0" w:uiPriority="61" w:unhideWhenUsed="0"/>
+    <w:lsdException w:name="Light Grid Accent 2" w:semiHidden="0" w:uiPriority="62" w:unhideWhenUsed="0"/>
+    <w:lsdException w:name="Medium Shading 1 Accent 2" w:semiHidden="0" w:uiPriority="63" w:unhideWhenUsed="0"/>
+    <w:lsdException w:name="Medium Shading 2 Accent 2" w:semiHidden="0" w:uiPriority="64" w:unhideWhenUsed="0"/>
+    <w:lsdException w:name="Medium List 1 Accent 2" w:semiHidden="0" w:uiPriority="65" w:unhideWhenUsed="0"/>
+    <w:lsdException w:name="Medium List 2 Accent 2" w:semiHidden="0" w:uiPriority="66" w:unhideWhenUsed="0"/>
+    <w:lsdException w:name="Medium Grid 1 Accent 2" w:semiHidden="0" w:uiPriority="67" w:unhideWhenUsed="0"/>
+    <w:lsdException w:name="Medium Grid 2 Accent 2" w:semiHidden="0" w:uiPriority="68" w:unhideWhenUsed="0"/>
+    <w:lsdException w:name="Medium Grid 3 Accent 2" w:semiHidden="0" w:uiPriority="69" w:unhideWhenUsed="0"/>
+    <w:lsdException w:name="Dark List Accent 2" w:semiHidden="0" w:uiPriority="70" w:unhideWhenUsed="0"/>
+    <w:lsdException w:name="Colorful Shading Accent 2" w:semiHidden="0" w:uiPriority="71" w:unhideWhenUsed="0"/>
+    <w:lsdException w:name="Colorful List Accent 2" w:semiHidden="0" w:uiPriority="72" w:unhideWhenUsed="0"/>
+    <w:lsdException w:name="Colorful Grid Accent 2" w:semiHidden="0" w:uiPriority="73" w:unhideWhenUsed="0"/>
+    <w:lsdException w:name="Light Shading Accent 3" w:semiHidden="0" w:uiPriority="60" w:unhideWhenUsed="0"/>
+    <w:lsdException w:name="Light List Accent 3" w:semiHidden="0" w:uiPriority="61" w:unhideWhenUsed="0"/>
+    <w:lsdException w:name="Light Grid Accent 3" w:semiHidden="0" w:uiPriority="62" w:unhideWhenUsed="0"/>
+    <w:lsdException w:name="Medium Shading 1 Accent 3" w:semiHidden="0" w:uiPriority="63" w:unhideWhenUsed="0"/>
+    <w:lsdException w:name="Medium Shading 2 Accent 3" w:semiHidden="0" w:uiPriority="64" w:unhideWhenUsed="0"/>
+    <w:lsdException w:name="Medium List 1 Accent 3" w:semiHidden="0" w:uiPriority="65" w:unhideWhenUsed="0"/>
+    <w:lsdException w:name="Medium List 2 Accent 3" w:semiHidden="0" w:uiPriority="66" w:unhideWhenUsed="0"/>
+    <w:lsdException w:name="Medium Grid 1 Accent 3" w:semiHidden="0" w:uiPriority="67" w:unhideWhenUsed="0"/>
+    <w:lsdException w:name="Medium Grid 2 Accent 3" w:semiHidden="0" w:uiPriority="68" w:unhideWhenUsed="0"/>
+    <w:lsdException w:name="Medium Grid 3 Accent 3" w:semiHidden="0" w:uiPriority="69" w:unhideWhenUsed="0"/>
+    <w:lsdException w:name="Dark List Accent 3" w:semiHidden="0" w:uiPriority="70" w:unhideWhenUsed="0"/>
+    <w:lsdException w:name="Colorful Shading Accent 3" w:semiHidden="0" w:uiPriority="71" w:unhideWhenUsed="0"/>
+    <w:lsdException w:name="Colorful List Accent 3" w:semiHidden="0" w:uiPriority="72" w:unhideWhenUsed="0"/>
+    <w:lsdException w:name="Colorful Grid Accent 3" w:semiHidden="0" w:uiPriority="73" w:unhideWhenUsed="0"/>
+    <w:lsdException w:name="Light Shading Accent 4" w:semiHidden="0" w:uiPriority="60" w:unhideWhenUsed="0"/>
+    <w:lsdException w:name="Light List Accent 4" w:semiHidden="0" w:uiPriority="61" w:unhideWhenUsed="0"/>
+    <w:lsdException w:name="Light Grid Accent 4" w:semiHidden="0" w:uiPriority="62" w:unhideWhenUsed="0"/>
+    <w:lsdException w:name="Medium Shading 1 Accent 4" w:semiHidden="0" w:uiPriority="63" w:unhideWhenUsed="0"/>
+    <w:lsdException w:name="Medium Shading 2 Accent 4" w:semiHidden="0" w:uiPriority="64" w:unhideWhenUsed="0"/>
+    <w:lsdException w:name="Medium List 1 Accent 4" w:semiHidden="0" w:uiPriority="65" w:unhideWhenUsed="0"/>
+    <w:lsdException w:name="Medium List 2 Accent 4" w:semiHidden="0" w:uiPriority="66" w:unhideWhenUsed="0"/>
+    <w:lsdException w:name="Medium Grid 1 Accent 4" w:semiHidden="0" w:uiPriority="67" w:unhideWhenUsed="0"/>
+    <w:lsdException w:name="Medium Grid 2 Accent 4" w:semiHidden="0" w:uiPriority="68" w:unhideWhenUsed="0"/>
+    <w:lsdException w:name="Medium Grid 3 Accent 4" w:semiHidden="0" w:uiPriority="69" w:unhideWhenUsed="0"/>
+    <w:lsdException w:name="Dark List Accent 4" w:semiHidden="0" w:uiPriority="70" w:unhideWhenUsed="0"/>
+    <w:lsdException w:name="Colorful Shading Accent 4" w:semiHidden="0" w:uiPriority="71" w:unhideWhenUsed="0"/>
+    <w:lsdException w:name="Colorful List Accent 4" w:semiHidden="0" w:uiPriority="72" w:unhideWhenUsed="0"/>
+    <w:lsdException w:name="Colorful Grid Accent 4" w:semiHidden="0" w:uiPriority="73" w:unhideWhenUsed="0"/>
+    <w:lsdException w:name="Light Shading Accent 5" w:semiHidden="0" w:uiPriority="60" w:unhideWhenUsed="0"/>
+    <w:lsdException w:name="Light List Accent 5" w:semiHidden="0" w:uiPriority="61" w:unhideWhenUsed="0"/>
+    <w:lsdException w:name="Light Grid Accent 5" w:semiHidden="0" w:uiPriority="62" w:unhideWhenUsed="0"/>
+    <w:lsdException w:name="Medium Shading 1 Accent 5" w:semiHidden="0" w:uiPriority="63" w:unhideWhenUsed="0"/>
+    <w:lsdException w:name="Medium Shading 2 Accent 5" w:semiHidden="0" w:uiPriority="64" w:unhideWhenUsed="0"/>
+    <w:lsdException w:name="Medium List 1 Accent 5" w:semiHidden="0" w:uiPriority="65" w:unhideWhenUsed="0"/>
+    <w:lsdException w:name="Medium List 2 Accent 5" w:semiHidden="0" w:uiPriority="66" w:unhideWhenUsed="0"/>
+    <w:lsdException w:name="Medium Grid 1 Accent 5" w:semiHidden="0" w:uiPriority="67" w:unhideWhenUsed="0"/>
+    <w:lsdException w:name="Medium Grid 2 Accent 5" w:semiHidden="0" w:uiPriority="68" w:unhideWhenUsed="0"/>
+    <w:lsdException w:name="Medium Grid 3 Accent 5" w:semiHidden="0" w:uiPriority="69" w:unhideWhenUsed="0"/>
+    <w:lsdException w:name="Dark List Accent 5" w:semiHidden="0" w:uiPriority="70" w:unhideWhenUsed="0"/>
+    <w:lsdException w:name="Colorful Shading Accent 5" w:semiHidden="0" w:uiPriority="71" w:unhideWhenUsed="0"/>
+    <w:lsdException w:name="Colorful List Accent 5" w:semiHidden="0" w:uiPriority="72" w:unhideWhenUsed="0"/>
+    <w:lsdException w:name="Colorful Grid Accent 5" w:semiHidden="0" w:uiPriority="73" w:unhideWhenUsed="0"/>
+    <w:lsdException w:name="Light Shading Accent 6" w:semiHidden="0" w:uiPriority="60" w:unhideWhenUsed="0"/>
+    <w:lsdException w:name="Light List Accent 6" w:semiHidden="0" w:uiPriority="61" w:unhideWhenUsed="0"/>
+    <w:lsdException w:name="Light Grid Accent 6" w:semiHidden="0" w:uiPriority="62" w:unhideWhenUsed="0"/>
+    <w:lsdException w:name="Medium Shading 1 Accent 6" w:semiHidden="0" w:uiPriority="63" w:unhideWhenUsed="0"/>
+    <w:lsdException w:name="Medium Shading 2 Accent 6" w:semiHidden="0" w:uiPriority="64" w:unhideWhenUsed="0"/>
+    <w:lsdException w:name="Medium List 1 Accent 6" w:semiHidden="0" w:uiPriority="65" w:unhideWhenUsed="0"/>
+    <w:lsdException w:name="Medium List 2 Accent 6" w:semiHidden="0" w:uiPriority="66" w:unhideWhenUsed="0"/>
+    <w:lsdException w:name="Medium Grid 1 Accent 6" w:semiHidden="0" w:uiPriority="67" w:unhideWhenUsed="0"/>
+    <w:lsdException w:name="Medium Grid 2 Accent 6" w:semiHidden="0" w:uiPriority="68" w:unhideWhenUsed="0"/>
+    <w:lsdException w:name="Medium Grid 3 Accent 6" w:semiHidden="0" w:uiPriority="69" w:unhideWhenUsed="0"/>
+    <w:lsdException w:name="Dark List Accent 6" w:semiHidden="0" w:uiPriority="70" w:unhideWhenUsed="0"/>
+    <w:lsdException w:name="Colorful Shading Accent 6" w:semiHidden="0" w:uiPriority="71" w:unhideWhenUsed="0"/>
+    <w:lsdException w:name="Colorful List Accent 6" w:semiHidden="0" w:uiPriority="72" w:unhideWhenUsed="0"/>
+    <w:lsdException w:name="Colorful Grid Accent 6" w:semiHidden="0" w:uiPriority="73" w:unhideWhenUsed="0"/>
+    <w:lsdException w:name="Subtle Emphasis" w:semiHidden="0" w:uiPriority="19" w:unhideWhenUsed="0" w:qFormat="1"/>
+    <w:lsdException w:name="Intense Emphasis" w:semiHidden="0" w:uiPriority="21" w:unhideWhenUsed="0" w:qFormat="1"/>
+    <w:lsdException w:name="Subtle Reference" w:semiHidden="0" w:uiPriority="31" w:unhideWhenUsed="0" w:qFormat="1"/>
+    <w:lsdException w:name="Intense Reference" w:semiHidden="0" w:uiPriority="32" w:unhideWhenUsed="0" w:qFormat="1"/>
+    <w:lsdException w:name="Book Title" w:semiHidden="0" w:uiPriority="33" w:unhideWhenUsed="0" w:qFormat="1"/>
+    <w:lsdException w:name="Bibliography" w:uiPriority="37"/>
+    <w:lsdException w:name="TOC Heading" w:uiPriority="39" w:qFormat="1"/>
   </w:latentStyles>
   <w:style w:type="paragraph" w:default="1" w:styleId="Normal">
     <w:name w:val="Normal"/>
@@ -4062,6 +4340,7 @@
       <w:spacing w:after="0" w:line="240" w:lineRule="auto"/>
     </w:pPr>
     <w:tblPr>
+      <w:tblInd w:w="0" w:type="dxa"/>
       <w:tblBorders>
         <w:top w:val="single" w:sz="4" w:space="0" w:color="auto"/>
         <w:left w:val="single" w:sz="4" w:space="0" w:color="auto"/>
@@ -4070,6 +4349,304 @@
         <w:insideH w:val="single" w:sz="4" w:space="0" w:color="auto"/>
         <w:insideV w:val="single" w:sz="4" w:space="0" w:color="auto"/>
       </w:tblBorders>
+      <w:tblCellMar>
+        <w:top w:w="0" w:type="dxa"/>
+        <w:left w:w="108" w:type="dxa"/>
+        <w:bottom w:w="0" w:type="dxa"/>
+        <w:right w:w="108" w:type="dxa"/>
+      </w:tblCellMar>
+    </w:tblPr>
+  </w:style>
+  <w:style w:type="paragraph" w:styleId="Header">
+    <w:name w:val="header"/>
+    <w:basedOn w:val="Normal"/>
+    <w:link w:val="HeaderChar"/>
+    <w:uiPriority w:val="99"/>
+    <w:unhideWhenUsed/>
+    <w:rsid w:val="00C94836"/>
+    <w:pPr>
+      <w:tabs>
+        <w:tab w:val="center" w:pos="4680"/>
+        <w:tab w:val="right" w:pos="9360"/>
+      </w:tabs>
+      <w:spacing w:after="0" w:line="240" w:lineRule="auto"/>
+    </w:pPr>
+  </w:style>
+  <w:style w:type="character" w:customStyle="1" w:styleId="HeaderChar">
+    <w:name w:val="Header Char"/>
+    <w:basedOn w:val="DefaultParagraphFont"/>
+    <w:link w:val="Header"/>
+    <w:uiPriority w:val="99"/>
+    <w:rsid w:val="00C94836"/>
+  </w:style>
+  <w:style w:type="paragraph" w:styleId="Footer">
+    <w:name w:val="footer"/>
+    <w:basedOn w:val="Normal"/>
+    <w:link w:val="FooterChar"/>
+    <w:uiPriority w:val="99"/>
+    <w:unhideWhenUsed/>
+    <w:rsid w:val="00C94836"/>
+    <w:pPr>
+      <w:tabs>
+        <w:tab w:val="center" w:pos="4680"/>
+        <w:tab w:val="right" w:pos="9360"/>
+      </w:tabs>
+      <w:spacing w:after="0" w:line="240" w:lineRule="auto"/>
+    </w:pPr>
+  </w:style>
+  <w:style w:type="character" w:customStyle="1" w:styleId="FooterChar">
+    <w:name w:val="Footer Char"/>
+    <w:basedOn w:val="DefaultParagraphFont"/>
+    <w:link w:val="Footer"/>
+    <w:uiPriority w:val="99"/>
+    <w:rsid w:val="00C94836"/>
+  </w:style>
+  <w:style w:type="paragraph" w:styleId="ListParagraph">
+    <w:name w:val="List Paragraph"/>
+    <w:basedOn w:val="Normal"/>
+    <w:uiPriority w:val="34"/>
+    <w:qFormat/>
+    <w:rsid w:val="00CC5FC3"/>
+    <w:pPr>
+      <w:ind w:left="720"/>
+      <w:contextualSpacing/>
+    </w:pPr>
+  </w:style>
+  <w:style w:type="character" w:styleId="Hyperlink">
+    <w:name w:val="Hyperlink"/>
+    <w:basedOn w:val="DefaultParagraphFont"/>
+    <w:uiPriority w:val="99"/>
+    <w:unhideWhenUsed/>
+    <w:rsid w:val="000C64B2"/>
+    <w:rPr>
+      <w:color w:val="0563C1" w:themeColor="hyperlink"/>
+      <w:u w:val="single"/>
+    </w:rPr>
+  </w:style>
+</w:styles>
+</file>
+
+<file path=word/stylesWithEffects.xml><?xml version="1.0" encoding="utf-8"?>
+<w:styles xmlns:wpc="http://schemas.microsoft.com/office/word/2010/wordprocessingCanvas" xmlns:mo="http://schemas.microsoft.com/office/mac/office/2008/main" xmlns:mc="http://schemas.openxmlformats.org/markup-compatibility/2006" xmlns:mv="urn:schemas-microsoft-com:mac:vml" xmlns:o="urn:schemas-microsoft-com:office:office" xmlns:r="http://schemas.openxmlformats.org/officeDocument/2006/relationships" xmlns:m="http://schemas.openxmlformats.org/officeDocument/2006/math" xmlns:v="urn:schemas-microsoft-com:vml" xmlns:wp14="http://schemas.microsoft.com/office/word/2010/wordprocessingDrawing" xmlns:wp="http://schemas.openxmlformats.org/drawingml/2006/wordprocessingDrawing" xmlns:w10="urn:schemas-microsoft-com:office:word" xmlns:w="http://schemas.openxmlformats.org/wordprocessingml/2006/main" xmlns:w14="http://schemas.microsoft.com/office/word/2010/wordml" xmlns:wpg="http://schemas.microsoft.com/office/word/2010/wordprocessingGroup" xmlns:wpi="http://schemas.microsoft.com/office/word/2010/wordprocessingInk" xmlns:wne="http://schemas.microsoft.com/office/word/2006/wordml" xmlns:wps="http://schemas.microsoft.com/office/word/2010/wordprocessingShape" mc:Ignorable="w14 wp14">
+  <w:docDefaults>
+    <w:rPrDefault>
+      <w:rPr>
+        <w:rFonts w:asciiTheme="minorHAnsi" w:eastAsiaTheme="minorHAnsi" w:hAnsiTheme="minorHAnsi" w:cstheme="minorBidi"/>
+        <w:sz w:val="22"/>
+        <w:szCs w:val="22"/>
+        <w:lang w:val="en-US" w:eastAsia="en-US" w:bidi="ar-SA"/>
+      </w:rPr>
+    </w:rPrDefault>
+    <w:pPrDefault>
+      <w:pPr>
+        <w:spacing w:after="160" w:line="259" w:lineRule="auto"/>
+      </w:pPr>
+    </w:pPrDefault>
+  </w:docDefaults>
+  <w:latentStyles w:defLockedState="0" w:defUIPriority="99" w:defSemiHidden="1" w:defUnhideWhenUsed="1" w:defQFormat="0" w:count="276">
+    <w:lsdException w:name="Normal" w:semiHidden="0" w:uiPriority="0" w:unhideWhenUsed="0" w:qFormat="1"/>
+    <w:lsdException w:name="heading 1" w:semiHidden="0" w:uiPriority="9" w:unhideWhenUsed="0" w:qFormat="1"/>
+    <w:lsdException w:name="heading 2" w:uiPriority="9" w:qFormat="1"/>
+    <w:lsdException w:name="heading 3" w:uiPriority="9" w:qFormat="1"/>
+    <w:lsdException w:name="heading 4" w:uiPriority="9" w:qFormat="1"/>
+    <w:lsdException w:name="heading 5" w:uiPriority="9" w:qFormat="1"/>
+    <w:lsdException w:name="heading 6" w:uiPriority="9" w:qFormat="1"/>
+    <w:lsdException w:name="heading 7" w:uiPriority="9" w:qFormat="1"/>
+    <w:lsdException w:name="heading 8" w:uiPriority="9" w:qFormat="1"/>
+    <w:lsdException w:name="heading 9" w:uiPriority="9" w:qFormat="1"/>
+    <w:lsdException w:name="toc 1" w:uiPriority="39"/>
+    <w:lsdException w:name="toc 2" w:uiPriority="39"/>
+    <w:lsdException w:name="toc 3" w:uiPriority="39"/>
+    <w:lsdException w:name="toc 4" w:uiPriority="39"/>
+    <w:lsdException w:name="toc 5" w:uiPriority="39"/>
+    <w:lsdException w:name="toc 6" w:uiPriority="39"/>
+    <w:lsdException w:name="toc 7" w:uiPriority="39"/>
+    <w:lsdException w:name="toc 8" w:uiPriority="39"/>
+    <w:lsdException w:name="toc 9" w:uiPriority="39"/>
+    <w:lsdException w:name="caption" w:uiPriority="35" w:qFormat="1"/>
+    <w:lsdException w:name="Title" w:semiHidden="0" w:uiPriority="10" w:unhideWhenUsed="0" w:qFormat="1"/>
+    <w:lsdException w:name="Default Paragraph Font" w:uiPriority="1"/>
+    <w:lsdException w:name="Subtitle" w:semiHidden="0" w:uiPriority="11" w:unhideWhenUsed="0" w:qFormat="1"/>
+    <w:lsdException w:name="Strong" w:semiHidden="0" w:uiPriority="22" w:unhideWhenUsed="0" w:qFormat="1"/>
+    <w:lsdException w:name="Emphasis" w:semiHidden="0" w:uiPriority="20" w:unhideWhenUsed="0" w:qFormat="1"/>
+    <w:lsdException w:name="Table Grid" w:semiHidden="0" w:uiPriority="39" w:unhideWhenUsed="0"/>
+    <w:lsdException w:name="Note Level 1" w:semiHidden="0" w:unhideWhenUsed="0"/>
+    <w:lsdException w:name="Note Level 2" w:semiHidden="0" w:unhideWhenUsed="0"/>
+    <w:lsdException w:name="Note Level 3" w:semiHidden="0" w:unhideWhenUsed="0"/>
+    <w:lsdException w:name="Note Level 4" w:semiHidden="0" w:unhideWhenUsed="0"/>
+    <w:lsdException w:name="Note Level 5" w:semiHidden="0" w:unhideWhenUsed="0"/>
+    <w:lsdException w:name="Note Level 6" w:semiHidden="0" w:unhideWhenUsed="0"/>
+    <w:lsdException w:name="Note Level 7" w:semiHidden="0" w:unhideWhenUsed="0"/>
+    <w:lsdException w:name="Note Level 8" w:semiHidden="0" w:unhideWhenUsed="0"/>
+    <w:lsdException w:name="Note Level 9" w:semiHidden="0" w:unhideWhenUsed="0"/>
+    <w:lsdException w:name="Placeholder Text" w:unhideWhenUsed="0"/>
+    <w:lsdException w:name="No Spacing" w:semiHidden="0" w:uiPriority="1" w:unhideWhenUsed="0" w:qFormat="1"/>
+    <w:lsdException w:name="Light Shading" w:semiHidden="0" w:uiPriority="60" w:unhideWhenUsed="0"/>
+    <w:lsdException w:name="Light List" w:semiHidden="0" w:uiPriority="61" w:unhideWhenUsed="0"/>
+    <w:lsdException w:name="Light Grid" w:semiHidden="0" w:uiPriority="62" w:unhideWhenUsed="0"/>
+    <w:lsdException w:name="Medium Shading 1" w:semiHidden="0" w:uiPriority="63" w:unhideWhenUsed="0"/>
+    <w:lsdException w:name="Medium Shading 2" w:semiHidden="0" w:uiPriority="64" w:unhideWhenUsed="0"/>
+    <w:lsdException w:name="Medium List 1" w:semiHidden="0" w:uiPriority="65" w:unhideWhenUsed="0"/>
+    <w:lsdException w:name="Medium List 2" w:semiHidden="0" w:uiPriority="66" w:unhideWhenUsed="0"/>
+    <w:lsdException w:name="Medium Grid 1" w:semiHidden="0" w:uiPriority="67" w:unhideWhenUsed="0"/>
+    <w:lsdException w:name="Medium Grid 2" w:semiHidden="0" w:uiPriority="68" w:unhideWhenUsed="0"/>
+    <w:lsdException w:name="Medium Grid 3" w:semiHidden="0" w:uiPriority="69" w:unhideWhenUsed="0"/>
+    <w:lsdException w:name="Dark List" w:semiHidden="0" w:uiPriority="70" w:unhideWhenUsed="0"/>
+    <w:lsdException w:name="Colorful Shading" w:semiHidden="0" w:uiPriority="71" w:unhideWhenUsed="0"/>
+    <w:lsdException w:name="Colorful List" w:semiHidden="0" w:uiPriority="72" w:unhideWhenUsed="0"/>
+    <w:lsdException w:name="Colorful Grid" w:semiHidden="0" w:uiPriority="73" w:unhideWhenUsed="0"/>
+    <w:lsdException w:name="Light Shading Accent 1" w:semiHidden="0" w:uiPriority="60" w:unhideWhenUsed="0"/>
+    <w:lsdException w:name="Light List Accent 1" w:semiHidden="0" w:uiPriority="61" w:unhideWhenUsed="0"/>
+    <w:lsdException w:name="Light Grid Accent 1" w:semiHidden="0" w:uiPriority="62" w:unhideWhenUsed="0"/>
+    <w:lsdException w:name="Medium Shading 1 Accent 1" w:semiHidden="0" w:uiPriority="63" w:unhideWhenUsed="0"/>
+    <w:lsdException w:name="Medium Shading 2 Accent 1" w:semiHidden="0" w:uiPriority="64" w:unhideWhenUsed="0"/>
+    <w:lsdException w:name="Medium List 1 Accent 1" w:semiHidden="0" w:uiPriority="65" w:unhideWhenUsed="0"/>
+    <w:lsdException w:name="Revision" w:unhideWhenUsed="0"/>
+    <w:lsdException w:name="List Paragraph" w:semiHidden="0" w:uiPriority="34" w:unhideWhenUsed="0" w:qFormat="1"/>
+    <w:lsdException w:name="Quote" w:semiHidden="0" w:uiPriority="29" w:unhideWhenUsed="0" w:qFormat="1"/>
+    <w:lsdException w:name="Intense Quote" w:semiHidden="0" w:uiPriority="30" w:unhideWhenUsed="0" w:qFormat="1"/>
+    <w:lsdException w:name="Medium List 2 Accent 1" w:semiHidden="0" w:uiPriority="66" w:unhideWhenUsed="0"/>
+    <w:lsdException w:name="Medium Grid 1 Accent 1" w:semiHidden="0" w:uiPriority="67" w:unhideWhenUsed="0"/>
+    <w:lsdException w:name="Medium Grid 2 Accent 1" w:semiHidden="0" w:uiPriority="68" w:unhideWhenUsed="0"/>
+    <w:lsdException w:name="Medium Grid 3 Accent 1" w:semiHidden="0" w:uiPriority="69" w:unhideWhenUsed="0"/>
+    <w:lsdException w:name="Dark List Accent 1" w:semiHidden="0" w:uiPriority="70" w:unhideWhenUsed="0"/>
+    <w:lsdException w:name="Colorful Shading Accent 1" w:semiHidden="0" w:uiPriority="71" w:unhideWhenUsed="0"/>
+    <w:lsdException w:name="Colorful List Accent 1" w:semiHidden="0" w:uiPriority="72" w:unhideWhenUsed="0"/>
+    <w:lsdException w:name="Colorful Grid Accent 1" w:semiHidden="0" w:uiPriority="73" w:unhideWhenUsed="0"/>
+    <w:lsdException w:name="Light Shading Accent 2" w:semiHidden="0" w:uiPriority="60" w:unhideWhenUsed="0"/>
+    <w:lsdException w:name="Light List Accent 2" w:semiHidden="0" w:uiPriority="61" w:unhideWhenUsed="0"/>
+    <w:lsdException w:name="Light Grid Accent 2" w:semiHidden="0" w:uiPriority="62" w:unhideWhenUsed="0"/>
+    <w:lsdException w:name="Medium Shading 1 Accent 2" w:semiHidden="0" w:uiPriority="63" w:unhideWhenUsed="0"/>
+    <w:lsdException w:name="Medium Shading 2 Accent 2" w:semiHidden="0" w:uiPriority="64" w:unhideWhenUsed="0"/>
+    <w:lsdException w:name="Medium List 1 Accent 2" w:semiHidden="0" w:uiPriority="65" w:unhideWhenUsed="0"/>
+    <w:lsdException w:name="Medium List 2 Accent 2" w:semiHidden="0" w:uiPriority="66" w:unhideWhenUsed="0"/>
+    <w:lsdException w:name="Medium Grid 1 Accent 2" w:semiHidden="0" w:uiPriority="67" w:unhideWhenUsed="0"/>
+    <w:lsdException w:name="Medium Grid 2 Accent 2" w:semiHidden="0" w:uiPriority="68" w:unhideWhenUsed="0"/>
+    <w:lsdException w:name="Medium Grid 3 Accent 2" w:semiHidden="0" w:uiPriority="69" w:unhideWhenUsed="0"/>
+    <w:lsdException w:name="Dark List Accent 2" w:semiHidden="0" w:uiPriority="70" w:unhideWhenUsed="0"/>
+    <w:lsdException w:name="Colorful Shading Accent 2" w:semiHidden="0" w:uiPriority="71" w:unhideWhenUsed="0"/>
+    <w:lsdException w:name="Colorful List Accent 2" w:semiHidden="0" w:uiPriority="72" w:unhideWhenUsed="0"/>
+    <w:lsdException w:name="Colorful Grid Accent 2" w:semiHidden="0" w:uiPriority="73" w:unhideWhenUsed="0"/>
+    <w:lsdException w:name="Light Shading Accent 3" w:semiHidden="0" w:uiPriority="60" w:unhideWhenUsed="0"/>
+    <w:lsdException w:name="Light List Accent 3" w:semiHidden="0" w:uiPriority="61" w:unhideWhenUsed="0"/>
+    <w:lsdException w:name="Light Grid Accent 3" w:semiHidden="0" w:uiPriority="62" w:unhideWhenUsed="0"/>
+    <w:lsdException w:name="Medium Shading 1 Accent 3" w:semiHidden="0" w:uiPriority="63" w:unhideWhenUsed="0"/>
+    <w:lsdException w:name="Medium Shading 2 Accent 3" w:semiHidden="0" w:uiPriority="64" w:unhideWhenUsed="0"/>
+    <w:lsdException w:name="Medium List 1 Accent 3" w:semiHidden="0" w:uiPriority="65" w:unhideWhenUsed="0"/>
+    <w:lsdException w:name="Medium List 2 Accent 3" w:semiHidden="0" w:uiPriority="66" w:unhideWhenUsed="0"/>
+    <w:lsdException w:name="Medium Grid 1 Accent 3" w:semiHidden="0" w:uiPriority="67" w:unhideWhenUsed="0"/>
+    <w:lsdException w:name="Medium Grid 2 Accent 3" w:semiHidden="0" w:uiPriority="68" w:unhideWhenUsed="0"/>
+    <w:lsdException w:name="Medium Grid 3 Accent 3" w:semiHidden="0" w:uiPriority="69" w:unhideWhenUsed="0"/>
+    <w:lsdException w:name="Dark List Accent 3" w:semiHidden="0" w:uiPriority="70" w:unhideWhenUsed="0"/>
+    <w:lsdException w:name="Colorful Shading Accent 3" w:semiHidden="0" w:uiPriority="71" w:unhideWhenUsed="0"/>
+    <w:lsdException w:name="Colorful List Accent 3" w:semiHidden="0" w:uiPriority="72" w:unhideWhenUsed="0"/>
+    <w:lsdException w:name="Colorful Grid Accent 3" w:semiHidden="0" w:uiPriority="73" w:unhideWhenUsed="0"/>
+    <w:lsdException w:name="Light Shading Accent 4" w:semiHidden="0" w:uiPriority="60" w:unhideWhenUsed="0"/>
+    <w:lsdException w:name="Light List Accent 4" w:semiHidden="0" w:uiPriority="61" w:unhideWhenUsed="0"/>
+    <w:lsdException w:name="Light Grid Accent 4" w:semiHidden="0" w:uiPriority="62" w:unhideWhenUsed="0"/>
+    <w:lsdException w:name="Medium Shading 1 Accent 4" w:semiHidden="0" w:uiPriority="63" w:unhideWhenUsed="0"/>
+    <w:lsdException w:name="Medium Shading 2 Accent 4" w:semiHidden="0" w:uiPriority="64" w:unhideWhenUsed="0"/>
+    <w:lsdException w:name="Medium List 1 Accent 4" w:semiHidden="0" w:uiPriority="65" w:unhideWhenUsed="0"/>
+    <w:lsdException w:name="Medium List 2 Accent 4" w:semiHidden="0" w:uiPriority="66" w:unhideWhenUsed="0"/>
+    <w:lsdException w:name="Medium Grid 1 Accent 4" w:semiHidden="0" w:uiPriority="67" w:unhideWhenUsed="0"/>
+    <w:lsdException w:name="Medium Grid 2 Accent 4" w:semiHidden="0" w:uiPriority="68" w:unhideWhenUsed="0"/>
+    <w:lsdException w:name="Medium Grid 3 Accent 4" w:semiHidden="0" w:uiPriority="69" w:unhideWhenUsed="0"/>
+    <w:lsdException w:name="Dark List Accent 4" w:semiHidden="0" w:uiPriority="70" w:unhideWhenUsed="0"/>
+    <w:lsdException w:name="Colorful Shading Accent 4" w:semiHidden="0" w:uiPriority="71" w:unhideWhenUsed="0"/>
+    <w:lsdException w:name="Colorful List Accent 4" w:semiHidden="0" w:uiPriority="72" w:unhideWhenUsed="0"/>
+    <w:lsdException w:name="Colorful Grid Accent 4" w:semiHidden="0" w:uiPriority="73" w:unhideWhenUsed="0"/>
+    <w:lsdException w:name="Light Shading Accent 5" w:semiHidden="0" w:uiPriority="60" w:unhideWhenUsed="0"/>
+    <w:lsdException w:name="Light List Accent 5" w:semiHidden="0" w:uiPriority="61" w:unhideWhenUsed="0"/>
+    <w:lsdException w:name="Light Grid Accent 5" w:semiHidden="0" w:uiPriority="62" w:unhideWhenUsed="0"/>
+    <w:lsdException w:name="Medium Shading 1 Accent 5" w:semiHidden="0" w:uiPriority="63" w:unhideWhenUsed="0"/>
+    <w:lsdException w:name="Medium Shading 2 Accent 5" w:semiHidden="0" w:uiPriority="64" w:unhideWhenUsed="0"/>
+    <w:lsdException w:name="Medium List 1 Accent 5" w:semiHidden="0" w:uiPriority="65" w:unhideWhenUsed="0"/>
+    <w:lsdException w:name="Medium List 2 Accent 5" w:semiHidden="0" w:uiPriority="66" w:unhideWhenUsed="0"/>
+    <w:lsdException w:name="Medium Grid 1 Accent 5" w:semiHidden="0" w:uiPriority="67" w:unhideWhenUsed="0"/>
+    <w:lsdException w:name="Medium Grid 2 Accent 5" w:semiHidden="0" w:uiPriority="68" w:unhideWhenUsed="0"/>
+    <w:lsdException w:name="Medium Grid 3 Accent 5" w:semiHidden="0" w:uiPriority="69" w:unhideWhenUsed="0"/>
+    <w:lsdException w:name="Dark List Accent 5" w:semiHidden="0" w:uiPriority="70" w:unhideWhenUsed="0"/>
+    <w:lsdException w:name="Colorful Shading Accent 5" w:semiHidden="0" w:uiPriority="71" w:unhideWhenUsed="0"/>
+    <w:lsdException w:name="Colorful List Accent 5" w:semiHidden="0" w:uiPriority="72" w:unhideWhenUsed="0"/>
+    <w:lsdException w:name="Colorful Grid Accent 5" w:semiHidden="0" w:uiPriority="73" w:unhideWhenUsed="0"/>
+    <w:lsdException w:name="Light Shading Accent 6" w:semiHidden="0" w:uiPriority="60" w:unhideWhenUsed="0"/>
+    <w:lsdException w:name="Light List Accent 6" w:semiHidden="0" w:uiPriority="61" w:unhideWhenUsed="0"/>
+    <w:lsdException w:name="Light Grid Accent 6" w:semiHidden="0" w:uiPriority="62" w:unhideWhenUsed="0"/>
+    <w:lsdException w:name="Medium Shading 1 Accent 6" w:semiHidden="0" w:uiPriority="63" w:unhideWhenUsed="0"/>
+    <w:lsdException w:name="Medium Shading 2 Accent 6" w:semiHidden="0" w:uiPriority="64" w:unhideWhenUsed="0"/>
+    <w:lsdException w:name="Medium List 1 Accent 6" w:semiHidden="0" w:uiPriority="65" w:unhideWhenUsed="0"/>
+    <w:lsdException w:name="Medium List 2 Accent 6" w:semiHidden="0" w:uiPriority="66" w:unhideWhenUsed="0"/>
+    <w:lsdException w:name="Medium Grid 1 Accent 6" w:semiHidden="0" w:uiPriority="67" w:unhideWhenUsed="0"/>
+    <w:lsdException w:name="Medium Grid 2 Accent 6" w:semiHidden="0" w:uiPriority="68" w:unhideWhenUsed="0"/>
+    <w:lsdException w:name="Medium Grid 3 Accent 6" w:semiHidden="0" w:uiPriority="69" w:unhideWhenUsed="0"/>
+    <w:lsdException w:name="Dark List Accent 6" w:semiHidden="0" w:uiPriority="70" w:unhideWhenUsed="0"/>
+    <w:lsdException w:name="Colorful Shading Accent 6" w:semiHidden="0" w:uiPriority="71" w:unhideWhenUsed="0"/>
+    <w:lsdException w:name="Colorful List Accent 6" w:semiHidden="0" w:uiPriority="72" w:unhideWhenUsed="0"/>
+    <w:lsdException w:name="Colorful Grid Accent 6" w:semiHidden="0" w:uiPriority="73" w:unhideWhenUsed="0"/>
+    <w:lsdException w:name="Subtle Emphasis" w:semiHidden="0" w:uiPriority="19" w:unhideWhenUsed="0" w:qFormat="1"/>
+    <w:lsdException w:name="Intense Emphasis" w:semiHidden="0" w:uiPriority="21" w:unhideWhenUsed="0" w:qFormat="1"/>
+    <w:lsdException w:name="Subtle Reference" w:semiHidden="0" w:uiPriority="31" w:unhideWhenUsed="0" w:qFormat="1"/>
+    <w:lsdException w:name="Intense Reference" w:semiHidden="0" w:uiPriority="32" w:unhideWhenUsed="0" w:qFormat="1"/>
+    <w:lsdException w:name="Book Title" w:semiHidden="0" w:uiPriority="33" w:unhideWhenUsed="0" w:qFormat="1"/>
+    <w:lsdException w:name="Bibliography" w:uiPriority="37"/>
+    <w:lsdException w:name="TOC Heading" w:uiPriority="39" w:qFormat="1"/>
+  </w:latentStyles>
+  <w:style w:type="paragraph" w:default="1" w:styleId="Normal">
+    <w:name w:val="Normal"/>
+    <w:qFormat/>
+    <w:rsid w:val="00B848B5"/>
+  </w:style>
+  <w:style w:type="character" w:default="1" w:styleId="DefaultParagraphFont">
+    <w:name w:val="Default Paragraph Font"/>
+    <w:uiPriority w:val="1"/>
+    <w:semiHidden/>
+    <w:unhideWhenUsed/>
+  </w:style>
+  <w:style w:type="table" w:default="1" w:styleId="TableNormal">
+    <w:name w:val="Normal Table"/>
+    <w:uiPriority w:val="99"/>
+    <w:semiHidden/>
+    <w:unhideWhenUsed/>
+    <w:tblPr>
+      <w:tblInd w:w="0" w:type="dxa"/>
+      <w:tblCellMar>
+        <w:top w:w="0" w:type="dxa"/>
+        <w:left w:w="108" w:type="dxa"/>
+        <w:bottom w:w="0" w:type="dxa"/>
+        <w:right w:w="108" w:type="dxa"/>
+      </w:tblCellMar>
+    </w:tblPr>
+  </w:style>
+  <w:style w:type="numbering" w:default="1" w:styleId="NoList">
+    <w:name w:val="No List"/>
+    <w:uiPriority w:val="99"/>
+    <w:semiHidden/>
+    <w:unhideWhenUsed/>
+  </w:style>
+  <w:style w:type="table" w:styleId="TableGrid">
+    <w:name w:val="Table Grid"/>
+    <w:basedOn w:val="TableNormal"/>
+    <w:uiPriority w:val="39"/>
+    <w:rsid w:val="00707FC2"/>
+    <w:pPr>
+      <w:spacing w:after="0" w:line="240" w:lineRule="auto"/>
+    </w:pPr>
+    <w:tblPr>
+      <w:tblInd w:w="0" w:type="dxa"/>
+      <w:tblBorders>
+        <w:top w:val="single" w:sz="4" w:space="0" w:color="auto"/>
+        <w:left w:val="single" w:sz="4" w:space="0" w:color="auto"/>
+        <w:bottom w:val="single" w:sz="4" w:space="0" w:color="auto"/>
+        <w:right w:val="single" w:sz="4" w:space="0" w:color="auto"/>
+        <w:insideH w:val="single" w:sz="4" w:space="0" w:color="auto"/>
+        <w:insideV w:val="single" w:sz="4" w:space="0" w:color="auto"/>
+      </w:tblBorders>
+      <w:tblCellMar>
+        <w:top w:w="0" w:type="dxa"/>
+        <w:left w:w="108" w:type="dxa"/>
+        <w:bottom w:w="0" w:type="dxa"/>
+        <w:right w:w="108" w:type="dxa"/>
+      </w:tblCellMar>
     </w:tblPr>
   </w:style>
   <w:style w:type="paragraph" w:styleId="Header">
@@ -4184,7 +4761,7 @@
     </a:clrScheme>
     <a:fontScheme name="Office">
       <a:majorFont>
-        <a:latin typeface="Calibri Light" panose="020F0302020204030204"/>
+        <a:latin typeface="Calibri Light"/>
         <a:ea typeface=""/>
         <a:cs typeface=""/>
         <a:font script="Jpan" typeface="ＭＳ ゴシック"/>
@@ -4219,7 +4796,7 @@
         <a:font script="Geor" typeface="Sylfaen"/>
       </a:majorFont>
       <a:minorFont>
-        <a:latin typeface="Calibri" panose="020F0502020204030204"/>
+        <a:latin typeface="Calibri"/>
         <a:ea typeface=""/>
         <a:cs typeface=""/>
         <a:font script="Jpan" typeface="ＭＳ 明朝"/>
@@ -4396,7 +4973,7 @@
   <a:extraClrSchemeLst/>
   <a:extLst>
     <a:ext uri="{05A4C25C-085E-4340-85A3-A5531E510DB2}">
-      <thm15:themeFamily xmlns:thm15="http://schemas.microsoft.com/office/thememl/2012/main" name="Office Theme" id="{62F939B6-93AF-4DB8-9C6B-D6C7DFDC589F}" vid="{4A3C46E8-61CC-4603-A589-7422A47A8E4A}"/>
+      <thm15:themeFamily xmlns:thm15="http://schemas.microsoft.com/office/thememl/2012/main" xmlns="" name="Office Theme" id="{62F939B6-93AF-4DB8-9C6B-D6C7DFDC589F}" vid="{4A3C46E8-61CC-4603-A589-7422A47A8E4A}"/>
     </a:ext>
   </a:extLst>
 </a:theme>

</xml_diff>

<commit_message>
Fixed Risk table format, and Finished status report 2
</commit_message>
<xml_diff>
--- a/Management/Status Reports/Status Report 2.docx
+++ b/Management/Status Reports/Status Report 2.docx
@@ -114,7 +114,14 @@
                 <w:sz w:val="36"/>
                 <w:szCs w:val="36"/>
               </w:rPr>
-              <w:t>Concrete Drying Application Team</w:t>
+              <w:t xml:space="preserve">Concrete </w:t>
+            </w:r>
+            <w:r>
+              <w:rPr>
+                <w:sz w:val="36"/>
+                <w:szCs w:val="36"/>
+              </w:rPr>
+              <w:t>Concepts</w:t>
             </w:r>
           </w:p>
         </w:tc>
@@ -179,7 +186,13 @@
         <w:ind w:firstLine="720"/>
       </w:pPr>
       <w:r>
-        <w:t xml:space="preserve">Status report of the Concrete Drying Application Team at the </w:t>
+        <w:t xml:space="preserve">Status report of the Concrete </w:t>
+      </w:r>
+      <w:r>
+        <w:t>Concepts t</w:t>
+      </w:r>
+      <w:r>
+        <w:t xml:space="preserve">eam at the </w:t>
       </w:r>
       <w:r>
         <w:t>beginning of the second</w:t>
@@ -188,7 +201,7 @@
         <w:t xml:space="preserve"> semester. This status report was completed </w:t>
       </w:r>
       <w:r>
-        <w:t>in the middle of sprint 4</w:t>
+        <w:t>during the planning of sprint 4</w:t>
       </w:r>
       <w:r>
         <w:t>.</w:t>
@@ -241,7 +254,7 @@
       </w:tr>
       <w:tr>
         <w:trPr>
-          <w:trHeight w:val="284"/>
+          <w:trHeight w:val="323"/>
           <w:jc w:val="center"/>
         </w:trPr>
         <w:tc>
@@ -300,10 +313,7 @@
               <w:jc w:val="right"/>
             </w:pPr>
             <w:r>
-              <w:rPr>
-                <w:highlight w:val="yellow"/>
-              </w:rPr>
-              <w:t>HERE</w:t>
+              <w:t>99</w:t>
             </w:r>
           </w:p>
         </w:tc>
@@ -352,6 +362,7 @@
       </w:tr>
       <w:tr>
         <w:trPr>
+          <w:trHeight w:val="242"/>
           <w:jc w:val="center"/>
         </w:trPr>
         <w:tc>
@@ -376,10 +387,7 @@
               <w:jc w:val="right"/>
             </w:pPr>
             <w:r>
-              <w:rPr>
-                <w:highlight w:val="yellow"/>
-              </w:rPr>
-              <w:t>HERE</w:t>
+              <w:t>23.75</w:t>
             </w:r>
           </w:p>
         </w:tc>
@@ -410,10 +418,7 @@
               <w:jc w:val="right"/>
             </w:pPr>
             <w:r>
-              <w:rPr>
-                <w:highlight w:val="yellow"/>
-              </w:rPr>
-              <w:t>HERE</w:t>
+              <w:t>53</w:t>
             </w:r>
           </w:p>
         </w:tc>
@@ -447,10 +452,7 @@
               </w:rPr>
             </w:pPr>
             <w:r>
-              <w:rPr>
-                <w:highlight w:val="yellow"/>
-              </w:rPr>
-              <w:t>HERE</w:t>
+              <w:t>11</w:t>
             </w:r>
           </w:p>
         </w:tc>
@@ -481,10 +483,7 @@
               <w:jc w:val="right"/>
             </w:pPr>
             <w:r>
-              <w:rPr>
-                <w:highlight w:val="yellow"/>
-              </w:rPr>
-              <w:t>TOTAL</w:t>
+              <w:t>87.75</w:t>
             </w:r>
           </w:p>
         </w:tc>
@@ -498,6 +497,45 @@
       </w:pPr>
       <w:r>
         <w:t>Following the person-hour information is the product burndown chart along with team and individual effort and velocity charts.</w:t>
+      </w:r>
+    </w:p>
+    <w:p>
+      <w:pPr>
+        <w:jc w:val="center"/>
+      </w:pPr>
+      <w:r>
+        <w:rPr>
+          <w:b/>
+          <w:sz w:val="40"/>
+          <w:szCs w:val="40"/>
+        </w:rPr>
+        <w:t>Product Burndown</w:t>
+      </w:r>
+      <w:r>
+        <w:rPr>
+          <w:b/>
+          <w:sz w:val="40"/>
+          <w:szCs w:val="40"/>
+        </w:rPr>
+        <w:t xml:space="preserve"> Chart</w:t>
+      </w:r>
+      <w:r>
+        <w:rPr>
+          <w:noProof/>
+        </w:rPr>
+        <w:drawing>
+          <wp:inline distT="0" distB="0" distL="0" distR="0" wp14:anchorId="4A083B31" wp14:editId="28C0F105">
+            <wp:extent cx="4438650" cy="2743200"/>
+            <wp:effectExtent l="0" t="0" r="0" b="0"/>
+            <wp:docPr id="5" name="Chart 5"/>
+            <wp:cNvGraphicFramePr/>
+            <a:graphic xmlns:a="http://schemas.openxmlformats.org/drawingml/2006/main">
+              <a:graphicData uri="http://schemas.openxmlformats.org/drawingml/2006/chart">
+                <c:chart xmlns:c="http://schemas.openxmlformats.org/drawingml/2006/chart" xmlns:r="http://schemas.openxmlformats.org/officeDocument/2006/relationships" r:id="rId7"/>
+              </a:graphicData>
+            </a:graphic>
+          </wp:inline>
+        </w:drawing>
       </w:r>
     </w:p>
     <w:p>
@@ -515,15 +553,26 @@
           <w:sz w:val="40"/>
           <w:szCs w:val="40"/>
         </w:rPr>
-        <w:t>Product Burndown</w:t>
+        <w:lastRenderedPageBreak/>
+        <w:t>Team Effort and Velocity Chart</w:t>
       </w:r>
       <w:r>
         <w:rPr>
-          <w:b/>
-          <w:sz w:val="40"/>
-          <w:szCs w:val="40"/>
+          <w:noProof/>
         </w:rPr>
-        <w:t xml:space="preserve"> Chart</w:t>
+        <w:drawing>
+          <wp:inline distT="0" distB="0" distL="0" distR="0" wp14:anchorId="354A65A7" wp14:editId="694BB47E">
+            <wp:extent cx="4476750" cy="3090863"/>
+            <wp:effectExtent l="0" t="0" r="0" b="14605"/>
+            <wp:docPr id="1" name="Chart 1"/>
+            <wp:cNvGraphicFramePr/>
+            <a:graphic xmlns:a="http://schemas.openxmlformats.org/drawingml/2006/main">
+              <a:graphicData uri="http://schemas.openxmlformats.org/drawingml/2006/chart">
+                <c:chart xmlns:c="http://schemas.openxmlformats.org/drawingml/2006/chart" xmlns:r="http://schemas.openxmlformats.org/officeDocument/2006/relationships" r:id="rId8"/>
+              </a:graphicData>
+            </a:graphic>
+          </wp:inline>
+        </w:drawing>
       </w:r>
     </w:p>
     <w:p>
@@ -546,51 +595,31 @@
           <w:sz w:val="40"/>
           <w:szCs w:val="40"/>
         </w:rPr>
-        <w:t>Team Effort and Velocity Chart</w:t>
+        <w:t>Bryan Effort and Velocity Chart</w:t>
       </w:r>
     </w:p>
     <w:p>
       <w:pPr>
         <w:jc w:val="center"/>
       </w:pPr>
-    </w:p>
-    <w:p>
-      <w:pPr>
-        <w:jc w:val="center"/>
-      </w:pPr>
-    </w:p>
-    <w:p>
-      <w:pPr>
-        <w:jc w:val="center"/>
+      <w:r>
         <w:rPr>
-          <w:b/>
-          <w:sz w:val="40"/>
-          <w:szCs w:val="40"/>
+          <w:noProof/>
         </w:rPr>
-      </w:pPr>
-      <w:r>
-        <w:rPr>
-          <w:b/>
-          <w:sz w:val="40"/>
-          <w:szCs w:val="40"/>
-        </w:rPr>
-        <w:t>Bryan Effort and Velocity Chart</w:t>
-      </w:r>
-    </w:p>
-    <w:p>
-      <w:pPr>
-        <w:jc w:val="center"/>
-      </w:pPr>
-    </w:p>
-    <w:p>
-      <w:pPr>
-        <w:jc w:val="center"/>
-        <w:rPr>
-          <w:b/>
-          <w:sz w:val="40"/>
-          <w:szCs w:val="40"/>
-        </w:rPr>
-      </w:pPr>
+        <w:drawing>
+          <wp:inline distT="0" distB="0" distL="0" distR="0" wp14:anchorId="6299B678" wp14:editId="2ECE1E7D">
+            <wp:extent cx="4476750" cy="3090863"/>
+            <wp:effectExtent l="0" t="0" r="0" b="14605"/>
+            <wp:docPr id="2" name="Chart 2"/>
+            <wp:cNvGraphicFramePr/>
+            <a:graphic xmlns:a="http://schemas.openxmlformats.org/drawingml/2006/main">
+              <a:graphicData uri="http://schemas.openxmlformats.org/drawingml/2006/chart">
+                <c:chart xmlns:c="http://schemas.openxmlformats.org/drawingml/2006/chart" xmlns:r="http://schemas.openxmlformats.org/officeDocument/2006/relationships" r:id="rId9"/>
+              </a:graphicData>
+            </a:graphic>
+          </wp:inline>
+        </w:drawing>
+      </w:r>
     </w:p>
     <w:p>
       <w:pPr>
@@ -610,6 +639,24 @@
         <w:lastRenderedPageBreak/>
         <w:t>Dan Effort and Velocity Chart</w:t>
       </w:r>
+      <w:r>
+        <w:rPr>
+          <w:noProof/>
+        </w:rPr>
+        <w:drawing>
+          <wp:inline distT="0" distB="0" distL="0" distR="0" wp14:anchorId="0DFCC573" wp14:editId="25230636">
+            <wp:extent cx="4476750" cy="3090863"/>
+            <wp:effectExtent l="0" t="0" r="0" b="14605"/>
+            <wp:docPr id="3" name="Chart 3"/>
+            <wp:cNvGraphicFramePr/>
+            <a:graphic xmlns:a="http://schemas.openxmlformats.org/drawingml/2006/main">
+              <a:graphicData uri="http://schemas.openxmlformats.org/drawingml/2006/chart">
+                <c:chart xmlns:c="http://schemas.openxmlformats.org/drawingml/2006/chart" xmlns:r="http://schemas.openxmlformats.org/officeDocument/2006/relationships" r:id="rId10"/>
+              </a:graphicData>
+            </a:graphic>
+          </wp:inline>
+        </w:drawing>
+      </w:r>
     </w:p>
     <w:p>
       <w:pPr>
@@ -643,6 +690,24 @@
       <w:pPr>
         <w:jc w:val="center"/>
       </w:pPr>
+      <w:r>
+        <w:rPr>
+          <w:noProof/>
+        </w:rPr>
+        <w:drawing>
+          <wp:inline distT="0" distB="0" distL="0" distR="0" wp14:anchorId="0254DE9D" wp14:editId="6A429F61">
+            <wp:extent cx="4476750" cy="3090863"/>
+            <wp:effectExtent l="0" t="0" r="0" b="14605"/>
+            <wp:docPr id="4" name="Chart 4"/>
+            <wp:cNvGraphicFramePr/>
+            <a:graphic xmlns:a="http://schemas.openxmlformats.org/drawingml/2006/main">
+              <a:graphicData uri="http://schemas.openxmlformats.org/drawingml/2006/chart">
+                <c:chart xmlns:c="http://schemas.openxmlformats.org/drawingml/2006/chart" xmlns:r="http://schemas.openxmlformats.org/officeDocument/2006/relationships" r:id="rId11"/>
+              </a:graphicData>
+            </a:graphic>
+          </wp:inline>
+        </w:drawing>
+      </w:r>
     </w:p>
     <w:p>
       <w:pPr>
@@ -651,6 +716,7 @@
     </w:p>
     <w:p>
       <w:r>
+        <w:lastRenderedPageBreak/>
         <w:tab/>
       </w:r>
     </w:p>
@@ -751,10 +817,7 @@
               </w:rPr>
             </w:pPr>
             <w:r>
-              <w:rPr>
-                <w:highlight w:val="yellow"/>
-              </w:rPr>
-              <w:t>HERE</w:t>
+              <w:t>8</w:t>
             </w:r>
           </w:p>
         </w:tc>
@@ -788,10 +851,7 @@
               </w:rPr>
             </w:pPr>
             <w:r>
-              <w:rPr>
-                <w:highlight w:val="yellow"/>
-              </w:rPr>
-              <w:t>HERE</w:t>
+              <w:t>23</w:t>
             </w:r>
           </w:p>
         </w:tc>
@@ -825,10 +885,7 @@
               </w:rPr>
             </w:pPr>
             <w:r>
-              <w:rPr>
-                <w:highlight w:val="yellow"/>
-              </w:rPr>
-              <w:t>HERE</w:t>
+              <w:t>9</w:t>
             </w:r>
           </w:p>
         </w:tc>
@@ -862,10 +919,7 @@
               </w:rPr>
             </w:pPr>
             <w:r>
-              <w:rPr>
-                <w:highlight w:val="yellow"/>
-              </w:rPr>
-              <w:t>TOTAL</w:t>
+              <w:t>40</w:t>
             </w:r>
           </w:p>
         </w:tc>
@@ -897,7 +951,19 @@
         <w:rPr>
           <w:b/>
         </w:rPr>
-        <w:t>ork accomplished from sprints one and two:</w:t>
+        <w:t xml:space="preserve">ork accomplished from sprints </w:t>
+      </w:r>
+      <w:r>
+        <w:rPr>
+          <w:b/>
+        </w:rPr>
+        <w:t>three</w:t>
+      </w:r>
+      <w:r>
+        <w:rPr>
+          <w:b/>
+        </w:rPr>
+        <w:t>:</w:t>
       </w:r>
     </w:p>
     <w:p>
@@ -924,33 +990,9 @@
           <w:numId w:val="5"/>
         </w:numPr>
         <w:spacing w:line="480" w:lineRule="auto"/>
-        <w:rPr>
-          <w:highlight w:val="yellow"/>
-        </w:rPr>
-      </w:pPr>
-      <w:r>
-        <w:rPr>
-          <w:highlight w:val="yellow"/>
-        </w:rPr>
-        <w:t>WORK DONE HERE</w:t>
-      </w:r>
-      <w:bookmarkStart w:id="0" w:name="_GoBack"/>
-      <w:bookmarkEnd w:id="0"/>
-    </w:p>
-    <w:p>
-      <w:pPr>
-        <w:pStyle w:val="ListParagraph"/>
-        <w:numPr>
-          <w:ilvl w:val="0"/>
-          <w:numId w:val="5"/>
-        </w:numPr>
-        <w:spacing w:line="480" w:lineRule="auto"/>
-      </w:pPr>
-      <w:r>
-        <w:t xml:space="preserve">Sprint </w:t>
-      </w:r>
-      <w:r>
-        <w:t>4</w:t>
+      </w:pPr>
+      <w:r>
+        <w:t xml:space="preserve">Found a new graph library to use because new requirements couldn’t be done on the library that was being used. </w:t>
       </w:r>
     </w:p>
     <w:p>
@@ -961,28 +1003,126 @@
           <w:numId w:val="5"/>
         </w:numPr>
         <w:spacing w:line="480" w:lineRule="auto"/>
-        <w:rPr>
-          <w:highlight w:val="yellow"/>
-        </w:rPr>
-      </w:pPr>
-      <w:r>
-        <w:rPr>
-          <w:highlight w:val="yellow"/>
-        </w:rPr>
-        <w:t>WHAT WE ARE WORKING ON HERE</w:t>
+      </w:pPr>
+      <w:r>
+        <w:t>Recreated graph with new library</w:t>
       </w:r>
     </w:p>
     <w:p>
       <w:pPr>
         <w:pStyle w:val="ListParagraph"/>
+        <w:numPr>
+          <w:ilvl w:val="1"/>
+          <w:numId w:val="5"/>
+        </w:numPr>
         <w:spacing w:line="480" w:lineRule="auto"/>
-        <w:ind w:left="1440"/>
-      </w:pPr>
-      <w:r>
-        <w:rPr>
-          <w:highlight w:val="yellow"/>
-        </w:rPr>
-        <w:t>STOPPED HERE</w:t>
+      </w:pPr>
+      <w:r>
+        <w:t>Created user table in database</w:t>
+      </w:r>
+    </w:p>
+    <w:p>
+      <w:pPr>
+        <w:pStyle w:val="ListParagraph"/>
+        <w:numPr>
+          <w:ilvl w:val="1"/>
+          <w:numId w:val="5"/>
+        </w:numPr>
+        <w:spacing w:line="480" w:lineRule="auto"/>
+      </w:pPr>
+      <w:r>
+        <w:t>Created users table class to interact with user in database</w:t>
+      </w:r>
+    </w:p>
+    <w:p>
+      <w:pPr>
+        <w:pStyle w:val="ListParagraph"/>
+        <w:numPr>
+          <w:ilvl w:val="1"/>
+          <w:numId w:val="5"/>
+        </w:numPr>
+        <w:spacing w:line="480" w:lineRule="auto"/>
+      </w:pPr>
+      <w:r>
+        <w:t>Created generic classes for weather, future notifications, change in state notifications, database table</w:t>
+      </w:r>
+    </w:p>
+    <w:p>
+      <w:pPr>
+        <w:pStyle w:val="ListParagraph"/>
+        <w:numPr>
+          <w:ilvl w:val="1"/>
+          <w:numId w:val="5"/>
+        </w:numPr>
+        <w:spacing w:line="480" w:lineRule="auto"/>
+      </w:pPr>
+      <w:r>
+        <w:t>Log-in and sessions functionality (need to integrate)</w:t>
+      </w:r>
+    </w:p>
+    <w:p>
+      <w:pPr>
+        <w:pStyle w:val="ListParagraph"/>
+        <w:numPr>
+          <w:ilvl w:val="1"/>
+          <w:numId w:val="5"/>
+        </w:numPr>
+        <w:spacing w:line="480" w:lineRule="auto"/>
+      </w:pPr>
+      <w:r>
+        <w:t>Password and hashing</w:t>
+      </w:r>
+    </w:p>
+    <w:p>
+      <w:pPr>
+        <w:pStyle w:val="ListParagraph"/>
+        <w:numPr>
+          <w:ilvl w:val="1"/>
+          <w:numId w:val="5"/>
+        </w:numPr>
+        <w:spacing w:line="480" w:lineRule="auto"/>
+      </w:pPr>
+      <w:r>
+        <w:t>Added suggested concrete temperature functionality</w:t>
+      </w:r>
+    </w:p>
+    <w:p>
+      <w:pPr>
+        <w:pStyle w:val="ListParagraph"/>
+        <w:numPr>
+          <w:ilvl w:val="1"/>
+          <w:numId w:val="5"/>
+        </w:numPr>
+        <w:spacing w:line="480" w:lineRule="auto"/>
+      </w:pPr>
+      <w:r>
+        <w:t xml:space="preserve">Added change concrete temperature functionality </w:t>
+      </w:r>
+    </w:p>
+    <w:p>
+      <w:pPr>
+        <w:pStyle w:val="ListParagraph"/>
+        <w:numPr>
+          <w:ilvl w:val="1"/>
+          <w:numId w:val="5"/>
+        </w:numPr>
+        <w:spacing w:line="480" w:lineRule="auto"/>
+      </w:pPr>
+      <w:r>
+        <w:t>Create 6 hour view prototype</w:t>
+      </w:r>
+    </w:p>
+    <w:p>
+      <w:pPr>
+        <w:pStyle w:val="ListParagraph"/>
+        <w:numPr>
+          <w:ilvl w:val="1"/>
+          <w:numId w:val="5"/>
+        </w:numPr>
+        <w:spacing w:line="480" w:lineRule="auto"/>
+      </w:pPr>
+      <w:r>
+        <w:t>Other various graph formatting fixes/updates.</w:t>
       </w:r>
     </w:p>
     <w:p>
@@ -1061,6 +1201,9 @@
         <w:ind w:left="1440"/>
       </w:pPr>
       <w:r>
+        <w:t xml:space="preserve">Updated </w:t>
+      </w:r>
+      <w:r>
         <w:t>Process Specification</w:t>
       </w:r>
     </w:p>
@@ -1075,6 +1218,10 @@
         <w:ind w:left="1440"/>
       </w:pPr>
       <w:r>
+        <w:lastRenderedPageBreak/>
+        <w:t xml:space="preserve">Updated </w:t>
+      </w:r>
+      <w:r>
         <w:t>Process Plan</w:t>
       </w:r>
     </w:p>
@@ -1089,6 +1236,9 @@
         <w:ind w:left="1440"/>
       </w:pPr>
       <w:r>
+        <w:t xml:space="preserve">Uptdated </w:t>
+      </w:r>
+      <w:r>
         <w:t>Product Backlog</w:t>
       </w:r>
     </w:p>
@@ -1103,6 +1253,9 @@
         <w:ind w:left="1440"/>
       </w:pPr>
       <w:r>
+        <w:t xml:space="preserve">Updated </w:t>
+      </w:r>
+      <w:r>
         <w:t>Product Burndown</w:t>
       </w:r>
     </w:p>
@@ -1117,7 +1270,9 @@
         <w:ind w:left="1440"/>
       </w:pPr>
       <w:r>
-        <w:lastRenderedPageBreak/>
+        <w:t xml:space="preserve">Updated </w:t>
+      </w:r>
+      <w:r>
         <w:t>Product Effort and Velocity</w:t>
       </w:r>
     </w:p>
@@ -1132,6 +1287,9 @@
         <w:ind w:left="1440"/>
       </w:pPr>
       <w:r>
+        <w:t xml:space="preserve">Updated </w:t>
+      </w:r>
+      <w:r>
         <w:t>Risk Table</w:t>
       </w:r>
     </w:p>
@@ -1146,7 +1304,10 @@
         <w:ind w:left="1440"/>
       </w:pPr>
       <w:r>
-        <w:t>Sprint 1 Input and Output</w:t>
+        <w:t xml:space="preserve">Sprint 3 Input </w:t>
+      </w:r>
+      <w:r>
+        <w:t>and Output</w:t>
       </w:r>
     </w:p>
     <w:p>
@@ -1160,7 +1321,7 @@
         <w:ind w:left="1440"/>
       </w:pPr>
       <w:r>
-        <w:t>Sprint 2 Input and Output</w:t>
+        <w:t>Sprint 4 input</w:t>
       </w:r>
     </w:p>
     <w:p>
@@ -1174,7 +1335,21 @@
         <w:ind w:left="1440"/>
       </w:pPr>
       <w:r>
-        <w:t xml:space="preserve">Sprint 3 Input </w:t>
+        <w:t>Test Plan</w:t>
+      </w:r>
+    </w:p>
+    <w:p>
+      <w:pPr>
+        <w:pStyle w:val="ListParagraph"/>
+        <w:numPr>
+          <w:ilvl w:val="0"/>
+          <w:numId w:val="4"/>
+        </w:numPr>
+        <w:spacing w:line="480" w:lineRule="auto"/>
+        <w:ind w:left="720"/>
+      </w:pPr>
+      <w:r>
+        <w:t>Code</w:t>
       </w:r>
     </w:p>
     <w:p>
@@ -1188,8 +1363,137 @@
         <w:ind w:left="1440"/>
       </w:pPr>
       <w:r>
-        <w:t>Team Post-Mortem Report</w:t>
-      </w:r>
+        <w:t>MyMain.php – core component</w:t>
+      </w:r>
+    </w:p>
+    <w:p>
+      <w:pPr>
+        <w:pStyle w:val="ListParagraph"/>
+        <w:numPr>
+          <w:ilvl w:val="1"/>
+          <w:numId w:val="4"/>
+        </w:numPr>
+        <w:spacing w:line="480" w:lineRule="auto"/>
+        <w:ind w:left="1440"/>
+      </w:pPr>
+      <w:r>
+        <w:t>Users.php – User class to interact with user table in database</w:t>
+      </w:r>
+    </w:p>
+    <w:p>
+      <w:pPr>
+        <w:pStyle w:val="ListParagraph"/>
+        <w:numPr>
+          <w:ilvl w:val="1"/>
+          <w:numId w:val="4"/>
+        </w:numPr>
+        <w:spacing w:line="480" w:lineRule="auto"/>
+        <w:ind w:left="1440"/>
+      </w:pPr>
+      <w:r>
+        <w:t>Weather.php – Weather class to interact with weather table in database</w:t>
+      </w:r>
+    </w:p>
+    <w:p>
+      <w:pPr>
+        <w:pStyle w:val="ListParagraph"/>
+        <w:numPr>
+          <w:ilvl w:val="1"/>
+          <w:numId w:val="4"/>
+        </w:numPr>
+        <w:spacing w:line="480" w:lineRule="auto"/>
+        <w:ind w:left="1440"/>
+      </w:pPr>
+      <w:r>
+        <w:t>futurenotifications.php – User future notifications class to interact with future notifications table in database</w:t>
+      </w:r>
+    </w:p>
+    <w:p>
+      <w:pPr>
+        <w:pStyle w:val="ListParagraph"/>
+        <w:numPr>
+          <w:ilvl w:val="1"/>
+          <w:numId w:val="4"/>
+        </w:numPr>
+        <w:spacing w:line="480" w:lineRule="auto"/>
+        <w:ind w:left="1440"/>
+      </w:pPr>
+      <w:r>
+        <w:t>changeinstatenotifcation.php – change in state notifications class to interact with future change in state table in database</w:t>
+      </w:r>
+    </w:p>
+    <w:p>
+      <w:pPr>
+        <w:pStyle w:val="ListParagraph"/>
+        <w:numPr>
+          <w:ilvl w:val="1"/>
+          <w:numId w:val="4"/>
+        </w:numPr>
+        <w:spacing w:line="480" w:lineRule="auto"/>
+        <w:ind w:left="1440"/>
+      </w:pPr>
+      <w:r>
+        <w:t>graph.php – Graph functionality</w:t>
+      </w:r>
+    </w:p>
+    <w:p>
+      <w:pPr>
+        <w:pStyle w:val="ListParagraph"/>
+        <w:numPr>
+          <w:ilvl w:val="1"/>
+          <w:numId w:val="4"/>
+        </w:numPr>
+        <w:spacing w:line="480" w:lineRule="auto"/>
+        <w:ind w:left="1440"/>
+      </w:pPr>
+      <w:r>
+        <w:t>l</w:t>
+      </w:r>
+      <w:r>
+        <w:t xml:space="preserve">ogin.html – </w:t>
+      </w:r>
+      <w:r>
+        <w:t>Login screen</w:t>
+      </w:r>
+    </w:p>
+    <w:p>
+      <w:pPr>
+        <w:pStyle w:val="ListParagraph"/>
+        <w:numPr>
+          <w:ilvl w:val="1"/>
+          <w:numId w:val="4"/>
+        </w:numPr>
+        <w:spacing w:line="480" w:lineRule="auto"/>
+        <w:ind w:left="1440"/>
+      </w:pPr>
+      <w:r>
+        <w:t xml:space="preserve">login.php – Login/session functionality </w:t>
+      </w:r>
+    </w:p>
+    <w:p>
+      <w:pPr>
+        <w:pStyle w:val="ListParagraph"/>
+        <w:numPr>
+          <w:ilvl w:val="1"/>
+          <w:numId w:val="4"/>
+        </w:numPr>
+        <w:spacing w:line="480" w:lineRule="auto"/>
+        <w:ind w:left="1440"/>
+      </w:pPr>
+      <w:r>
+        <w:t>logout.php – Logout/session functionality</w:t>
+      </w:r>
+    </w:p>
+    <w:p>
+      <w:pPr>
+        <w:pStyle w:val="ListParagraph"/>
+        <w:numPr>
+          <w:ilvl w:val="1"/>
+          <w:numId w:val="4"/>
+        </w:numPr>
+        <w:spacing w:line="480" w:lineRule="auto"/>
+        <w:ind w:left="1440"/>
+      </w:pPr>
     </w:p>
     <w:p>
       <w:pPr>
@@ -1202,7 +1506,7 @@
         <w:ind w:left="720"/>
       </w:pPr>
       <w:r>
-        <w:t>Diagrams</w:t>
+        <w:t>Site</w:t>
       </w:r>
     </w:p>
     <w:p>
@@ -1216,129 +1520,52 @@
         <w:ind w:left="1440"/>
       </w:pPr>
       <w:r>
-        <w:t>Agile Use Cases</w:t>
+        <w:t>http://bryalle.duckdns.org</w:t>
+      </w:r>
+      <w:r>
+        <w:t xml:space="preserve"> </w:t>
       </w:r>
     </w:p>
     <w:p>
       <w:pPr>
-        <w:pStyle w:val="ListParagraph"/>
-        <w:numPr>
-          <w:ilvl w:val="1"/>
-          <w:numId w:val="4"/>
-        </w:numPr>
         <w:spacing w:line="480" w:lineRule="auto"/>
-        <w:ind w:left="1440"/>
-      </w:pPr>
-      <w:r>
-        <w:t>ER Diagram</w:t>
-      </w:r>
+      </w:pPr>
     </w:p>
     <w:p>
       <w:pPr>
-        <w:pStyle w:val="ListParagraph"/>
-        <w:numPr>
-          <w:ilvl w:val="1"/>
-          <w:numId w:val="4"/>
-        </w:numPr>
         <w:spacing w:line="480" w:lineRule="auto"/>
-        <w:ind w:left="1440"/>
-      </w:pPr>
-      <w:r>
-        <w:t xml:space="preserve">High Level Architecture </w:t>
+        <w:jc w:val="center"/>
+        <w:rPr>
+          <w:b/>
+        </w:rPr>
+      </w:pPr>
+      <w:r>
+        <w:rPr>
+          <w:b/>
+        </w:rPr>
+        <w:lastRenderedPageBreak/>
+        <w:t>Major Requirement changes</w:t>
       </w:r>
     </w:p>
     <w:p>
       <w:pPr>
-        <w:pStyle w:val="ListParagraph"/>
-        <w:numPr>
-          <w:ilvl w:val="1"/>
-          <w:numId w:val="4"/>
-        </w:numPr>
         <w:spacing w:line="480" w:lineRule="auto"/>
-        <w:ind w:left="1440"/>
-      </w:pPr>
-      <w:r>
-        <w:t>Class Diagram</w:t>
+      </w:pPr>
+      <w:r>
+        <w:t>Requirement added - Being able to click on a point and change the wind speed variable for a point</w:t>
       </w:r>
     </w:p>
     <w:p>
       <w:pPr>
-        <w:pStyle w:val="ListParagraph"/>
-        <w:numPr>
-          <w:ilvl w:val="0"/>
-          <w:numId w:val="4"/>
-        </w:numPr>
         <w:spacing w:line="480" w:lineRule="auto"/>
-        <w:ind w:left="720"/>
-      </w:pPr>
-      <w:r>
-        <w:t>Code</w:t>
+      </w:pPr>
+      <w:r>
+        <w:t>Change in graph formatting requirements required a new graph library. Had to start over on graph.</w:t>
       </w:r>
     </w:p>
     <w:p>
       <w:pPr>
-        <w:pStyle w:val="ListParagraph"/>
-        <w:numPr>
-          <w:ilvl w:val="1"/>
-          <w:numId w:val="4"/>
-        </w:numPr>
         <w:spacing w:line="480" w:lineRule="auto"/>
-        <w:ind w:left="1440"/>
-      </w:pPr>
-      <w:r>
-        <w:t>MyMain.php – core component</w:t>
-      </w:r>
-    </w:p>
-    <w:p>
-      <w:pPr>
-        <w:pStyle w:val="ListParagraph"/>
-        <w:numPr>
-          <w:ilvl w:val="1"/>
-          <w:numId w:val="4"/>
-        </w:numPr>
-        <w:spacing w:line="480" w:lineRule="auto"/>
-        <w:ind w:left="1440"/>
-      </w:pPr>
-      <w:r>
-        <w:t>Login.html – a dummy login screen</w:t>
-      </w:r>
-    </w:p>
-    <w:p>
-      <w:pPr>
-        <w:pStyle w:val="ListParagraph"/>
-        <w:numPr>
-          <w:ilvl w:val="0"/>
-          <w:numId w:val="4"/>
-        </w:numPr>
-        <w:spacing w:line="480" w:lineRule="auto"/>
-        <w:ind w:left="720"/>
-      </w:pPr>
-      <w:r>
-        <w:t>Site</w:t>
-      </w:r>
-    </w:p>
-    <w:p>
-      <w:pPr>
-        <w:pStyle w:val="ListParagraph"/>
-        <w:numPr>
-          <w:ilvl w:val="1"/>
-          <w:numId w:val="4"/>
-        </w:numPr>
-        <w:spacing w:line="480" w:lineRule="auto"/>
-        <w:ind w:left="1440"/>
-      </w:pPr>
-      <w:r>
-        <w:t>http://bryalle.duckdns.org</w:t>
-      </w:r>
-      <w:r>
-        <w:t xml:space="preserve"> </w:t>
-      </w:r>
-    </w:p>
-    <w:p>
-      <w:pPr>
-        <w:pStyle w:val="ListParagraph"/>
-        <w:spacing w:line="480" w:lineRule="auto"/>
-        <w:ind w:left="1440"/>
       </w:pPr>
     </w:p>
     <w:p>
@@ -1624,7 +1851,6 @@
               </w:rPr>
             </w:pPr>
             <w:r>
-              <w:lastRenderedPageBreak/>
               <w:t>Cannot get SIUE email</w:t>
             </w:r>
           </w:p>
@@ -1870,10 +2096,91 @@
     <w:p>
       <w:pPr>
         <w:spacing w:line="480" w:lineRule="auto"/>
-        <w:ind w:firstLine="720"/>
-      </w:pPr>
-      <w:r>
-        <w:t>The next thing that our team plans to do is to start designing the database that will contain the account and notifications for the application.  The account implementation will follow after the database is complete.  After the account system is implemented we will next added the notification aspect to the accounts.  The idea behind this is that we build the next part of the application in step to simplify the process.</w:t>
+      </w:pPr>
+      <w:r>
+        <w:t>The next thing that our team plans to do is:</w:t>
+      </w:r>
+    </w:p>
+    <w:p>
+      <w:pPr>
+        <w:pStyle w:val="ListParagraph"/>
+        <w:numPr>
+          <w:ilvl w:val="0"/>
+          <w:numId w:val="8"/>
+        </w:numPr>
+        <w:spacing w:line="480" w:lineRule="auto"/>
+      </w:pPr>
+      <w:r>
+        <w:t>Create user notifications</w:t>
+      </w:r>
+      <w:r>
+        <w:t xml:space="preserve"> (database table, functionality)</w:t>
+      </w:r>
+    </w:p>
+    <w:p>
+      <w:pPr>
+        <w:pStyle w:val="ListParagraph"/>
+        <w:numPr>
+          <w:ilvl w:val="0"/>
+          <w:numId w:val="8"/>
+        </w:numPr>
+        <w:spacing w:line="480" w:lineRule="auto"/>
+      </w:pPr>
+      <w:r>
+        <w:t xml:space="preserve">Change wind functionality </w:t>
+      </w:r>
+    </w:p>
+    <w:p>
+      <w:pPr>
+        <w:pStyle w:val="ListParagraph"/>
+        <w:numPr>
+          <w:ilvl w:val="0"/>
+          <w:numId w:val="8"/>
+        </w:numPr>
+        <w:spacing w:line="480" w:lineRule="auto"/>
+      </w:pPr>
+      <w:r>
+        <w:t>Add concrete temperature prediction so user does not have to input a concrete temperature</w:t>
+      </w:r>
+    </w:p>
+    <w:p>
+      <w:pPr>
+        <w:pStyle w:val="ListParagraph"/>
+        <w:numPr>
+          <w:ilvl w:val="0"/>
+          <w:numId w:val="8"/>
+        </w:numPr>
+        <w:spacing w:line="480" w:lineRule="auto"/>
+      </w:pPr>
+      <w:r>
+        <w:lastRenderedPageBreak/>
+        <w:t>Integrate sessions and database classes</w:t>
+      </w:r>
+    </w:p>
+    <w:p>
+      <w:pPr>
+        <w:pStyle w:val="ListParagraph"/>
+        <w:numPr>
+          <w:ilvl w:val="0"/>
+          <w:numId w:val="8"/>
+        </w:numPr>
+        <w:spacing w:line="480" w:lineRule="auto"/>
+      </w:pPr>
+      <w:r>
+        <w:t>Add time zone</w:t>
+      </w:r>
+    </w:p>
+    <w:p>
+      <w:pPr>
+        <w:pStyle w:val="ListParagraph"/>
+        <w:numPr>
+          <w:ilvl w:val="0"/>
+          <w:numId w:val="8"/>
+        </w:numPr>
+        <w:spacing w:line="480" w:lineRule="auto"/>
+      </w:pPr>
+      <w:r>
+        <w:t>Various graph formatting fixes</w:t>
       </w:r>
     </w:p>
     <w:p>
@@ -1895,7 +2202,6 @@
         <w:spacing w:line="480" w:lineRule="auto"/>
       </w:pPr>
       <w:r>
-        <w:tab/>
         <w:t>We believe as a team that</w:t>
       </w:r>
       <w:r>
@@ -1929,13 +2235,10 @@
         <w:t xml:space="preserve">e have </w:t>
       </w:r>
       <w:r>
-        <w:t>been able to accomplish added requirements in each sprints timeframe as well.  We may have only completed two of our twelve sprints, but this is due to the fact that most of this semester was spent preparing and designing.  We predict there will be no problems finishing these ten sprints during CS499.</w:t>
-      </w:r>
-    </w:p>
-    <w:p>
-      <w:pPr>
-        <w:spacing w:line="480" w:lineRule="auto"/>
-      </w:pPr>
+        <w:t xml:space="preserve">been able to accomplish added requirements in each sprints timeframe as well.  </w:t>
+      </w:r>
+      <w:bookmarkStart w:id="0" w:name="_GoBack"/>
+      <w:bookmarkEnd w:id="0"/>
     </w:p>
     <w:p>
       <w:pPr>
@@ -2034,7 +2337,6 @@
               </w:numPr>
             </w:pPr>
             <w:r>
-              <w:lastRenderedPageBreak/>
               <w:t>We followed the defined process all of the time.</w:t>
             </w:r>
           </w:p>
@@ -2059,7 +2361,13 @@
               </w:numPr>
             </w:pPr>
             <w:r>
-              <w:t>Our client has been is well-informed of the project at the conclusion of every sprint.</w:t>
+              <w:t xml:space="preserve">Our client has been is </w:t>
+            </w:r>
+            <w:r>
+              <w:t>well informed</w:t>
+            </w:r>
+            <w:r>
+              <w:t xml:space="preserve"> of the project at the conclusion of every sprint.</w:t>
             </w:r>
           </w:p>
         </w:tc>
@@ -2075,7 +2383,6 @@
                 <w:b/>
                 <w:u w:val="single"/>
               </w:rPr>
-              <w:lastRenderedPageBreak/>
               <w:t>Criteria:</w:t>
             </w:r>
             <w:r>
@@ -2153,7 +2460,13 @@
               </w:numPr>
             </w:pPr>
             <w:r>
-              <w:t>We put forth all the effort we can to ensure that project will be completed at the end of the CS499 semesters.</w:t>
+              <w:t>We put forth all the effort we can to ensure that project will be completed a</w:t>
+            </w:r>
+            <w:r>
+              <w:t>t the end of the CS499 semester</w:t>
+            </w:r>
+            <w:r>
+              <w:t>.</w:t>
             </w:r>
           </w:p>
           <w:p>
@@ -2166,6 +2479,18 @@
             </w:pPr>
             <w:r>
               <w:t>Changes to the plan are made without negative impact and with certainty of some improvement.</w:t>
+            </w:r>
+          </w:p>
+          <w:p>
+            <w:pPr>
+              <w:pStyle w:val="ListParagraph"/>
+              <w:numPr>
+                <w:ilvl w:val="0"/>
+                <w:numId w:val="1"/>
+              </w:numPr>
+            </w:pPr>
+            <w:r>
+              <w:t>Documentation has been maintained over sprints.</w:t>
             </w:r>
           </w:p>
         </w:tc>
@@ -2282,7 +2607,7 @@
               </w:numPr>
             </w:pPr>
             <w:r>
-              <w:t>Our core component for the first semester is complete and only requires a few formatting changes.</w:t>
+              <w:t>Look into client suggestions and if reasonable add the functionality</w:t>
             </w:r>
           </w:p>
         </w:tc>
@@ -2450,7 +2775,7 @@
               </w:numPr>
             </w:pPr>
             <w:r>
-              <w:t>We have had no communication issues that have affected the project.</w:t>
+              <w:t>Our approach is known by all team members.</w:t>
             </w:r>
           </w:p>
           <w:p>
@@ -2462,7 +2787,8 @@
               </w:numPr>
             </w:pPr>
             <w:r>
-              <w:t>Our approach is known by all team members.</w:t>
+              <w:lastRenderedPageBreak/>
+              <w:t>Our Presentation and documents meet all standards and look professional.</w:t>
             </w:r>
           </w:p>
           <w:p>
@@ -2474,7 +2800,7 @@
               </w:numPr>
             </w:pPr>
             <w:r>
-              <w:t>Our Presentation and documents meet all standards and look professional.</w:t>
+              <w:t>We all feel comfortable presenting in front of others.</w:t>
             </w:r>
           </w:p>
           <w:p>
@@ -2486,7 +2812,7 @@
               </w:numPr>
             </w:pPr>
             <w:r>
-              <w:t>We all feel comfortable presenting in front of others.</w:t>
+              <w:t>All our information is available to each team member and other people.</w:t>
             </w:r>
           </w:p>
           <w:p>
@@ -2498,7 +2824,7 @@
               </w:numPr>
             </w:pPr>
             <w:r>
-              <w:t>All our information is available to each team member and other people.</w:t>
+              <w:t>Need to improve weekend communication</w:t>
             </w:r>
           </w:p>
         </w:tc>
@@ -2728,7 +3054,7 @@
     </w:tbl>
     <w:p/>
     <w:sectPr>
-      <w:footerReference w:type="default" r:id="rId7"/>
+      <w:footerReference w:type="default" r:id="rId12"/>
       <w:pgSz w:w="12240" w:h="15840"/>
       <w:pgMar w:top="1440" w:right="1440" w:bottom="1440" w:left="1440" w:header="720" w:footer="720" w:gutter="0"/>
       <w:cols w:space="720"/>
@@ -2797,7 +3123,7 @@
           <w:rPr>
             <w:noProof/>
           </w:rPr>
-          <w:t>3</w:t>
+          <w:t>6</w:t>
         </w:r>
         <w:r>
           <w:rPr>
@@ -2844,6 +3170,119 @@
 <file path=word/numbering.xml><?xml version="1.0" encoding="utf-8"?>
 <w:numbering xmlns:wpc="http://schemas.microsoft.com/office/word/2010/wordprocessingCanvas" xmlns:mc="http://schemas.openxmlformats.org/markup-compatibility/2006" xmlns:o="urn:schemas-microsoft-com:office:office" xmlns:r="http://schemas.openxmlformats.org/officeDocument/2006/relationships" xmlns:m="http://schemas.openxmlformats.org/officeDocument/2006/math" xmlns:v="urn:schemas-microsoft-com:vml" xmlns:wp14="http://schemas.microsoft.com/office/word/2010/wordprocessingDrawing" xmlns:wp="http://schemas.openxmlformats.org/drawingml/2006/wordprocessingDrawing" xmlns:w10="urn:schemas-microsoft-com:office:word" xmlns:w="http://schemas.openxmlformats.org/wordprocessingml/2006/main" xmlns:w14="http://schemas.microsoft.com/office/word/2010/wordml" xmlns:w15="http://schemas.microsoft.com/office/word/2012/wordml" xmlns:wpg="http://schemas.microsoft.com/office/word/2010/wordprocessingGroup" xmlns:wpi="http://schemas.microsoft.com/office/word/2010/wordprocessingInk" xmlns:wne="http://schemas.microsoft.com/office/word/2006/wordml" xmlns:wps="http://schemas.microsoft.com/office/word/2010/wordprocessingShape" mc:Ignorable="w14 w15 wp14">
   <w:abstractNum w:abstractNumId="0">
+    <w:nsid w:val="0DC8590E"/>
+    <w:multiLevelType w:val="hybridMultilevel"/>
+    <w:tmpl w:val="876CC534"/>
+    <w:lvl w:ilvl="0" w:tplc="04090001">
+      <w:start w:val="1"/>
+      <w:numFmt w:val="bullet"/>
+      <w:lvlText w:val=""/>
+      <w:lvlJc w:val="left"/>
+      <w:pPr>
+        <w:ind w:left="720" w:hanging="360"/>
+      </w:pPr>
+      <w:rPr>
+        <w:rFonts w:ascii="Symbol" w:hAnsi="Symbol" w:hint="default"/>
+      </w:rPr>
+    </w:lvl>
+    <w:lvl w:ilvl="1" w:tplc="04090003" w:tentative="1">
+      <w:start w:val="1"/>
+      <w:numFmt w:val="bullet"/>
+      <w:lvlText w:val="o"/>
+      <w:lvlJc w:val="left"/>
+      <w:pPr>
+        <w:ind w:left="1440" w:hanging="360"/>
+      </w:pPr>
+      <w:rPr>
+        <w:rFonts w:ascii="Courier New" w:hAnsi="Courier New" w:hint="default"/>
+      </w:rPr>
+    </w:lvl>
+    <w:lvl w:ilvl="2" w:tplc="04090005" w:tentative="1">
+      <w:start w:val="1"/>
+      <w:numFmt w:val="bullet"/>
+      <w:lvlText w:val=""/>
+      <w:lvlJc w:val="left"/>
+      <w:pPr>
+        <w:ind w:left="2160" w:hanging="360"/>
+      </w:pPr>
+      <w:rPr>
+        <w:rFonts w:ascii="Wingdings" w:hAnsi="Wingdings" w:hint="default"/>
+      </w:rPr>
+    </w:lvl>
+    <w:lvl w:ilvl="3" w:tplc="04090001" w:tentative="1">
+      <w:start w:val="1"/>
+      <w:numFmt w:val="bullet"/>
+      <w:lvlText w:val=""/>
+      <w:lvlJc w:val="left"/>
+      <w:pPr>
+        <w:ind w:left="2880" w:hanging="360"/>
+      </w:pPr>
+      <w:rPr>
+        <w:rFonts w:ascii="Symbol" w:hAnsi="Symbol" w:hint="default"/>
+      </w:rPr>
+    </w:lvl>
+    <w:lvl w:ilvl="4" w:tplc="04090003" w:tentative="1">
+      <w:start w:val="1"/>
+      <w:numFmt w:val="bullet"/>
+      <w:lvlText w:val="o"/>
+      <w:lvlJc w:val="left"/>
+      <w:pPr>
+        <w:ind w:left="3600" w:hanging="360"/>
+      </w:pPr>
+      <w:rPr>
+        <w:rFonts w:ascii="Courier New" w:hAnsi="Courier New" w:hint="default"/>
+      </w:rPr>
+    </w:lvl>
+    <w:lvl w:ilvl="5" w:tplc="04090005" w:tentative="1">
+      <w:start w:val="1"/>
+      <w:numFmt w:val="bullet"/>
+      <w:lvlText w:val=""/>
+      <w:lvlJc w:val="left"/>
+      <w:pPr>
+        <w:ind w:left="4320" w:hanging="360"/>
+      </w:pPr>
+      <w:rPr>
+        <w:rFonts w:ascii="Wingdings" w:hAnsi="Wingdings" w:hint="default"/>
+      </w:rPr>
+    </w:lvl>
+    <w:lvl w:ilvl="6" w:tplc="04090001" w:tentative="1">
+      <w:start w:val="1"/>
+      <w:numFmt w:val="bullet"/>
+      <w:lvlText w:val=""/>
+      <w:lvlJc w:val="left"/>
+      <w:pPr>
+        <w:ind w:left="5040" w:hanging="360"/>
+      </w:pPr>
+      <w:rPr>
+        <w:rFonts w:ascii="Symbol" w:hAnsi="Symbol" w:hint="default"/>
+      </w:rPr>
+    </w:lvl>
+    <w:lvl w:ilvl="7" w:tplc="04090003" w:tentative="1">
+      <w:start w:val="1"/>
+      <w:numFmt w:val="bullet"/>
+      <w:lvlText w:val="o"/>
+      <w:lvlJc w:val="left"/>
+      <w:pPr>
+        <w:ind w:left="5760" w:hanging="360"/>
+      </w:pPr>
+      <w:rPr>
+        <w:rFonts w:ascii="Courier New" w:hAnsi="Courier New" w:hint="default"/>
+      </w:rPr>
+    </w:lvl>
+    <w:lvl w:ilvl="8" w:tplc="04090005" w:tentative="1">
+      <w:start w:val="1"/>
+      <w:numFmt w:val="bullet"/>
+      <w:lvlText w:val=""/>
+      <w:lvlJc w:val="left"/>
+      <w:pPr>
+        <w:ind w:left="6480" w:hanging="360"/>
+      </w:pPr>
+      <w:rPr>
+        <w:rFonts w:ascii="Wingdings" w:hAnsi="Wingdings" w:hint="default"/>
+      </w:rPr>
+    </w:lvl>
+  </w:abstractNum>
+  <w:abstractNum w:abstractNumId="1">
     <w:nsid w:val="2DBD666E"/>
     <w:multiLevelType w:val="hybridMultilevel"/>
     <w:tmpl w:val="B93241DE"/>
@@ -2956,7 +3395,7 @@
       </w:rPr>
     </w:lvl>
   </w:abstractNum>
-  <w:abstractNum w:abstractNumId="1">
+  <w:abstractNum w:abstractNumId="2">
     <w:nsid w:val="415529CF"/>
     <w:multiLevelType w:val="hybridMultilevel"/>
     <w:tmpl w:val="602A88A6"/>
@@ -3069,7 +3508,7 @@
       </w:rPr>
     </w:lvl>
   </w:abstractNum>
-  <w:abstractNum w:abstractNumId="2">
+  <w:abstractNum w:abstractNumId="3">
     <w:nsid w:val="52F55B11"/>
     <w:multiLevelType w:val="hybridMultilevel"/>
     <w:tmpl w:val="DCE0044A"/>
@@ -3182,7 +3621,7 @@
       </w:rPr>
     </w:lvl>
   </w:abstractNum>
-  <w:abstractNum w:abstractNumId="3">
+  <w:abstractNum w:abstractNumId="4">
     <w:nsid w:val="55100574"/>
     <w:multiLevelType w:val="hybridMultilevel"/>
     <w:tmpl w:val="2100510C"/>
@@ -3295,7 +3734,7 @@
       </w:rPr>
     </w:lvl>
   </w:abstractNum>
-  <w:abstractNum w:abstractNumId="4">
+  <w:abstractNum w:abstractNumId="5">
     <w:nsid w:val="56C5150C"/>
     <w:multiLevelType w:val="hybridMultilevel"/>
     <w:tmpl w:val="32B6E604"/>
@@ -3381,7 +3820,7 @@
       </w:pPr>
     </w:lvl>
   </w:abstractNum>
-  <w:abstractNum w:abstractNumId="5">
+  <w:abstractNum w:abstractNumId="6">
     <w:nsid w:val="661A3F09"/>
     <w:multiLevelType w:val="hybridMultilevel"/>
     <w:tmpl w:val="E12258DE"/>
@@ -3494,7 +3933,7 @@
       </w:rPr>
     </w:lvl>
   </w:abstractNum>
-  <w:abstractNum w:abstractNumId="6">
+  <w:abstractNum w:abstractNumId="7">
     <w:nsid w:val="704676AF"/>
     <w:multiLevelType w:val="hybridMultilevel"/>
     <w:tmpl w:val="EC449FBC"/>
@@ -3608,25 +4047,28 @@
     </w:lvl>
   </w:abstractNum>
   <w:num w:numId="1">
+    <w:abstractNumId w:val="4"/>
+  </w:num>
+  <w:num w:numId="2">
+    <w:abstractNumId w:val="7"/>
+  </w:num>
+  <w:num w:numId="3">
+    <w:abstractNumId w:val="5"/>
+  </w:num>
+  <w:num w:numId="4">
+    <w:abstractNumId w:val="1"/>
+  </w:num>
+  <w:num w:numId="5">
+    <w:abstractNumId w:val="6"/>
+  </w:num>
+  <w:num w:numId="6">
     <w:abstractNumId w:val="3"/>
   </w:num>
-  <w:num w:numId="2">
-    <w:abstractNumId w:val="6"/>
-  </w:num>
-  <w:num w:numId="3">
-    <w:abstractNumId w:val="4"/>
-  </w:num>
-  <w:num w:numId="4">
-    <w:abstractNumId w:val="0"/>
-  </w:num>
-  <w:num w:numId="5">
-    <w:abstractNumId w:val="5"/>
-  </w:num>
-  <w:num w:numId="6">
+  <w:num w:numId="7">
     <w:abstractNumId w:val="2"/>
   </w:num>
-  <w:num w:numId="7">
-    <w:abstractNumId w:val="1"/>
+  <w:num w:numId="8">
+    <w:abstractNumId w:val="0"/>
   </w:num>
 </w:numbering>
 </file>
@@ -3916,15 +4358,6 @@
     <w:lsdException w:name="Book Title" w:uiPriority="33" w:qFormat="1"/>
     <w:lsdException w:name="Bibliography" w:semiHidden="1" w:uiPriority="37" w:unhideWhenUsed="1"/>
     <w:lsdException w:name="TOC Heading" w:semiHidden="1" w:uiPriority="39" w:unhideWhenUsed="1" w:qFormat="1"/>
-    <w:lsdException w:name="Plain Table 1" w:uiPriority="41"/>
-    <w:lsdException w:name="Plain Table 2" w:uiPriority="42"/>
-    <w:lsdException w:name="Plain Table 3" w:uiPriority="43"/>
-    <w:lsdException w:name="Plain Table 4" w:uiPriority="44"/>
-    <w:lsdException w:name="Plain Table 5" w:uiPriority="45"/>
-    <w:lsdException w:name="Grid Table Light" w:uiPriority="40"/>
-    <w:lsdException w:name="Grid Table 1 Light" w:uiPriority="46"/>
-    <w:lsdException w:name="Grid Table 2" w:uiPriority="47"/>
-    <w:lsdException w:name="Grid Table 3" w:uiPriority="48"/>
     <w:lsdException w:name="Grid Table 4" w:uiPriority="49"/>
     <w:lsdException w:name="Grid Table 5 Dark" w:uiPriority="50"/>
     <w:lsdException w:name="Grid Table 6 Colorful" w:uiPriority="51"/>
@@ -4141,6 +4574,2612 @@
 </w:styles>
 </file>
 
+<file path=word/charts/chart1.xml><?xml version="1.0" encoding="utf-8"?>
+<c:chartSpace xmlns:c="http://schemas.openxmlformats.org/drawingml/2006/chart" xmlns:a="http://schemas.openxmlformats.org/drawingml/2006/main" xmlns:r="http://schemas.openxmlformats.org/officeDocument/2006/relationships">
+  <c:date1904 val="0"/>
+  <c:lang val="en-US"/>
+  <c:roundedCorners val="0"/>
+  <mc:AlternateContent xmlns:mc="http://schemas.openxmlformats.org/markup-compatibility/2006">
+    <mc:Choice xmlns:c14="http://schemas.microsoft.com/office/drawing/2007/8/2/chart" Requires="c14">
+      <c14:style val="102"/>
+    </mc:Choice>
+    <mc:Fallback>
+      <c:style val="2"/>
+    </mc:Fallback>
+  </mc:AlternateContent>
+  <c:chart>
+    <c:autoTitleDeleted val="0"/>
+    <c:plotArea>
+      <c:layout/>
+      <c:lineChart>
+        <c:grouping val="standard"/>
+        <c:varyColors val="0"/>
+        <c:ser>
+          <c:idx val="0"/>
+          <c:order val="0"/>
+          <c:tx>
+            <c:strRef>
+              <c:f>'Product Burndown'!$C$2</c:f>
+              <c:strCache>
+                <c:ptCount val="1"/>
+                <c:pt idx="0">
+                  <c:v>Ideal Remaining</c:v>
+                </c:pt>
+              </c:strCache>
+            </c:strRef>
+          </c:tx>
+          <c:marker>
+            <c:symbol val="none"/>
+          </c:marker>
+          <c:cat>
+            <c:strRef>
+              <c:f>'Product Burndown'!$A$3:$A$15</c:f>
+              <c:strCache>
+                <c:ptCount val="13"/>
+                <c:pt idx="0">
+                  <c:v>Start</c:v>
+                </c:pt>
+                <c:pt idx="1">
+                  <c:v>1</c:v>
+                </c:pt>
+                <c:pt idx="2">
+                  <c:v>2</c:v>
+                </c:pt>
+                <c:pt idx="3">
+                  <c:v>3</c:v>
+                </c:pt>
+                <c:pt idx="4">
+                  <c:v>4</c:v>
+                </c:pt>
+                <c:pt idx="5">
+                  <c:v>5</c:v>
+                </c:pt>
+                <c:pt idx="6">
+                  <c:v>6</c:v>
+                </c:pt>
+                <c:pt idx="7">
+                  <c:v>7</c:v>
+                </c:pt>
+                <c:pt idx="8">
+                  <c:v>8</c:v>
+                </c:pt>
+                <c:pt idx="9">
+                  <c:v>9</c:v>
+                </c:pt>
+                <c:pt idx="10">
+                  <c:v>10</c:v>
+                </c:pt>
+                <c:pt idx="11">
+                  <c:v>11</c:v>
+                </c:pt>
+                <c:pt idx="12">
+                  <c:v>12</c:v>
+                </c:pt>
+              </c:strCache>
+            </c:strRef>
+          </c:cat>
+          <c:val>
+            <c:numRef>
+              <c:f>'Product Burndown'!$C$3:$C$15</c:f>
+              <c:numCache>
+                <c:formatCode>General</c:formatCode>
+                <c:ptCount val="13"/>
+                <c:pt idx="0">
+                  <c:v>143</c:v>
+                </c:pt>
+                <c:pt idx="1">
+                  <c:v>131</c:v>
+                </c:pt>
+                <c:pt idx="2">
+                  <c:v>119</c:v>
+                </c:pt>
+                <c:pt idx="3">
+                  <c:v>107</c:v>
+                </c:pt>
+                <c:pt idx="4">
+                  <c:v>95</c:v>
+                </c:pt>
+                <c:pt idx="5">
+                  <c:v>83</c:v>
+                </c:pt>
+                <c:pt idx="6">
+                  <c:v>71</c:v>
+                </c:pt>
+                <c:pt idx="7">
+                  <c:v>59</c:v>
+                </c:pt>
+                <c:pt idx="8">
+                  <c:v>47</c:v>
+                </c:pt>
+                <c:pt idx="9">
+                  <c:v>35</c:v>
+                </c:pt>
+                <c:pt idx="10">
+                  <c:v>23</c:v>
+                </c:pt>
+                <c:pt idx="11">
+                  <c:v>11</c:v>
+                </c:pt>
+                <c:pt idx="12">
+                  <c:v>0</c:v>
+                </c:pt>
+              </c:numCache>
+            </c:numRef>
+          </c:val>
+          <c:smooth val="0"/>
+        </c:ser>
+        <c:ser>
+          <c:idx val="1"/>
+          <c:order val="1"/>
+          <c:tx>
+            <c:strRef>
+              <c:f>'Product Burndown'!$H$2</c:f>
+              <c:strCache>
+                <c:ptCount val="1"/>
+                <c:pt idx="0">
+                  <c:v>Estimated Remaining</c:v>
+                </c:pt>
+              </c:strCache>
+            </c:strRef>
+          </c:tx>
+          <c:marker>
+            <c:symbol val="none"/>
+          </c:marker>
+          <c:cat>
+            <c:strRef>
+              <c:f>'Product Burndown'!$A$3:$A$15</c:f>
+              <c:strCache>
+                <c:ptCount val="13"/>
+                <c:pt idx="0">
+                  <c:v>Start</c:v>
+                </c:pt>
+                <c:pt idx="1">
+                  <c:v>1</c:v>
+                </c:pt>
+                <c:pt idx="2">
+                  <c:v>2</c:v>
+                </c:pt>
+                <c:pt idx="3">
+                  <c:v>3</c:v>
+                </c:pt>
+                <c:pt idx="4">
+                  <c:v>4</c:v>
+                </c:pt>
+                <c:pt idx="5">
+                  <c:v>5</c:v>
+                </c:pt>
+                <c:pt idx="6">
+                  <c:v>6</c:v>
+                </c:pt>
+                <c:pt idx="7">
+                  <c:v>7</c:v>
+                </c:pt>
+                <c:pt idx="8">
+                  <c:v>8</c:v>
+                </c:pt>
+                <c:pt idx="9">
+                  <c:v>9</c:v>
+                </c:pt>
+                <c:pt idx="10">
+                  <c:v>10</c:v>
+                </c:pt>
+                <c:pt idx="11">
+                  <c:v>11</c:v>
+                </c:pt>
+                <c:pt idx="12">
+                  <c:v>12</c:v>
+                </c:pt>
+              </c:strCache>
+            </c:strRef>
+          </c:cat>
+          <c:val>
+            <c:numRef>
+              <c:f>'Product Burndown'!$H$3:$H$15</c:f>
+              <c:numCache>
+                <c:formatCode>General</c:formatCode>
+                <c:ptCount val="13"/>
+                <c:pt idx="0">
+                  <c:v>143</c:v>
+                </c:pt>
+                <c:pt idx="1">
+                  <c:v>124</c:v>
+                </c:pt>
+                <c:pt idx="2">
+                  <c:v>110</c:v>
+                </c:pt>
+                <c:pt idx="3">
+                  <c:v>99</c:v>
+                </c:pt>
+              </c:numCache>
+            </c:numRef>
+          </c:val>
+          <c:smooth val="0"/>
+        </c:ser>
+        <c:dLbls>
+          <c:showLegendKey val="0"/>
+          <c:showVal val="0"/>
+          <c:showCatName val="0"/>
+          <c:showSerName val="0"/>
+          <c:showPercent val="0"/>
+          <c:showBubbleSize val="0"/>
+        </c:dLbls>
+        <c:smooth val="0"/>
+        <c:axId val="371945576"/>
+        <c:axId val="371945968"/>
+      </c:lineChart>
+      <c:catAx>
+        <c:axId val="371945576"/>
+        <c:scaling>
+          <c:orientation val="minMax"/>
+        </c:scaling>
+        <c:delete val="0"/>
+        <c:axPos val="b"/>
+        <c:numFmt formatCode="General" sourceLinked="0"/>
+        <c:majorTickMark val="out"/>
+        <c:minorTickMark val="none"/>
+        <c:tickLblPos val="nextTo"/>
+        <c:crossAx val="371945968"/>
+        <c:crosses val="autoZero"/>
+        <c:auto val="1"/>
+        <c:lblAlgn val="ctr"/>
+        <c:lblOffset val="100"/>
+        <c:noMultiLvlLbl val="0"/>
+      </c:catAx>
+      <c:valAx>
+        <c:axId val="371945968"/>
+        <c:scaling>
+          <c:orientation val="minMax"/>
+        </c:scaling>
+        <c:delete val="0"/>
+        <c:axPos val="l"/>
+        <c:majorGridlines/>
+        <c:numFmt formatCode="General" sourceLinked="1"/>
+        <c:majorTickMark val="out"/>
+        <c:minorTickMark val="none"/>
+        <c:tickLblPos val="nextTo"/>
+        <c:crossAx val="371945576"/>
+        <c:crosses val="autoZero"/>
+        <c:crossBetween val="between"/>
+      </c:valAx>
+    </c:plotArea>
+    <c:legend>
+      <c:legendPos val="r"/>
+      <c:overlay val="0"/>
+    </c:legend>
+    <c:plotVisOnly val="1"/>
+    <c:dispBlanksAs val="gap"/>
+    <c:showDLblsOverMax val="0"/>
+  </c:chart>
+  <c:externalData r:id="rId1">
+    <c:autoUpdate val="0"/>
+  </c:externalData>
+</c:chartSpace>
+</file>
+
+<file path=word/charts/chart2.xml><?xml version="1.0" encoding="utf-8"?>
+<c:chartSpace xmlns:c="http://schemas.openxmlformats.org/drawingml/2006/chart" xmlns:a="http://schemas.openxmlformats.org/drawingml/2006/main" xmlns:r="http://schemas.openxmlformats.org/officeDocument/2006/relationships">
+  <c:date1904 val="0"/>
+  <c:lang val="en-US"/>
+  <c:roundedCorners val="0"/>
+  <mc:AlternateContent xmlns:mc="http://schemas.openxmlformats.org/markup-compatibility/2006">
+    <mc:Choice xmlns:c14="http://schemas.microsoft.com/office/drawing/2007/8/2/chart" Requires="c14">
+      <c14:style val="102"/>
+    </mc:Choice>
+    <mc:Fallback>
+      <c:style val="2"/>
+    </mc:Fallback>
+  </mc:AlternateContent>
+  <c:chart>
+    <c:title>
+      <c:tx>
+        <c:rich>
+          <a:bodyPr/>
+          <a:lstStyle/>
+          <a:p>
+            <a:pPr>
+              <a:defRPr/>
+            </a:pPr>
+            <a:r>
+              <a:rPr lang="en-US"/>
+              <a:t>Team Daily</a:t>
+            </a:r>
+            <a:r>
+              <a:rPr lang="en-US" baseline="0"/>
+              <a:t> Effort</a:t>
+            </a:r>
+            <a:endParaRPr lang="en-US"/>
+          </a:p>
+        </c:rich>
+      </c:tx>
+      <c:overlay val="0"/>
+    </c:title>
+    <c:autoTitleDeleted val="0"/>
+    <c:plotArea>
+      <c:layout/>
+      <c:lineChart>
+        <c:grouping val="standard"/>
+        <c:varyColors val="0"/>
+        <c:ser>
+          <c:idx val="0"/>
+          <c:order val="0"/>
+          <c:tx>
+            <c:v>Velocity</c:v>
+          </c:tx>
+          <c:marker>
+            <c:symbol val="none"/>
+          </c:marker>
+          <c:cat>
+            <c:numRef>
+              <c:f>Product!$D$4:$AL$4</c:f>
+              <c:numCache>
+                <c:formatCode>d\-mmm</c:formatCode>
+                <c:ptCount val="35"/>
+                <c:pt idx="0" formatCode="[$-409]d\-mmm;@">
+                  <c:v>41939</c:v>
+                </c:pt>
+                <c:pt idx="1">
+                  <c:v>41940</c:v>
+                </c:pt>
+                <c:pt idx="2" formatCode="[$-409]d\-mmm;@">
+                  <c:v>41941</c:v>
+                </c:pt>
+                <c:pt idx="3">
+                  <c:v>41942</c:v>
+                </c:pt>
+                <c:pt idx="4" formatCode="[$-409]d\-mmm;@">
+                  <c:v>41943</c:v>
+                </c:pt>
+                <c:pt idx="5">
+                  <c:v>41944</c:v>
+                </c:pt>
+                <c:pt idx="6" formatCode="[$-409]d\-mmm;@">
+                  <c:v>41945</c:v>
+                </c:pt>
+                <c:pt idx="7">
+                  <c:v>41946</c:v>
+                </c:pt>
+                <c:pt idx="8" formatCode="[$-409]d\-mmm;@">
+                  <c:v>41947</c:v>
+                </c:pt>
+                <c:pt idx="9">
+                  <c:v>41948</c:v>
+                </c:pt>
+                <c:pt idx="10" formatCode="[$-409]d\-mmm;@">
+                  <c:v>41949</c:v>
+                </c:pt>
+                <c:pt idx="11">
+                  <c:v>41950</c:v>
+                </c:pt>
+                <c:pt idx="12" formatCode="[$-409]d\-mmm;@">
+                  <c:v>41975</c:v>
+                </c:pt>
+                <c:pt idx="13" formatCode="[$-409]d\-mmm;@">
+                  <c:v>41976</c:v>
+                </c:pt>
+                <c:pt idx="14" formatCode="[$-409]d\-mmm;@">
+                  <c:v>41977</c:v>
+                </c:pt>
+                <c:pt idx="15" formatCode="[$-409]d\-mmm;@">
+                  <c:v>41978</c:v>
+                </c:pt>
+                <c:pt idx="16" formatCode="[$-409]d\-mmm;@">
+                  <c:v>41979</c:v>
+                </c:pt>
+                <c:pt idx="17" formatCode="[$-409]d\-mmm;@">
+                  <c:v>41980</c:v>
+                </c:pt>
+                <c:pt idx="18" formatCode="[$-409]d\-mmm;@">
+                  <c:v>41981</c:v>
+                </c:pt>
+                <c:pt idx="19" formatCode="[$-409]d\-mmm;@">
+                  <c:v>41982</c:v>
+                </c:pt>
+                <c:pt idx="20" formatCode="[$-409]d\-mmm;@">
+                  <c:v>41983</c:v>
+                </c:pt>
+                <c:pt idx="21" formatCode="[$-409]d\-mmm;@">
+                  <c:v>42022</c:v>
+                </c:pt>
+                <c:pt idx="22" formatCode="[$-409]d\-mmm;@">
+                  <c:v>42023</c:v>
+                </c:pt>
+                <c:pt idx="23" formatCode="[$-409]d\-mmm;@">
+                  <c:v>42024</c:v>
+                </c:pt>
+                <c:pt idx="24" formatCode="[$-409]d\-mmm;@">
+                  <c:v>42025</c:v>
+                </c:pt>
+                <c:pt idx="25" formatCode="[$-409]d\-mmm;@">
+                  <c:v>42026</c:v>
+                </c:pt>
+                <c:pt idx="26" formatCode="[$-409]d\-mmm;@">
+                  <c:v>42027</c:v>
+                </c:pt>
+                <c:pt idx="27" formatCode="[$-409]d\-mmm;@">
+                  <c:v>42028</c:v>
+                </c:pt>
+                <c:pt idx="28" formatCode="[$-409]d\-mmm;@">
+                  <c:v>42029</c:v>
+                </c:pt>
+                <c:pt idx="29" formatCode="[$-409]d\-mmm;@">
+                  <c:v>42030</c:v>
+                </c:pt>
+                <c:pt idx="30" formatCode="[$-409]d\-mmm;@">
+                  <c:v>42031</c:v>
+                </c:pt>
+                <c:pt idx="31" formatCode="[$-409]d\-mmm;@">
+                  <c:v>42032</c:v>
+                </c:pt>
+                <c:pt idx="32" formatCode="[$-409]d\-mmm;@">
+                  <c:v>42033</c:v>
+                </c:pt>
+                <c:pt idx="33" formatCode="[$-409]d\-mmm;@">
+                  <c:v>42034</c:v>
+                </c:pt>
+                <c:pt idx="34" formatCode="[$-409]d\-mmm;@">
+                  <c:v>42035</c:v>
+                </c:pt>
+              </c:numCache>
+            </c:numRef>
+          </c:cat>
+          <c:val>
+            <c:numRef>
+              <c:f>Product!$D$14:$AL$14</c:f>
+              <c:numCache>
+                <c:formatCode>0.00</c:formatCode>
+                <c:ptCount val="35"/>
+                <c:pt idx="0">
+                  <c:v>0.75</c:v>
+                </c:pt>
+                <c:pt idx="1">
+                  <c:v>0.375</c:v>
+                </c:pt>
+                <c:pt idx="2">
+                  <c:v>0.25</c:v>
+                </c:pt>
+                <c:pt idx="3">
+                  <c:v>0.1875</c:v>
+                </c:pt>
+                <c:pt idx="4">
+                  <c:v>0.15</c:v>
+                </c:pt>
+                <c:pt idx="5">
+                  <c:v>0.45833333333333331</c:v>
+                </c:pt>
+                <c:pt idx="6">
+                  <c:v>1.4642857142857142</c:v>
+                </c:pt>
+                <c:pt idx="7">
+                  <c:v>1.96875</c:v>
+                </c:pt>
+                <c:pt idx="8">
+                  <c:v>1.75</c:v>
+                </c:pt>
+                <c:pt idx="9">
+                  <c:v>1.575</c:v>
+                </c:pt>
+                <c:pt idx="10">
+                  <c:v>1.4318181818181819</c:v>
+                </c:pt>
+                <c:pt idx="11">
+                  <c:v>1.3125</c:v>
+                </c:pt>
+                <c:pt idx="12">
+                  <c:v>1.2115384615384615</c:v>
+                </c:pt>
+                <c:pt idx="13">
+                  <c:v>1.4107142857142858</c:v>
+                </c:pt>
+                <c:pt idx="14">
+                  <c:v>1.3166666666666667</c:v>
+                </c:pt>
+                <c:pt idx="15">
+                  <c:v>1.234375</c:v>
+                </c:pt>
+                <c:pt idx="16">
+                  <c:v>1.75</c:v>
+                </c:pt>
+                <c:pt idx="17">
+                  <c:v>2.6527777777777777</c:v>
+                </c:pt>
+                <c:pt idx="18">
+                  <c:v>2.513157894736842</c:v>
+                </c:pt>
+                <c:pt idx="19">
+                  <c:v>2.3875000000000002</c:v>
+                </c:pt>
+                <c:pt idx="20">
+                  <c:v>2.2738095238095237</c:v>
+                </c:pt>
+                <c:pt idx="21">
+                  <c:v>2.1704545454545454</c:v>
+                </c:pt>
+                <c:pt idx="22">
+                  <c:v>2.2934782608695654</c:v>
+                </c:pt>
+                <c:pt idx="23">
+                  <c:v>2.4479166666666665</c:v>
+                </c:pt>
+                <c:pt idx="24">
+                  <c:v>2.5099999999999998</c:v>
+                </c:pt>
+                <c:pt idx="25">
+                  <c:v>2.4134615384615383</c:v>
+                </c:pt>
+                <c:pt idx="26">
+                  <c:v>2.3611111111111112</c:v>
+                </c:pt>
+                <c:pt idx="27">
+                  <c:v>2.4910714285714284</c:v>
+                </c:pt>
+                <c:pt idx="28">
+                  <c:v>2.5431034482758621</c:v>
+                </c:pt>
+                <c:pt idx="29">
+                  <c:v>2.4916666666666667</c:v>
+                </c:pt>
+                <c:pt idx="30">
+                  <c:v>2.411290322580645</c:v>
+                </c:pt>
+                <c:pt idx="31">
+                  <c:v>2.484375</c:v>
+                </c:pt>
+                <c:pt idx="32">
+                  <c:v>2.4924242424242422</c:v>
+                </c:pt>
+                <c:pt idx="33">
+                  <c:v>2.4338235294117645</c:v>
+                </c:pt>
+                <c:pt idx="34">
+                  <c:v>2.5071428571428571</c:v>
+                </c:pt>
+              </c:numCache>
+            </c:numRef>
+          </c:val>
+          <c:smooth val="0"/>
+        </c:ser>
+        <c:ser>
+          <c:idx val="1"/>
+          <c:order val="1"/>
+          <c:tx>
+            <c:v>Effort</c:v>
+          </c:tx>
+          <c:marker>
+            <c:symbol val="none"/>
+          </c:marker>
+          <c:cat>
+            <c:numRef>
+              <c:f>Product!$D$4:$AL$4</c:f>
+              <c:numCache>
+                <c:formatCode>d\-mmm</c:formatCode>
+                <c:ptCount val="35"/>
+                <c:pt idx="0" formatCode="[$-409]d\-mmm;@">
+                  <c:v>41939</c:v>
+                </c:pt>
+                <c:pt idx="1">
+                  <c:v>41940</c:v>
+                </c:pt>
+                <c:pt idx="2" formatCode="[$-409]d\-mmm;@">
+                  <c:v>41941</c:v>
+                </c:pt>
+                <c:pt idx="3">
+                  <c:v>41942</c:v>
+                </c:pt>
+                <c:pt idx="4" formatCode="[$-409]d\-mmm;@">
+                  <c:v>41943</c:v>
+                </c:pt>
+                <c:pt idx="5">
+                  <c:v>41944</c:v>
+                </c:pt>
+                <c:pt idx="6" formatCode="[$-409]d\-mmm;@">
+                  <c:v>41945</c:v>
+                </c:pt>
+                <c:pt idx="7">
+                  <c:v>41946</c:v>
+                </c:pt>
+                <c:pt idx="8" formatCode="[$-409]d\-mmm;@">
+                  <c:v>41947</c:v>
+                </c:pt>
+                <c:pt idx="9">
+                  <c:v>41948</c:v>
+                </c:pt>
+                <c:pt idx="10" formatCode="[$-409]d\-mmm;@">
+                  <c:v>41949</c:v>
+                </c:pt>
+                <c:pt idx="11">
+                  <c:v>41950</c:v>
+                </c:pt>
+                <c:pt idx="12" formatCode="[$-409]d\-mmm;@">
+                  <c:v>41975</c:v>
+                </c:pt>
+                <c:pt idx="13" formatCode="[$-409]d\-mmm;@">
+                  <c:v>41976</c:v>
+                </c:pt>
+                <c:pt idx="14" formatCode="[$-409]d\-mmm;@">
+                  <c:v>41977</c:v>
+                </c:pt>
+                <c:pt idx="15" formatCode="[$-409]d\-mmm;@">
+                  <c:v>41978</c:v>
+                </c:pt>
+                <c:pt idx="16" formatCode="[$-409]d\-mmm;@">
+                  <c:v>41979</c:v>
+                </c:pt>
+                <c:pt idx="17" formatCode="[$-409]d\-mmm;@">
+                  <c:v>41980</c:v>
+                </c:pt>
+                <c:pt idx="18" formatCode="[$-409]d\-mmm;@">
+                  <c:v>41981</c:v>
+                </c:pt>
+                <c:pt idx="19" formatCode="[$-409]d\-mmm;@">
+                  <c:v>41982</c:v>
+                </c:pt>
+                <c:pt idx="20" formatCode="[$-409]d\-mmm;@">
+                  <c:v>41983</c:v>
+                </c:pt>
+                <c:pt idx="21" formatCode="[$-409]d\-mmm;@">
+                  <c:v>42022</c:v>
+                </c:pt>
+                <c:pt idx="22" formatCode="[$-409]d\-mmm;@">
+                  <c:v>42023</c:v>
+                </c:pt>
+                <c:pt idx="23" formatCode="[$-409]d\-mmm;@">
+                  <c:v>42024</c:v>
+                </c:pt>
+                <c:pt idx="24" formatCode="[$-409]d\-mmm;@">
+                  <c:v>42025</c:v>
+                </c:pt>
+                <c:pt idx="25" formatCode="[$-409]d\-mmm;@">
+                  <c:v>42026</c:v>
+                </c:pt>
+                <c:pt idx="26" formatCode="[$-409]d\-mmm;@">
+                  <c:v>42027</c:v>
+                </c:pt>
+                <c:pt idx="27" formatCode="[$-409]d\-mmm;@">
+                  <c:v>42028</c:v>
+                </c:pt>
+                <c:pt idx="28" formatCode="[$-409]d\-mmm;@">
+                  <c:v>42029</c:v>
+                </c:pt>
+                <c:pt idx="29" formatCode="[$-409]d\-mmm;@">
+                  <c:v>42030</c:v>
+                </c:pt>
+                <c:pt idx="30" formatCode="[$-409]d\-mmm;@">
+                  <c:v>42031</c:v>
+                </c:pt>
+                <c:pt idx="31" formatCode="[$-409]d\-mmm;@">
+                  <c:v>42032</c:v>
+                </c:pt>
+                <c:pt idx="32" formatCode="[$-409]d\-mmm;@">
+                  <c:v>42033</c:v>
+                </c:pt>
+                <c:pt idx="33" formatCode="[$-409]d\-mmm;@">
+                  <c:v>42034</c:v>
+                </c:pt>
+                <c:pt idx="34" formatCode="[$-409]d\-mmm;@">
+                  <c:v>42035</c:v>
+                </c:pt>
+              </c:numCache>
+            </c:numRef>
+          </c:cat>
+          <c:val>
+            <c:numRef>
+              <c:f>Product!$D$9:$AL$9</c:f>
+              <c:numCache>
+                <c:formatCode>General</c:formatCode>
+                <c:ptCount val="35"/>
+                <c:pt idx="0">
+                  <c:v>0.75</c:v>
+                </c:pt>
+                <c:pt idx="1">
+                  <c:v>0</c:v>
+                </c:pt>
+                <c:pt idx="2">
+                  <c:v>0</c:v>
+                </c:pt>
+                <c:pt idx="3">
+                  <c:v>0</c:v>
+                </c:pt>
+                <c:pt idx="4">
+                  <c:v>0</c:v>
+                </c:pt>
+                <c:pt idx="5">
+                  <c:v>2</c:v>
+                </c:pt>
+                <c:pt idx="6">
+                  <c:v>7.5</c:v>
+                </c:pt>
+                <c:pt idx="7">
+                  <c:v>5.5</c:v>
+                </c:pt>
+                <c:pt idx="8">
+                  <c:v>0</c:v>
+                </c:pt>
+                <c:pt idx="9">
+                  <c:v>0</c:v>
+                </c:pt>
+                <c:pt idx="10">
+                  <c:v>0</c:v>
+                </c:pt>
+                <c:pt idx="11">
+                  <c:v>0</c:v>
+                </c:pt>
+                <c:pt idx="12">
+                  <c:v>0</c:v>
+                </c:pt>
+                <c:pt idx="13">
+                  <c:v>4</c:v>
+                </c:pt>
+                <c:pt idx="14">
+                  <c:v>0</c:v>
+                </c:pt>
+                <c:pt idx="15">
+                  <c:v>0</c:v>
+                </c:pt>
+                <c:pt idx="16">
+                  <c:v>10</c:v>
+                </c:pt>
+                <c:pt idx="17">
+                  <c:v>18</c:v>
+                </c:pt>
+                <c:pt idx="18">
+                  <c:v>0</c:v>
+                </c:pt>
+                <c:pt idx="19">
+                  <c:v>0</c:v>
+                </c:pt>
+                <c:pt idx="20">
+                  <c:v>0</c:v>
+                </c:pt>
+                <c:pt idx="21">
+                  <c:v>0</c:v>
+                </c:pt>
+                <c:pt idx="22">
+                  <c:v>5</c:v>
+                </c:pt>
+                <c:pt idx="23">
+                  <c:v>6</c:v>
+                </c:pt>
+                <c:pt idx="24">
+                  <c:v>4</c:v>
+                </c:pt>
+                <c:pt idx="25">
+                  <c:v>0</c:v>
+                </c:pt>
+                <c:pt idx="26">
+                  <c:v>1</c:v>
+                </c:pt>
+                <c:pt idx="27">
+                  <c:v>6</c:v>
+                </c:pt>
+                <c:pt idx="28">
+                  <c:v>4</c:v>
+                </c:pt>
+                <c:pt idx="29">
+                  <c:v>1</c:v>
+                </c:pt>
+                <c:pt idx="30">
+                  <c:v>0</c:v>
+                </c:pt>
+                <c:pt idx="31">
+                  <c:v>4.75</c:v>
+                </c:pt>
+                <c:pt idx="32">
+                  <c:v>2.75</c:v>
+                </c:pt>
+                <c:pt idx="33">
+                  <c:v>0.5</c:v>
+                </c:pt>
+                <c:pt idx="34">
+                  <c:v>5</c:v>
+                </c:pt>
+              </c:numCache>
+            </c:numRef>
+          </c:val>
+          <c:smooth val="0"/>
+        </c:ser>
+        <c:dLbls>
+          <c:showLegendKey val="0"/>
+          <c:showVal val="0"/>
+          <c:showCatName val="0"/>
+          <c:showSerName val="0"/>
+          <c:showPercent val="0"/>
+          <c:showBubbleSize val="0"/>
+        </c:dLbls>
+        <c:smooth val="0"/>
+        <c:axId val="214022104"/>
+        <c:axId val="214027984"/>
+      </c:lineChart>
+      <c:dateAx>
+        <c:axId val="214022104"/>
+        <c:scaling>
+          <c:orientation val="minMax"/>
+        </c:scaling>
+        <c:delete val="0"/>
+        <c:axPos val="b"/>
+        <c:numFmt formatCode="[$-409]d\-mmm;@" sourceLinked="1"/>
+        <c:majorTickMark val="out"/>
+        <c:minorTickMark val="none"/>
+        <c:tickLblPos val="nextTo"/>
+        <c:crossAx val="214027984"/>
+        <c:crosses val="autoZero"/>
+        <c:auto val="1"/>
+        <c:lblOffset val="100"/>
+        <c:baseTimeUnit val="days"/>
+      </c:dateAx>
+      <c:valAx>
+        <c:axId val="214027984"/>
+        <c:scaling>
+          <c:orientation val="minMax"/>
+        </c:scaling>
+        <c:delete val="0"/>
+        <c:axPos val="l"/>
+        <c:majorGridlines/>
+        <c:numFmt formatCode="0.00" sourceLinked="1"/>
+        <c:majorTickMark val="out"/>
+        <c:minorTickMark val="none"/>
+        <c:tickLblPos val="nextTo"/>
+        <c:crossAx val="214022104"/>
+        <c:crosses val="autoZero"/>
+        <c:crossBetween val="between"/>
+      </c:valAx>
+    </c:plotArea>
+    <c:legend>
+      <c:legendPos val="r"/>
+      <c:overlay val="0"/>
+    </c:legend>
+    <c:plotVisOnly val="1"/>
+    <c:dispBlanksAs val="gap"/>
+    <c:showDLblsOverMax val="0"/>
+  </c:chart>
+  <c:externalData r:id="rId1">
+    <c:autoUpdate val="0"/>
+  </c:externalData>
+</c:chartSpace>
+</file>
+
+<file path=word/charts/chart3.xml><?xml version="1.0" encoding="utf-8"?>
+<c:chartSpace xmlns:c="http://schemas.openxmlformats.org/drawingml/2006/chart" xmlns:a="http://schemas.openxmlformats.org/drawingml/2006/main" xmlns:r="http://schemas.openxmlformats.org/officeDocument/2006/relationships">
+  <c:date1904 val="0"/>
+  <c:lang val="en-US"/>
+  <c:roundedCorners val="0"/>
+  <mc:AlternateContent xmlns:mc="http://schemas.openxmlformats.org/markup-compatibility/2006">
+    <mc:Choice xmlns:c14="http://schemas.microsoft.com/office/drawing/2007/8/2/chart" Requires="c14">
+      <c14:style val="102"/>
+    </mc:Choice>
+    <mc:Fallback>
+      <c:style val="2"/>
+    </mc:Fallback>
+  </mc:AlternateContent>
+  <c:chart>
+    <c:title>
+      <c:tx>
+        <c:rich>
+          <a:bodyPr/>
+          <a:lstStyle/>
+          <a:p>
+            <a:pPr>
+              <a:defRPr/>
+            </a:pPr>
+            <a:r>
+              <a:rPr lang="en-US"/>
+              <a:t>Bryan Daily</a:t>
+            </a:r>
+            <a:r>
+              <a:rPr lang="en-US" baseline="0"/>
+              <a:t> Effort</a:t>
+            </a:r>
+            <a:endParaRPr lang="en-US"/>
+          </a:p>
+        </c:rich>
+      </c:tx>
+      <c:overlay val="0"/>
+    </c:title>
+    <c:autoTitleDeleted val="0"/>
+    <c:plotArea>
+      <c:layout/>
+      <c:lineChart>
+        <c:grouping val="standard"/>
+        <c:varyColors val="0"/>
+        <c:ser>
+          <c:idx val="0"/>
+          <c:order val="0"/>
+          <c:tx>
+            <c:v>Velocity</c:v>
+          </c:tx>
+          <c:marker>
+            <c:symbol val="none"/>
+          </c:marker>
+          <c:cat>
+            <c:numRef>
+              <c:f>Product!$D$4:$AL$4</c:f>
+              <c:numCache>
+                <c:formatCode>d\-mmm</c:formatCode>
+                <c:ptCount val="35"/>
+                <c:pt idx="0" formatCode="[$-409]d\-mmm;@">
+                  <c:v>41939</c:v>
+                </c:pt>
+                <c:pt idx="1">
+                  <c:v>41940</c:v>
+                </c:pt>
+                <c:pt idx="2" formatCode="[$-409]d\-mmm;@">
+                  <c:v>41941</c:v>
+                </c:pt>
+                <c:pt idx="3">
+                  <c:v>41942</c:v>
+                </c:pt>
+                <c:pt idx="4" formatCode="[$-409]d\-mmm;@">
+                  <c:v>41943</c:v>
+                </c:pt>
+                <c:pt idx="5">
+                  <c:v>41944</c:v>
+                </c:pt>
+                <c:pt idx="6" formatCode="[$-409]d\-mmm;@">
+                  <c:v>41945</c:v>
+                </c:pt>
+                <c:pt idx="7">
+                  <c:v>41946</c:v>
+                </c:pt>
+                <c:pt idx="8" formatCode="[$-409]d\-mmm;@">
+                  <c:v>41947</c:v>
+                </c:pt>
+                <c:pt idx="9">
+                  <c:v>41948</c:v>
+                </c:pt>
+                <c:pt idx="10" formatCode="[$-409]d\-mmm;@">
+                  <c:v>41949</c:v>
+                </c:pt>
+                <c:pt idx="11">
+                  <c:v>41950</c:v>
+                </c:pt>
+                <c:pt idx="12" formatCode="[$-409]d\-mmm;@">
+                  <c:v>41975</c:v>
+                </c:pt>
+                <c:pt idx="13" formatCode="[$-409]d\-mmm;@">
+                  <c:v>41976</c:v>
+                </c:pt>
+                <c:pt idx="14" formatCode="[$-409]d\-mmm;@">
+                  <c:v>41977</c:v>
+                </c:pt>
+                <c:pt idx="15" formatCode="[$-409]d\-mmm;@">
+                  <c:v>41978</c:v>
+                </c:pt>
+                <c:pt idx="16" formatCode="[$-409]d\-mmm;@">
+                  <c:v>41979</c:v>
+                </c:pt>
+                <c:pt idx="17" formatCode="[$-409]d\-mmm;@">
+                  <c:v>41980</c:v>
+                </c:pt>
+                <c:pt idx="18" formatCode="[$-409]d\-mmm;@">
+                  <c:v>41981</c:v>
+                </c:pt>
+                <c:pt idx="19" formatCode="[$-409]d\-mmm;@">
+                  <c:v>41982</c:v>
+                </c:pt>
+                <c:pt idx="20" formatCode="[$-409]d\-mmm;@">
+                  <c:v>41983</c:v>
+                </c:pt>
+                <c:pt idx="21" formatCode="[$-409]d\-mmm;@">
+                  <c:v>42022</c:v>
+                </c:pt>
+                <c:pt idx="22" formatCode="[$-409]d\-mmm;@">
+                  <c:v>42023</c:v>
+                </c:pt>
+                <c:pt idx="23" formatCode="[$-409]d\-mmm;@">
+                  <c:v>42024</c:v>
+                </c:pt>
+                <c:pt idx="24" formatCode="[$-409]d\-mmm;@">
+                  <c:v>42025</c:v>
+                </c:pt>
+                <c:pt idx="25" formatCode="[$-409]d\-mmm;@">
+                  <c:v>42026</c:v>
+                </c:pt>
+                <c:pt idx="26" formatCode="[$-409]d\-mmm;@">
+                  <c:v>42027</c:v>
+                </c:pt>
+                <c:pt idx="27" formatCode="[$-409]d\-mmm;@">
+                  <c:v>42028</c:v>
+                </c:pt>
+                <c:pt idx="28" formatCode="[$-409]d\-mmm;@">
+                  <c:v>42029</c:v>
+                </c:pt>
+                <c:pt idx="29" formatCode="[$-409]d\-mmm;@">
+                  <c:v>42030</c:v>
+                </c:pt>
+                <c:pt idx="30" formatCode="[$-409]d\-mmm;@">
+                  <c:v>42031</c:v>
+                </c:pt>
+                <c:pt idx="31" formatCode="[$-409]d\-mmm;@">
+                  <c:v>42032</c:v>
+                </c:pt>
+                <c:pt idx="32" formatCode="[$-409]d\-mmm;@">
+                  <c:v>42033</c:v>
+                </c:pt>
+                <c:pt idx="33" formatCode="[$-409]d\-mmm;@">
+                  <c:v>42034</c:v>
+                </c:pt>
+                <c:pt idx="34" formatCode="[$-409]d\-mmm;@">
+                  <c:v>42035</c:v>
+                </c:pt>
+              </c:numCache>
+            </c:numRef>
+          </c:cat>
+          <c:val>
+            <c:numRef>
+              <c:f>Product!$D$11:$AL$11</c:f>
+              <c:numCache>
+                <c:formatCode>0.00</c:formatCode>
+                <c:ptCount val="35"/>
+                <c:pt idx="0">
+                  <c:v>0.75</c:v>
+                </c:pt>
+                <c:pt idx="1">
+                  <c:v>0.375</c:v>
+                </c:pt>
+                <c:pt idx="2">
+                  <c:v>0.25</c:v>
+                </c:pt>
+                <c:pt idx="3">
+                  <c:v>0.1875</c:v>
+                </c:pt>
+                <c:pt idx="4">
+                  <c:v>0.15</c:v>
+                </c:pt>
+                <c:pt idx="5">
+                  <c:v>0.45833333333333331</c:v>
+                </c:pt>
+                <c:pt idx="6">
+                  <c:v>0.9642857142857143</c:v>
+                </c:pt>
+                <c:pt idx="7">
+                  <c:v>0.84375</c:v>
+                </c:pt>
+                <c:pt idx="8">
+                  <c:v>0.75</c:v>
+                </c:pt>
+                <c:pt idx="9">
+                  <c:v>0.67500000000000004</c:v>
+                </c:pt>
+                <c:pt idx="10">
+                  <c:v>0.61363636363636365</c:v>
+                </c:pt>
+                <c:pt idx="11">
+                  <c:v>0.5625</c:v>
+                </c:pt>
+                <c:pt idx="12">
+                  <c:v>0.51923076923076927</c:v>
+                </c:pt>
+                <c:pt idx="13">
+                  <c:v>0.48214285714285715</c:v>
+                </c:pt>
+                <c:pt idx="14">
+                  <c:v>0.45</c:v>
+                </c:pt>
+                <c:pt idx="15">
+                  <c:v>0.421875</c:v>
+                </c:pt>
+                <c:pt idx="16">
+                  <c:v>0.75</c:v>
+                </c:pt>
+                <c:pt idx="17">
+                  <c:v>0.875</c:v>
+                </c:pt>
+                <c:pt idx="18">
+                  <c:v>0.82894736842105265</c:v>
+                </c:pt>
+                <c:pt idx="19">
+                  <c:v>0.78749999999999998</c:v>
+                </c:pt>
+                <c:pt idx="20">
+                  <c:v>0.75</c:v>
+                </c:pt>
+                <c:pt idx="21">
+                  <c:v>0.71590909090909094</c:v>
+                </c:pt>
+                <c:pt idx="22">
+                  <c:v>0.68478260869565222</c:v>
+                </c:pt>
+                <c:pt idx="23">
+                  <c:v>0.65625</c:v>
+                </c:pt>
+                <c:pt idx="24">
+                  <c:v>0.63</c:v>
+                </c:pt>
+                <c:pt idx="25">
+                  <c:v>0.60576923076923073</c:v>
+                </c:pt>
+                <c:pt idx="26">
+                  <c:v>0.62037037037037035</c:v>
+                </c:pt>
+                <c:pt idx="27">
+                  <c:v>0.6696428571428571</c:v>
+                </c:pt>
+                <c:pt idx="28">
+                  <c:v>0.78448275862068961</c:v>
+                </c:pt>
+                <c:pt idx="29">
+                  <c:v>0.79166666666666663</c:v>
+                </c:pt>
+                <c:pt idx="30">
+                  <c:v>0.7661290322580645</c:v>
+                </c:pt>
+                <c:pt idx="31">
+                  <c:v>0.7421875</c:v>
+                </c:pt>
+                <c:pt idx="32">
+                  <c:v>0.71969696969696972</c:v>
+                </c:pt>
+                <c:pt idx="33">
+                  <c:v>0.69852941176470584</c:v>
+                </c:pt>
+                <c:pt idx="34">
+                  <c:v>0.6785714285714286</c:v>
+                </c:pt>
+              </c:numCache>
+            </c:numRef>
+          </c:val>
+          <c:smooth val="0"/>
+        </c:ser>
+        <c:ser>
+          <c:idx val="1"/>
+          <c:order val="1"/>
+          <c:tx>
+            <c:v>Effort</c:v>
+          </c:tx>
+          <c:marker>
+            <c:symbol val="none"/>
+          </c:marker>
+          <c:cat>
+            <c:numRef>
+              <c:f>Product!$D$4:$AL$4</c:f>
+              <c:numCache>
+                <c:formatCode>d\-mmm</c:formatCode>
+                <c:ptCount val="35"/>
+                <c:pt idx="0" formatCode="[$-409]d\-mmm;@">
+                  <c:v>41939</c:v>
+                </c:pt>
+                <c:pt idx="1">
+                  <c:v>41940</c:v>
+                </c:pt>
+                <c:pt idx="2" formatCode="[$-409]d\-mmm;@">
+                  <c:v>41941</c:v>
+                </c:pt>
+                <c:pt idx="3">
+                  <c:v>41942</c:v>
+                </c:pt>
+                <c:pt idx="4" formatCode="[$-409]d\-mmm;@">
+                  <c:v>41943</c:v>
+                </c:pt>
+                <c:pt idx="5">
+                  <c:v>41944</c:v>
+                </c:pt>
+                <c:pt idx="6" formatCode="[$-409]d\-mmm;@">
+                  <c:v>41945</c:v>
+                </c:pt>
+                <c:pt idx="7">
+                  <c:v>41946</c:v>
+                </c:pt>
+                <c:pt idx="8" formatCode="[$-409]d\-mmm;@">
+                  <c:v>41947</c:v>
+                </c:pt>
+                <c:pt idx="9">
+                  <c:v>41948</c:v>
+                </c:pt>
+                <c:pt idx="10" formatCode="[$-409]d\-mmm;@">
+                  <c:v>41949</c:v>
+                </c:pt>
+                <c:pt idx="11">
+                  <c:v>41950</c:v>
+                </c:pt>
+                <c:pt idx="12" formatCode="[$-409]d\-mmm;@">
+                  <c:v>41975</c:v>
+                </c:pt>
+                <c:pt idx="13" formatCode="[$-409]d\-mmm;@">
+                  <c:v>41976</c:v>
+                </c:pt>
+                <c:pt idx="14" formatCode="[$-409]d\-mmm;@">
+                  <c:v>41977</c:v>
+                </c:pt>
+                <c:pt idx="15" formatCode="[$-409]d\-mmm;@">
+                  <c:v>41978</c:v>
+                </c:pt>
+                <c:pt idx="16" formatCode="[$-409]d\-mmm;@">
+                  <c:v>41979</c:v>
+                </c:pt>
+                <c:pt idx="17" formatCode="[$-409]d\-mmm;@">
+                  <c:v>41980</c:v>
+                </c:pt>
+                <c:pt idx="18" formatCode="[$-409]d\-mmm;@">
+                  <c:v>41981</c:v>
+                </c:pt>
+                <c:pt idx="19" formatCode="[$-409]d\-mmm;@">
+                  <c:v>41982</c:v>
+                </c:pt>
+                <c:pt idx="20" formatCode="[$-409]d\-mmm;@">
+                  <c:v>41983</c:v>
+                </c:pt>
+                <c:pt idx="21" formatCode="[$-409]d\-mmm;@">
+                  <c:v>42022</c:v>
+                </c:pt>
+                <c:pt idx="22" formatCode="[$-409]d\-mmm;@">
+                  <c:v>42023</c:v>
+                </c:pt>
+                <c:pt idx="23" formatCode="[$-409]d\-mmm;@">
+                  <c:v>42024</c:v>
+                </c:pt>
+                <c:pt idx="24" formatCode="[$-409]d\-mmm;@">
+                  <c:v>42025</c:v>
+                </c:pt>
+                <c:pt idx="25" formatCode="[$-409]d\-mmm;@">
+                  <c:v>42026</c:v>
+                </c:pt>
+                <c:pt idx="26" formatCode="[$-409]d\-mmm;@">
+                  <c:v>42027</c:v>
+                </c:pt>
+                <c:pt idx="27" formatCode="[$-409]d\-mmm;@">
+                  <c:v>42028</c:v>
+                </c:pt>
+                <c:pt idx="28" formatCode="[$-409]d\-mmm;@">
+                  <c:v>42029</c:v>
+                </c:pt>
+                <c:pt idx="29" formatCode="[$-409]d\-mmm;@">
+                  <c:v>42030</c:v>
+                </c:pt>
+                <c:pt idx="30" formatCode="[$-409]d\-mmm;@">
+                  <c:v>42031</c:v>
+                </c:pt>
+                <c:pt idx="31" formatCode="[$-409]d\-mmm;@">
+                  <c:v>42032</c:v>
+                </c:pt>
+                <c:pt idx="32" formatCode="[$-409]d\-mmm;@">
+                  <c:v>42033</c:v>
+                </c:pt>
+                <c:pt idx="33" formatCode="[$-409]d\-mmm;@">
+                  <c:v>42034</c:v>
+                </c:pt>
+                <c:pt idx="34" formatCode="[$-409]d\-mmm;@">
+                  <c:v>42035</c:v>
+                </c:pt>
+              </c:numCache>
+            </c:numRef>
+          </c:cat>
+          <c:val>
+            <c:numRef>
+              <c:f>Product!$D$6:$AL$6</c:f>
+              <c:numCache>
+                <c:formatCode>General</c:formatCode>
+                <c:ptCount val="35"/>
+                <c:pt idx="0">
+                  <c:v>0.75</c:v>
+                </c:pt>
+                <c:pt idx="1">
+                  <c:v>0</c:v>
+                </c:pt>
+                <c:pt idx="2">
+                  <c:v>0</c:v>
+                </c:pt>
+                <c:pt idx="3">
+                  <c:v>0</c:v>
+                </c:pt>
+                <c:pt idx="4">
+                  <c:v>0</c:v>
+                </c:pt>
+                <c:pt idx="5">
+                  <c:v>2</c:v>
+                </c:pt>
+                <c:pt idx="6">
+                  <c:v>4</c:v>
+                </c:pt>
+                <c:pt idx="7">
+                  <c:v>0</c:v>
+                </c:pt>
+                <c:pt idx="8">
+                  <c:v>0</c:v>
+                </c:pt>
+                <c:pt idx="9">
+                  <c:v>0</c:v>
+                </c:pt>
+                <c:pt idx="10">
+                  <c:v>0</c:v>
+                </c:pt>
+                <c:pt idx="11">
+                  <c:v>0</c:v>
+                </c:pt>
+                <c:pt idx="12">
+                  <c:v>0</c:v>
+                </c:pt>
+                <c:pt idx="13">
+                  <c:v>0</c:v>
+                </c:pt>
+                <c:pt idx="14">
+                  <c:v>0</c:v>
+                </c:pt>
+                <c:pt idx="15">
+                  <c:v>0</c:v>
+                </c:pt>
+                <c:pt idx="16">
+                  <c:v>6</c:v>
+                </c:pt>
+                <c:pt idx="17">
+                  <c:v>3</c:v>
+                </c:pt>
+                <c:pt idx="18">
+                  <c:v>0</c:v>
+                </c:pt>
+                <c:pt idx="19">
+                  <c:v>0</c:v>
+                </c:pt>
+                <c:pt idx="20">
+                  <c:v>0</c:v>
+                </c:pt>
+                <c:pt idx="21">
+                  <c:v>0</c:v>
+                </c:pt>
+                <c:pt idx="22">
+                  <c:v>0</c:v>
+                </c:pt>
+                <c:pt idx="23">
+                  <c:v>0</c:v>
+                </c:pt>
+                <c:pt idx="24">
+                  <c:v>0</c:v>
+                </c:pt>
+                <c:pt idx="25">
+                  <c:v>0</c:v>
+                </c:pt>
+                <c:pt idx="26">
+                  <c:v>1</c:v>
+                </c:pt>
+                <c:pt idx="27">
+                  <c:v>2</c:v>
+                </c:pt>
+                <c:pt idx="28">
+                  <c:v>4</c:v>
+                </c:pt>
+                <c:pt idx="29">
+                  <c:v>1</c:v>
+                </c:pt>
+                <c:pt idx="30">
+                  <c:v>0</c:v>
+                </c:pt>
+                <c:pt idx="31">
+                  <c:v>0</c:v>
+                </c:pt>
+                <c:pt idx="32">
+                  <c:v>0</c:v>
+                </c:pt>
+                <c:pt idx="33">
+                  <c:v>0</c:v>
+                </c:pt>
+                <c:pt idx="34">
+                  <c:v>0</c:v>
+                </c:pt>
+              </c:numCache>
+            </c:numRef>
+          </c:val>
+          <c:smooth val="0"/>
+        </c:ser>
+        <c:dLbls>
+          <c:showLegendKey val="0"/>
+          <c:showVal val="0"/>
+          <c:showCatName val="0"/>
+          <c:showSerName val="0"/>
+          <c:showPercent val="0"/>
+          <c:showBubbleSize val="0"/>
+        </c:dLbls>
+        <c:smooth val="0"/>
+        <c:axId val="214027200"/>
+        <c:axId val="214027592"/>
+      </c:lineChart>
+      <c:dateAx>
+        <c:axId val="214027200"/>
+        <c:scaling>
+          <c:orientation val="minMax"/>
+        </c:scaling>
+        <c:delete val="0"/>
+        <c:axPos val="b"/>
+        <c:numFmt formatCode="[$-409]d\-mmm;@" sourceLinked="1"/>
+        <c:majorTickMark val="out"/>
+        <c:minorTickMark val="none"/>
+        <c:tickLblPos val="nextTo"/>
+        <c:crossAx val="214027592"/>
+        <c:crosses val="autoZero"/>
+        <c:auto val="1"/>
+        <c:lblOffset val="100"/>
+        <c:baseTimeUnit val="days"/>
+      </c:dateAx>
+      <c:valAx>
+        <c:axId val="214027592"/>
+        <c:scaling>
+          <c:orientation val="minMax"/>
+        </c:scaling>
+        <c:delete val="0"/>
+        <c:axPos val="l"/>
+        <c:majorGridlines/>
+        <c:numFmt formatCode="0.00" sourceLinked="1"/>
+        <c:majorTickMark val="out"/>
+        <c:minorTickMark val="none"/>
+        <c:tickLblPos val="nextTo"/>
+        <c:crossAx val="214027200"/>
+        <c:crosses val="autoZero"/>
+        <c:crossBetween val="between"/>
+      </c:valAx>
+    </c:plotArea>
+    <c:legend>
+      <c:legendPos val="r"/>
+      <c:overlay val="0"/>
+    </c:legend>
+    <c:plotVisOnly val="1"/>
+    <c:dispBlanksAs val="gap"/>
+    <c:showDLblsOverMax val="0"/>
+  </c:chart>
+  <c:externalData r:id="rId1">
+    <c:autoUpdate val="0"/>
+  </c:externalData>
+</c:chartSpace>
+</file>
+
+<file path=word/charts/chart4.xml><?xml version="1.0" encoding="utf-8"?>
+<c:chartSpace xmlns:c="http://schemas.openxmlformats.org/drawingml/2006/chart" xmlns:a="http://schemas.openxmlformats.org/drawingml/2006/main" xmlns:r="http://schemas.openxmlformats.org/officeDocument/2006/relationships">
+  <c:date1904 val="0"/>
+  <c:lang val="en-US"/>
+  <c:roundedCorners val="0"/>
+  <mc:AlternateContent xmlns:mc="http://schemas.openxmlformats.org/markup-compatibility/2006">
+    <mc:Choice xmlns:c14="http://schemas.microsoft.com/office/drawing/2007/8/2/chart" Requires="c14">
+      <c14:style val="102"/>
+    </mc:Choice>
+    <mc:Fallback>
+      <c:style val="2"/>
+    </mc:Fallback>
+  </mc:AlternateContent>
+  <c:chart>
+    <c:title>
+      <c:tx>
+        <c:rich>
+          <a:bodyPr/>
+          <a:lstStyle/>
+          <a:p>
+            <a:pPr>
+              <a:defRPr/>
+            </a:pPr>
+            <a:r>
+              <a:rPr lang="en-US"/>
+              <a:t>Dan Daily</a:t>
+            </a:r>
+            <a:r>
+              <a:rPr lang="en-US" baseline="0"/>
+              <a:t> Effort</a:t>
+            </a:r>
+            <a:endParaRPr lang="en-US"/>
+          </a:p>
+        </c:rich>
+      </c:tx>
+      <c:overlay val="0"/>
+    </c:title>
+    <c:autoTitleDeleted val="0"/>
+    <c:plotArea>
+      <c:layout/>
+      <c:lineChart>
+        <c:grouping val="standard"/>
+        <c:varyColors val="0"/>
+        <c:ser>
+          <c:idx val="0"/>
+          <c:order val="0"/>
+          <c:tx>
+            <c:v>Velocity</c:v>
+          </c:tx>
+          <c:marker>
+            <c:symbol val="none"/>
+          </c:marker>
+          <c:cat>
+            <c:numRef>
+              <c:f>Product!$D$4:$AL$4</c:f>
+              <c:numCache>
+                <c:formatCode>d\-mmm</c:formatCode>
+                <c:ptCount val="35"/>
+                <c:pt idx="0" formatCode="[$-409]d\-mmm;@">
+                  <c:v>41939</c:v>
+                </c:pt>
+                <c:pt idx="1">
+                  <c:v>41940</c:v>
+                </c:pt>
+                <c:pt idx="2" formatCode="[$-409]d\-mmm;@">
+                  <c:v>41941</c:v>
+                </c:pt>
+                <c:pt idx="3">
+                  <c:v>41942</c:v>
+                </c:pt>
+                <c:pt idx="4" formatCode="[$-409]d\-mmm;@">
+                  <c:v>41943</c:v>
+                </c:pt>
+                <c:pt idx="5">
+                  <c:v>41944</c:v>
+                </c:pt>
+                <c:pt idx="6" formatCode="[$-409]d\-mmm;@">
+                  <c:v>41945</c:v>
+                </c:pt>
+                <c:pt idx="7">
+                  <c:v>41946</c:v>
+                </c:pt>
+                <c:pt idx="8" formatCode="[$-409]d\-mmm;@">
+                  <c:v>41947</c:v>
+                </c:pt>
+                <c:pt idx="9">
+                  <c:v>41948</c:v>
+                </c:pt>
+                <c:pt idx="10" formatCode="[$-409]d\-mmm;@">
+                  <c:v>41949</c:v>
+                </c:pt>
+                <c:pt idx="11">
+                  <c:v>41950</c:v>
+                </c:pt>
+                <c:pt idx="12" formatCode="[$-409]d\-mmm;@">
+                  <c:v>41975</c:v>
+                </c:pt>
+                <c:pt idx="13" formatCode="[$-409]d\-mmm;@">
+                  <c:v>41976</c:v>
+                </c:pt>
+                <c:pt idx="14" formatCode="[$-409]d\-mmm;@">
+                  <c:v>41977</c:v>
+                </c:pt>
+                <c:pt idx="15" formatCode="[$-409]d\-mmm;@">
+                  <c:v>41978</c:v>
+                </c:pt>
+                <c:pt idx="16" formatCode="[$-409]d\-mmm;@">
+                  <c:v>41979</c:v>
+                </c:pt>
+                <c:pt idx="17" formatCode="[$-409]d\-mmm;@">
+                  <c:v>41980</c:v>
+                </c:pt>
+                <c:pt idx="18" formatCode="[$-409]d\-mmm;@">
+                  <c:v>41981</c:v>
+                </c:pt>
+                <c:pt idx="19" formatCode="[$-409]d\-mmm;@">
+                  <c:v>41982</c:v>
+                </c:pt>
+                <c:pt idx="20" formatCode="[$-409]d\-mmm;@">
+                  <c:v>41983</c:v>
+                </c:pt>
+                <c:pt idx="21" formatCode="[$-409]d\-mmm;@">
+                  <c:v>42022</c:v>
+                </c:pt>
+                <c:pt idx="22" formatCode="[$-409]d\-mmm;@">
+                  <c:v>42023</c:v>
+                </c:pt>
+                <c:pt idx="23" formatCode="[$-409]d\-mmm;@">
+                  <c:v>42024</c:v>
+                </c:pt>
+                <c:pt idx="24" formatCode="[$-409]d\-mmm;@">
+                  <c:v>42025</c:v>
+                </c:pt>
+                <c:pt idx="25" formatCode="[$-409]d\-mmm;@">
+                  <c:v>42026</c:v>
+                </c:pt>
+                <c:pt idx="26" formatCode="[$-409]d\-mmm;@">
+                  <c:v>42027</c:v>
+                </c:pt>
+                <c:pt idx="27" formatCode="[$-409]d\-mmm;@">
+                  <c:v>42028</c:v>
+                </c:pt>
+                <c:pt idx="28" formatCode="[$-409]d\-mmm;@">
+                  <c:v>42029</c:v>
+                </c:pt>
+                <c:pt idx="29" formatCode="[$-409]d\-mmm;@">
+                  <c:v>42030</c:v>
+                </c:pt>
+                <c:pt idx="30" formatCode="[$-409]d\-mmm;@">
+                  <c:v>42031</c:v>
+                </c:pt>
+                <c:pt idx="31" formatCode="[$-409]d\-mmm;@">
+                  <c:v>42032</c:v>
+                </c:pt>
+                <c:pt idx="32" formatCode="[$-409]d\-mmm;@">
+                  <c:v>42033</c:v>
+                </c:pt>
+                <c:pt idx="33" formatCode="[$-409]d\-mmm;@">
+                  <c:v>42034</c:v>
+                </c:pt>
+                <c:pt idx="34" formatCode="[$-409]d\-mmm;@">
+                  <c:v>42035</c:v>
+                </c:pt>
+              </c:numCache>
+            </c:numRef>
+          </c:cat>
+          <c:val>
+            <c:numRef>
+              <c:f>Product!$D$12:$AL$12</c:f>
+              <c:numCache>
+                <c:formatCode>0.00</c:formatCode>
+                <c:ptCount val="35"/>
+                <c:pt idx="0">
+                  <c:v>0</c:v>
+                </c:pt>
+                <c:pt idx="1">
+                  <c:v>0</c:v>
+                </c:pt>
+                <c:pt idx="2">
+                  <c:v>0</c:v>
+                </c:pt>
+                <c:pt idx="3">
+                  <c:v>0</c:v>
+                </c:pt>
+                <c:pt idx="4">
+                  <c:v>0</c:v>
+                </c:pt>
+                <c:pt idx="5">
+                  <c:v>0</c:v>
+                </c:pt>
+                <c:pt idx="6">
+                  <c:v>0.2857142857142857</c:v>
+                </c:pt>
+                <c:pt idx="7">
+                  <c:v>0.875</c:v>
+                </c:pt>
+                <c:pt idx="8">
+                  <c:v>0.77777777777777779</c:v>
+                </c:pt>
+                <c:pt idx="9">
+                  <c:v>0.7</c:v>
+                </c:pt>
+                <c:pt idx="10">
+                  <c:v>0.63636363636363635</c:v>
+                </c:pt>
+                <c:pt idx="11">
+                  <c:v>0.58333333333333337</c:v>
+                </c:pt>
+                <c:pt idx="12">
+                  <c:v>0.53846153846153844</c:v>
+                </c:pt>
+                <c:pt idx="13">
+                  <c:v>0.7857142857142857</c:v>
+                </c:pt>
+                <c:pt idx="14">
+                  <c:v>0.73333333333333328</c:v>
+                </c:pt>
+                <c:pt idx="15">
+                  <c:v>0.6875</c:v>
+                </c:pt>
+                <c:pt idx="16">
+                  <c:v>0.88235294117647056</c:v>
+                </c:pt>
+                <c:pt idx="17">
+                  <c:v>1.6666666666666667</c:v>
+                </c:pt>
+                <c:pt idx="18">
+                  <c:v>1.5789473684210527</c:v>
+                </c:pt>
+                <c:pt idx="19">
+                  <c:v>1.5</c:v>
+                </c:pt>
+                <c:pt idx="20">
+                  <c:v>1.4285714285714286</c:v>
+                </c:pt>
+                <c:pt idx="21">
+                  <c:v>1.3636363636363635</c:v>
+                </c:pt>
+                <c:pt idx="22">
+                  <c:v>1.5217391304347827</c:v>
+                </c:pt>
+                <c:pt idx="23">
+                  <c:v>1.7083333333333333</c:v>
+                </c:pt>
+                <c:pt idx="24">
+                  <c:v>1.76</c:v>
+                </c:pt>
+                <c:pt idx="25">
+                  <c:v>1.6923076923076923</c:v>
+                </c:pt>
+                <c:pt idx="26">
+                  <c:v>1.6296296296296295</c:v>
+                </c:pt>
+                <c:pt idx="27">
+                  <c:v>1.7142857142857142</c:v>
+                </c:pt>
+                <c:pt idx="28">
+                  <c:v>1.6551724137931034</c:v>
+                </c:pt>
+                <c:pt idx="29">
+                  <c:v>1.6</c:v>
+                </c:pt>
+                <c:pt idx="30">
+                  <c:v>1.5483870967741935</c:v>
+                </c:pt>
+                <c:pt idx="31">
+                  <c:v>1.5</c:v>
+                </c:pt>
+                <c:pt idx="32">
+                  <c:v>1.4545454545454546</c:v>
+                </c:pt>
+                <c:pt idx="33">
+                  <c:v>1.411764705882353</c:v>
+                </c:pt>
+                <c:pt idx="34">
+                  <c:v>1.5142857142857142</c:v>
+                </c:pt>
+              </c:numCache>
+            </c:numRef>
+          </c:val>
+          <c:smooth val="0"/>
+        </c:ser>
+        <c:ser>
+          <c:idx val="1"/>
+          <c:order val="1"/>
+          <c:tx>
+            <c:v>Effort</c:v>
+          </c:tx>
+          <c:marker>
+            <c:symbol val="none"/>
+          </c:marker>
+          <c:cat>
+            <c:numRef>
+              <c:f>Product!$D$4:$AL$4</c:f>
+              <c:numCache>
+                <c:formatCode>d\-mmm</c:formatCode>
+                <c:ptCount val="35"/>
+                <c:pt idx="0" formatCode="[$-409]d\-mmm;@">
+                  <c:v>41939</c:v>
+                </c:pt>
+                <c:pt idx="1">
+                  <c:v>41940</c:v>
+                </c:pt>
+                <c:pt idx="2" formatCode="[$-409]d\-mmm;@">
+                  <c:v>41941</c:v>
+                </c:pt>
+                <c:pt idx="3">
+                  <c:v>41942</c:v>
+                </c:pt>
+                <c:pt idx="4" formatCode="[$-409]d\-mmm;@">
+                  <c:v>41943</c:v>
+                </c:pt>
+                <c:pt idx="5">
+                  <c:v>41944</c:v>
+                </c:pt>
+                <c:pt idx="6" formatCode="[$-409]d\-mmm;@">
+                  <c:v>41945</c:v>
+                </c:pt>
+                <c:pt idx="7">
+                  <c:v>41946</c:v>
+                </c:pt>
+                <c:pt idx="8" formatCode="[$-409]d\-mmm;@">
+                  <c:v>41947</c:v>
+                </c:pt>
+                <c:pt idx="9">
+                  <c:v>41948</c:v>
+                </c:pt>
+                <c:pt idx="10" formatCode="[$-409]d\-mmm;@">
+                  <c:v>41949</c:v>
+                </c:pt>
+                <c:pt idx="11">
+                  <c:v>41950</c:v>
+                </c:pt>
+                <c:pt idx="12" formatCode="[$-409]d\-mmm;@">
+                  <c:v>41975</c:v>
+                </c:pt>
+                <c:pt idx="13" formatCode="[$-409]d\-mmm;@">
+                  <c:v>41976</c:v>
+                </c:pt>
+                <c:pt idx="14" formatCode="[$-409]d\-mmm;@">
+                  <c:v>41977</c:v>
+                </c:pt>
+                <c:pt idx="15" formatCode="[$-409]d\-mmm;@">
+                  <c:v>41978</c:v>
+                </c:pt>
+                <c:pt idx="16" formatCode="[$-409]d\-mmm;@">
+                  <c:v>41979</c:v>
+                </c:pt>
+                <c:pt idx="17" formatCode="[$-409]d\-mmm;@">
+                  <c:v>41980</c:v>
+                </c:pt>
+                <c:pt idx="18" formatCode="[$-409]d\-mmm;@">
+                  <c:v>41981</c:v>
+                </c:pt>
+                <c:pt idx="19" formatCode="[$-409]d\-mmm;@">
+                  <c:v>41982</c:v>
+                </c:pt>
+                <c:pt idx="20" formatCode="[$-409]d\-mmm;@">
+                  <c:v>41983</c:v>
+                </c:pt>
+                <c:pt idx="21" formatCode="[$-409]d\-mmm;@">
+                  <c:v>42022</c:v>
+                </c:pt>
+                <c:pt idx="22" formatCode="[$-409]d\-mmm;@">
+                  <c:v>42023</c:v>
+                </c:pt>
+                <c:pt idx="23" formatCode="[$-409]d\-mmm;@">
+                  <c:v>42024</c:v>
+                </c:pt>
+                <c:pt idx="24" formatCode="[$-409]d\-mmm;@">
+                  <c:v>42025</c:v>
+                </c:pt>
+                <c:pt idx="25" formatCode="[$-409]d\-mmm;@">
+                  <c:v>42026</c:v>
+                </c:pt>
+                <c:pt idx="26" formatCode="[$-409]d\-mmm;@">
+                  <c:v>42027</c:v>
+                </c:pt>
+                <c:pt idx="27" formatCode="[$-409]d\-mmm;@">
+                  <c:v>42028</c:v>
+                </c:pt>
+                <c:pt idx="28" formatCode="[$-409]d\-mmm;@">
+                  <c:v>42029</c:v>
+                </c:pt>
+                <c:pt idx="29" formatCode="[$-409]d\-mmm;@">
+                  <c:v>42030</c:v>
+                </c:pt>
+                <c:pt idx="30" formatCode="[$-409]d\-mmm;@">
+                  <c:v>42031</c:v>
+                </c:pt>
+                <c:pt idx="31" formatCode="[$-409]d\-mmm;@">
+                  <c:v>42032</c:v>
+                </c:pt>
+                <c:pt idx="32" formatCode="[$-409]d\-mmm;@">
+                  <c:v>42033</c:v>
+                </c:pt>
+                <c:pt idx="33" formatCode="[$-409]d\-mmm;@">
+                  <c:v>42034</c:v>
+                </c:pt>
+                <c:pt idx="34" formatCode="[$-409]d\-mmm;@">
+                  <c:v>42035</c:v>
+                </c:pt>
+              </c:numCache>
+            </c:numRef>
+          </c:cat>
+          <c:val>
+            <c:numRef>
+              <c:f>Product!$D$7:$AL$7</c:f>
+              <c:numCache>
+                <c:formatCode>General</c:formatCode>
+                <c:ptCount val="35"/>
+                <c:pt idx="0">
+                  <c:v>0</c:v>
+                </c:pt>
+                <c:pt idx="1">
+                  <c:v>0</c:v>
+                </c:pt>
+                <c:pt idx="2">
+                  <c:v>0</c:v>
+                </c:pt>
+                <c:pt idx="3">
+                  <c:v>0</c:v>
+                </c:pt>
+                <c:pt idx="4">
+                  <c:v>0</c:v>
+                </c:pt>
+                <c:pt idx="5">
+                  <c:v>0</c:v>
+                </c:pt>
+                <c:pt idx="6">
+                  <c:v>2</c:v>
+                </c:pt>
+                <c:pt idx="7">
+                  <c:v>5</c:v>
+                </c:pt>
+                <c:pt idx="8">
+                  <c:v>0</c:v>
+                </c:pt>
+                <c:pt idx="9">
+                  <c:v>0</c:v>
+                </c:pt>
+                <c:pt idx="10">
+                  <c:v>0</c:v>
+                </c:pt>
+                <c:pt idx="11">
+                  <c:v>0</c:v>
+                </c:pt>
+                <c:pt idx="12">
+                  <c:v>0</c:v>
+                </c:pt>
+                <c:pt idx="13">
+                  <c:v>4</c:v>
+                </c:pt>
+                <c:pt idx="14">
+                  <c:v>0</c:v>
+                </c:pt>
+                <c:pt idx="15">
+                  <c:v>0</c:v>
+                </c:pt>
+                <c:pt idx="16">
+                  <c:v>4</c:v>
+                </c:pt>
+                <c:pt idx="17">
+                  <c:v>15</c:v>
+                </c:pt>
+                <c:pt idx="18">
+                  <c:v>0</c:v>
+                </c:pt>
+                <c:pt idx="19">
+                  <c:v>0</c:v>
+                </c:pt>
+                <c:pt idx="20">
+                  <c:v>0</c:v>
+                </c:pt>
+                <c:pt idx="21">
+                  <c:v>0</c:v>
+                </c:pt>
+                <c:pt idx="22">
+                  <c:v>5</c:v>
+                </c:pt>
+                <c:pt idx="23">
+                  <c:v>6</c:v>
+                </c:pt>
+                <c:pt idx="24">
+                  <c:v>3</c:v>
+                </c:pt>
+                <c:pt idx="25">
+                  <c:v>0</c:v>
+                </c:pt>
+                <c:pt idx="26">
+                  <c:v>0</c:v>
+                </c:pt>
+                <c:pt idx="27">
+                  <c:v>4</c:v>
+                </c:pt>
+                <c:pt idx="28">
+                  <c:v>0</c:v>
+                </c:pt>
+                <c:pt idx="29">
+                  <c:v>0</c:v>
+                </c:pt>
+                <c:pt idx="30">
+                  <c:v>0</c:v>
+                </c:pt>
+                <c:pt idx="31">
+                  <c:v>0</c:v>
+                </c:pt>
+                <c:pt idx="32">
+                  <c:v>0</c:v>
+                </c:pt>
+                <c:pt idx="33">
+                  <c:v>0</c:v>
+                </c:pt>
+                <c:pt idx="34">
+                  <c:v>5</c:v>
+                </c:pt>
+              </c:numCache>
+            </c:numRef>
+          </c:val>
+          <c:smooth val="0"/>
+        </c:ser>
+        <c:dLbls>
+          <c:showLegendKey val="0"/>
+          <c:showVal val="0"/>
+          <c:showCatName val="0"/>
+          <c:showSerName val="0"/>
+          <c:showPercent val="0"/>
+          <c:showBubbleSize val="0"/>
+        </c:dLbls>
+        <c:smooth val="0"/>
+        <c:axId val="302914088"/>
+        <c:axId val="215333480"/>
+      </c:lineChart>
+      <c:dateAx>
+        <c:axId val="302914088"/>
+        <c:scaling>
+          <c:orientation val="minMax"/>
+        </c:scaling>
+        <c:delete val="0"/>
+        <c:axPos val="b"/>
+        <c:numFmt formatCode="[$-409]d\-mmm;@" sourceLinked="1"/>
+        <c:majorTickMark val="out"/>
+        <c:minorTickMark val="none"/>
+        <c:tickLblPos val="nextTo"/>
+        <c:crossAx val="215333480"/>
+        <c:crosses val="autoZero"/>
+        <c:auto val="1"/>
+        <c:lblOffset val="100"/>
+        <c:baseTimeUnit val="days"/>
+      </c:dateAx>
+      <c:valAx>
+        <c:axId val="215333480"/>
+        <c:scaling>
+          <c:orientation val="minMax"/>
+        </c:scaling>
+        <c:delete val="0"/>
+        <c:axPos val="l"/>
+        <c:majorGridlines/>
+        <c:numFmt formatCode="0.00" sourceLinked="1"/>
+        <c:majorTickMark val="out"/>
+        <c:minorTickMark val="none"/>
+        <c:tickLblPos val="nextTo"/>
+        <c:crossAx val="302914088"/>
+        <c:crosses val="autoZero"/>
+        <c:crossBetween val="between"/>
+      </c:valAx>
+    </c:plotArea>
+    <c:legend>
+      <c:legendPos val="r"/>
+      <c:overlay val="0"/>
+    </c:legend>
+    <c:plotVisOnly val="1"/>
+    <c:dispBlanksAs val="gap"/>
+    <c:showDLblsOverMax val="0"/>
+  </c:chart>
+  <c:externalData r:id="rId1">
+    <c:autoUpdate val="0"/>
+  </c:externalData>
+</c:chartSpace>
+</file>
+
+<file path=word/charts/chart5.xml><?xml version="1.0" encoding="utf-8"?>
+<c:chartSpace xmlns:c="http://schemas.openxmlformats.org/drawingml/2006/chart" xmlns:a="http://schemas.openxmlformats.org/drawingml/2006/main" xmlns:r="http://schemas.openxmlformats.org/officeDocument/2006/relationships">
+  <c:date1904 val="0"/>
+  <c:lang val="en-US"/>
+  <c:roundedCorners val="0"/>
+  <mc:AlternateContent xmlns:mc="http://schemas.openxmlformats.org/markup-compatibility/2006">
+    <mc:Choice xmlns:c14="http://schemas.microsoft.com/office/drawing/2007/8/2/chart" Requires="c14">
+      <c14:style val="102"/>
+    </mc:Choice>
+    <mc:Fallback>
+      <c:style val="2"/>
+    </mc:Fallback>
+  </mc:AlternateContent>
+  <c:chart>
+    <c:title>
+      <c:tx>
+        <c:rich>
+          <a:bodyPr/>
+          <a:lstStyle/>
+          <a:p>
+            <a:pPr>
+              <a:defRPr/>
+            </a:pPr>
+            <a:r>
+              <a:rPr lang="en-US"/>
+              <a:t>Zach Daily</a:t>
+            </a:r>
+            <a:r>
+              <a:rPr lang="en-US" baseline="0"/>
+              <a:t> Effort</a:t>
+            </a:r>
+            <a:endParaRPr lang="en-US"/>
+          </a:p>
+        </c:rich>
+      </c:tx>
+      <c:overlay val="0"/>
+    </c:title>
+    <c:autoTitleDeleted val="0"/>
+    <c:plotArea>
+      <c:layout/>
+      <c:lineChart>
+        <c:grouping val="standard"/>
+        <c:varyColors val="0"/>
+        <c:ser>
+          <c:idx val="0"/>
+          <c:order val="0"/>
+          <c:tx>
+            <c:v>Velocity</c:v>
+          </c:tx>
+          <c:marker>
+            <c:symbol val="none"/>
+          </c:marker>
+          <c:cat>
+            <c:numRef>
+              <c:f>Product!$D$4:$AL$4</c:f>
+              <c:numCache>
+                <c:formatCode>d\-mmm</c:formatCode>
+                <c:ptCount val="35"/>
+                <c:pt idx="0" formatCode="[$-409]d\-mmm;@">
+                  <c:v>41939</c:v>
+                </c:pt>
+                <c:pt idx="1">
+                  <c:v>41940</c:v>
+                </c:pt>
+                <c:pt idx="2" formatCode="[$-409]d\-mmm;@">
+                  <c:v>41941</c:v>
+                </c:pt>
+                <c:pt idx="3">
+                  <c:v>41942</c:v>
+                </c:pt>
+                <c:pt idx="4" formatCode="[$-409]d\-mmm;@">
+                  <c:v>41943</c:v>
+                </c:pt>
+                <c:pt idx="5">
+                  <c:v>41944</c:v>
+                </c:pt>
+                <c:pt idx="6" formatCode="[$-409]d\-mmm;@">
+                  <c:v>41945</c:v>
+                </c:pt>
+                <c:pt idx="7">
+                  <c:v>41946</c:v>
+                </c:pt>
+                <c:pt idx="8" formatCode="[$-409]d\-mmm;@">
+                  <c:v>41947</c:v>
+                </c:pt>
+                <c:pt idx="9">
+                  <c:v>41948</c:v>
+                </c:pt>
+                <c:pt idx="10" formatCode="[$-409]d\-mmm;@">
+                  <c:v>41949</c:v>
+                </c:pt>
+                <c:pt idx="11">
+                  <c:v>41950</c:v>
+                </c:pt>
+                <c:pt idx="12" formatCode="[$-409]d\-mmm;@">
+                  <c:v>41975</c:v>
+                </c:pt>
+                <c:pt idx="13" formatCode="[$-409]d\-mmm;@">
+                  <c:v>41976</c:v>
+                </c:pt>
+                <c:pt idx="14" formatCode="[$-409]d\-mmm;@">
+                  <c:v>41977</c:v>
+                </c:pt>
+                <c:pt idx="15" formatCode="[$-409]d\-mmm;@">
+                  <c:v>41978</c:v>
+                </c:pt>
+                <c:pt idx="16" formatCode="[$-409]d\-mmm;@">
+                  <c:v>41979</c:v>
+                </c:pt>
+                <c:pt idx="17" formatCode="[$-409]d\-mmm;@">
+                  <c:v>41980</c:v>
+                </c:pt>
+                <c:pt idx="18" formatCode="[$-409]d\-mmm;@">
+                  <c:v>41981</c:v>
+                </c:pt>
+                <c:pt idx="19" formatCode="[$-409]d\-mmm;@">
+                  <c:v>41982</c:v>
+                </c:pt>
+                <c:pt idx="20" formatCode="[$-409]d\-mmm;@">
+                  <c:v>41983</c:v>
+                </c:pt>
+                <c:pt idx="21" formatCode="[$-409]d\-mmm;@">
+                  <c:v>42022</c:v>
+                </c:pt>
+                <c:pt idx="22" formatCode="[$-409]d\-mmm;@">
+                  <c:v>42023</c:v>
+                </c:pt>
+                <c:pt idx="23" formatCode="[$-409]d\-mmm;@">
+                  <c:v>42024</c:v>
+                </c:pt>
+                <c:pt idx="24" formatCode="[$-409]d\-mmm;@">
+                  <c:v>42025</c:v>
+                </c:pt>
+                <c:pt idx="25" formatCode="[$-409]d\-mmm;@">
+                  <c:v>42026</c:v>
+                </c:pt>
+                <c:pt idx="26" formatCode="[$-409]d\-mmm;@">
+                  <c:v>42027</c:v>
+                </c:pt>
+                <c:pt idx="27" formatCode="[$-409]d\-mmm;@">
+                  <c:v>42028</c:v>
+                </c:pt>
+                <c:pt idx="28" formatCode="[$-409]d\-mmm;@">
+                  <c:v>42029</c:v>
+                </c:pt>
+                <c:pt idx="29" formatCode="[$-409]d\-mmm;@">
+                  <c:v>42030</c:v>
+                </c:pt>
+                <c:pt idx="30" formatCode="[$-409]d\-mmm;@">
+                  <c:v>42031</c:v>
+                </c:pt>
+                <c:pt idx="31" formatCode="[$-409]d\-mmm;@">
+                  <c:v>42032</c:v>
+                </c:pt>
+                <c:pt idx="32" formatCode="[$-409]d\-mmm;@">
+                  <c:v>42033</c:v>
+                </c:pt>
+                <c:pt idx="33" formatCode="[$-409]d\-mmm;@">
+                  <c:v>42034</c:v>
+                </c:pt>
+                <c:pt idx="34" formatCode="[$-409]d\-mmm;@">
+                  <c:v>42035</c:v>
+                </c:pt>
+              </c:numCache>
+            </c:numRef>
+          </c:cat>
+          <c:val>
+            <c:numRef>
+              <c:f>Product!$D$13:$AL$13</c:f>
+              <c:numCache>
+                <c:formatCode>0.00</c:formatCode>
+                <c:ptCount val="35"/>
+                <c:pt idx="0">
+                  <c:v>0</c:v>
+                </c:pt>
+                <c:pt idx="1">
+                  <c:v>0</c:v>
+                </c:pt>
+                <c:pt idx="2">
+                  <c:v>0</c:v>
+                </c:pt>
+                <c:pt idx="3">
+                  <c:v>0</c:v>
+                </c:pt>
+                <c:pt idx="4">
+                  <c:v>0</c:v>
+                </c:pt>
+                <c:pt idx="5">
+                  <c:v>0</c:v>
+                </c:pt>
+                <c:pt idx="6">
+                  <c:v>0.21428571428571427</c:v>
+                </c:pt>
+                <c:pt idx="7">
+                  <c:v>0.25</c:v>
+                </c:pt>
+                <c:pt idx="8">
+                  <c:v>0.22222222222222221</c:v>
+                </c:pt>
+                <c:pt idx="9">
+                  <c:v>0.2</c:v>
+                </c:pt>
+                <c:pt idx="10">
+                  <c:v>0.18181818181818182</c:v>
+                </c:pt>
+                <c:pt idx="11">
+                  <c:v>0.16666666666666666</c:v>
+                </c:pt>
+                <c:pt idx="12">
+                  <c:v>0.15384615384615385</c:v>
+                </c:pt>
+                <c:pt idx="13">
+                  <c:v>0.14285714285714285</c:v>
+                </c:pt>
+                <c:pt idx="14">
+                  <c:v>0.13333333333333333</c:v>
+                </c:pt>
+                <c:pt idx="15">
+                  <c:v>0.125</c:v>
+                </c:pt>
+                <c:pt idx="16">
+                  <c:v>0.11764705882352941</c:v>
+                </c:pt>
+                <c:pt idx="17">
+                  <c:v>0.1111111111111111</c:v>
+                </c:pt>
+                <c:pt idx="18">
+                  <c:v>0.10526315789473684</c:v>
+                </c:pt>
+                <c:pt idx="19">
+                  <c:v>0.1</c:v>
+                </c:pt>
+                <c:pt idx="20">
+                  <c:v>9.5238095238095233E-2</c:v>
+                </c:pt>
+                <c:pt idx="21">
+                  <c:v>9.0909090909090912E-2</c:v>
+                </c:pt>
+                <c:pt idx="22">
+                  <c:v>8.6956521739130432E-2</c:v>
+                </c:pt>
+                <c:pt idx="23">
+                  <c:v>8.3333333333333329E-2</c:v>
+                </c:pt>
+                <c:pt idx="24">
+                  <c:v>0.12</c:v>
+                </c:pt>
+                <c:pt idx="25">
+                  <c:v>0.11538461538461539</c:v>
+                </c:pt>
+                <c:pt idx="26">
+                  <c:v>0.1111111111111111</c:v>
+                </c:pt>
+                <c:pt idx="27">
+                  <c:v>0.10714285714285714</c:v>
+                </c:pt>
+                <c:pt idx="28">
+                  <c:v>0.10344827586206896</c:v>
+                </c:pt>
+                <c:pt idx="29">
+                  <c:v>0.1</c:v>
+                </c:pt>
+                <c:pt idx="30">
+                  <c:v>9.6774193548387094E-2</c:v>
+                </c:pt>
+                <c:pt idx="31">
+                  <c:v>0.2421875</c:v>
+                </c:pt>
+                <c:pt idx="32">
+                  <c:v>0.31818181818181818</c:v>
+                </c:pt>
+                <c:pt idx="33">
+                  <c:v>0.3235294117647059</c:v>
+                </c:pt>
+                <c:pt idx="34">
+                  <c:v>0.31428571428571428</c:v>
+                </c:pt>
+              </c:numCache>
+            </c:numRef>
+          </c:val>
+          <c:smooth val="0"/>
+        </c:ser>
+        <c:ser>
+          <c:idx val="1"/>
+          <c:order val="1"/>
+          <c:tx>
+            <c:v>Effort</c:v>
+          </c:tx>
+          <c:marker>
+            <c:symbol val="none"/>
+          </c:marker>
+          <c:cat>
+            <c:numRef>
+              <c:f>Product!$D$4:$AL$4</c:f>
+              <c:numCache>
+                <c:formatCode>d\-mmm</c:formatCode>
+                <c:ptCount val="35"/>
+                <c:pt idx="0" formatCode="[$-409]d\-mmm;@">
+                  <c:v>41939</c:v>
+                </c:pt>
+                <c:pt idx="1">
+                  <c:v>41940</c:v>
+                </c:pt>
+                <c:pt idx="2" formatCode="[$-409]d\-mmm;@">
+                  <c:v>41941</c:v>
+                </c:pt>
+                <c:pt idx="3">
+                  <c:v>41942</c:v>
+                </c:pt>
+                <c:pt idx="4" formatCode="[$-409]d\-mmm;@">
+                  <c:v>41943</c:v>
+                </c:pt>
+                <c:pt idx="5">
+                  <c:v>41944</c:v>
+                </c:pt>
+                <c:pt idx="6" formatCode="[$-409]d\-mmm;@">
+                  <c:v>41945</c:v>
+                </c:pt>
+                <c:pt idx="7">
+                  <c:v>41946</c:v>
+                </c:pt>
+                <c:pt idx="8" formatCode="[$-409]d\-mmm;@">
+                  <c:v>41947</c:v>
+                </c:pt>
+                <c:pt idx="9">
+                  <c:v>41948</c:v>
+                </c:pt>
+                <c:pt idx="10" formatCode="[$-409]d\-mmm;@">
+                  <c:v>41949</c:v>
+                </c:pt>
+                <c:pt idx="11">
+                  <c:v>41950</c:v>
+                </c:pt>
+                <c:pt idx="12" formatCode="[$-409]d\-mmm;@">
+                  <c:v>41975</c:v>
+                </c:pt>
+                <c:pt idx="13" formatCode="[$-409]d\-mmm;@">
+                  <c:v>41976</c:v>
+                </c:pt>
+                <c:pt idx="14" formatCode="[$-409]d\-mmm;@">
+                  <c:v>41977</c:v>
+                </c:pt>
+                <c:pt idx="15" formatCode="[$-409]d\-mmm;@">
+                  <c:v>41978</c:v>
+                </c:pt>
+                <c:pt idx="16" formatCode="[$-409]d\-mmm;@">
+                  <c:v>41979</c:v>
+                </c:pt>
+                <c:pt idx="17" formatCode="[$-409]d\-mmm;@">
+                  <c:v>41980</c:v>
+                </c:pt>
+                <c:pt idx="18" formatCode="[$-409]d\-mmm;@">
+                  <c:v>41981</c:v>
+                </c:pt>
+                <c:pt idx="19" formatCode="[$-409]d\-mmm;@">
+                  <c:v>41982</c:v>
+                </c:pt>
+                <c:pt idx="20" formatCode="[$-409]d\-mmm;@">
+                  <c:v>41983</c:v>
+                </c:pt>
+                <c:pt idx="21" formatCode="[$-409]d\-mmm;@">
+                  <c:v>42022</c:v>
+                </c:pt>
+                <c:pt idx="22" formatCode="[$-409]d\-mmm;@">
+                  <c:v>42023</c:v>
+                </c:pt>
+                <c:pt idx="23" formatCode="[$-409]d\-mmm;@">
+                  <c:v>42024</c:v>
+                </c:pt>
+                <c:pt idx="24" formatCode="[$-409]d\-mmm;@">
+                  <c:v>42025</c:v>
+                </c:pt>
+                <c:pt idx="25" formatCode="[$-409]d\-mmm;@">
+                  <c:v>42026</c:v>
+                </c:pt>
+                <c:pt idx="26" formatCode="[$-409]d\-mmm;@">
+                  <c:v>42027</c:v>
+                </c:pt>
+                <c:pt idx="27" formatCode="[$-409]d\-mmm;@">
+                  <c:v>42028</c:v>
+                </c:pt>
+                <c:pt idx="28" formatCode="[$-409]d\-mmm;@">
+                  <c:v>42029</c:v>
+                </c:pt>
+                <c:pt idx="29" formatCode="[$-409]d\-mmm;@">
+                  <c:v>42030</c:v>
+                </c:pt>
+                <c:pt idx="30" formatCode="[$-409]d\-mmm;@">
+                  <c:v>42031</c:v>
+                </c:pt>
+                <c:pt idx="31" formatCode="[$-409]d\-mmm;@">
+                  <c:v>42032</c:v>
+                </c:pt>
+                <c:pt idx="32" formatCode="[$-409]d\-mmm;@">
+                  <c:v>42033</c:v>
+                </c:pt>
+                <c:pt idx="33" formatCode="[$-409]d\-mmm;@">
+                  <c:v>42034</c:v>
+                </c:pt>
+                <c:pt idx="34" formatCode="[$-409]d\-mmm;@">
+                  <c:v>42035</c:v>
+                </c:pt>
+              </c:numCache>
+            </c:numRef>
+          </c:cat>
+          <c:val>
+            <c:numRef>
+              <c:f>Product!$D$8:$AL$8</c:f>
+              <c:numCache>
+                <c:formatCode>General</c:formatCode>
+                <c:ptCount val="35"/>
+                <c:pt idx="0">
+                  <c:v>0</c:v>
+                </c:pt>
+                <c:pt idx="1">
+                  <c:v>0</c:v>
+                </c:pt>
+                <c:pt idx="2">
+                  <c:v>0</c:v>
+                </c:pt>
+                <c:pt idx="3">
+                  <c:v>0</c:v>
+                </c:pt>
+                <c:pt idx="4">
+                  <c:v>0</c:v>
+                </c:pt>
+                <c:pt idx="5">
+                  <c:v>0</c:v>
+                </c:pt>
+                <c:pt idx="6">
+                  <c:v>1.5</c:v>
+                </c:pt>
+                <c:pt idx="7">
+                  <c:v>0.5</c:v>
+                </c:pt>
+                <c:pt idx="8">
+                  <c:v>0</c:v>
+                </c:pt>
+                <c:pt idx="9">
+                  <c:v>0</c:v>
+                </c:pt>
+                <c:pt idx="10">
+                  <c:v>0</c:v>
+                </c:pt>
+                <c:pt idx="11">
+                  <c:v>0</c:v>
+                </c:pt>
+                <c:pt idx="12">
+                  <c:v>0</c:v>
+                </c:pt>
+                <c:pt idx="13">
+                  <c:v>0</c:v>
+                </c:pt>
+                <c:pt idx="14">
+                  <c:v>0</c:v>
+                </c:pt>
+                <c:pt idx="15">
+                  <c:v>0</c:v>
+                </c:pt>
+                <c:pt idx="16">
+                  <c:v>0</c:v>
+                </c:pt>
+                <c:pt idx="17">
+                  <c:v>0</c:v>
+                </c:pt>
+                <c:pt idx="18">
+                  <c:v>0</c:v>
+                </c:pt>
+                <c:pt idx="19">
+                  <c:v>0</c:v>
+                </c:pt>
+                <c:pt idx="20">
+                  <c:v>0</c:v>
+                </c:pt>
+                <c:pt idx="21">
+                  <c:v>0</c:v>
+                </c:pt>
+                <c:pt idx="22">
+                  <c:v>0</c:v>
+                </c:pt>
+                <c:pt idx="23">
+                  <c:v>0</c:v>
+                </c:pt>
+                <c:pt idx="24">
+                  <c:v>1</c:v>
+                </c:pt>
+                <c:pt idx="25">
+                  <c:v>0</c:v>
+                </c:pt>
+                <c:pt idx="26">
+                  <c:v>0</c:v>
+                </c:pt>
+                <c:pt idx="27">
+                  <c:v>0</c:v>
+                </c:pt>
+                <c:pt idx="28">
+                  <c:v>0</c:v>
+                </c:pt>
+                <c:pt idx="29">
+                  <c:v>0</c:v>
+                </c:pt>
+                <c:pt idx="30">
+                  <c:v>0</c:v>
+                </c:pt>
+                <c:pt idx="31">
+                  <c:v>4.75</c:v>
+                </c:pt>
+                <c:pt idx="32">
+                  <c:v>2.75</c:v>
+                </c:pt>
+                <c:pt idx="33">
+                  <c:v>0.5</c:v>
+                </c:pt>
+                <c:pt idx="34">
+                  <c:v>0</c:v>
+                </c:pt>
+              </c:numCache>
+            </c:numRef>
+          </c:val>
+          <c:smooth val="0"/>
+        </c:ser>
+        <c:dLbls>
+          <c:showLegendKey val="0"/>
+          <c:showVal val="0"/>
+          <c:showCatName val="0"/>
+          <c:showSerName val="0"/>
+          <c:showPercent val="0"/>
+          <c:showBubbleSize val="0"/>
+        </c:dLbls>
+        <c:smooth val="0"/>
+        <c:axId val="302459768"/>
+        <c:axId val="302463688"/>
+      </c:lineChart>
+      <c:dateAx>
+        <c:axId val="302459768"/>
+        <c:scaling>
+          <c:orientation val="minMax"/>
+        </c:scaling>
+        <c:delete val="0"/>
+        <c:axPos val="b"/>
+        <c:numFmt formatCode="[$-409]d\-mmm;@" sourceLinked="1"/>
+        <c:majorTickMark val="out"/>
+        <c:minorTickMark val="none"/>
+        <c:tickLblPos val="nextTo"/>
+        <c:crossAx val="302463688"/>
+        <c:crosses val="autoZero"/>
+        <c:auto val="1"/>
+        <c:lblOffset val="100"/>
+        <c:baseTimeUnit val="days"/>
+      </c:dateAx>
+      <c:valAx>
+        <c:axId val="302463688"/>
+        <c:scaling>
+          <c:orientation val="minMax"/>
+        </c:scaling>
+        <c:delete val="0"/>
+        <c:axPos val="l"/>
+        <c:majorGridlines/>
+        <c:numFmt formatCode="0.00" sourceLinked="1"/>
+        <c:majorTickMark val="out"/>
+        <c:minorTickMark val="none"/>
+        <c:tickLblPos val="nextTo"/>
+        <c:crossAx val="302459768"/>
+        <c:crosses val="autoZero"/>
+        <c:crossBetween val="between"/>
+      </c:valAx>
+    </c:plotArea>
+    <c:legend>
+      <c:legendPos val="r"/>
+      <c:overlay val="0"/>
+    </c:legend>
+    <c:plotVisOnly val="1"/>
+    <c:dispBlanksAs val="gap"/>
+    <c:showDLblsOverMax val="0"/>
+  </c:chart>
+  <c:externalData r:id="rId1">
+    <c:autoUpdate val="0"/>
+  </c:externalData>
+</c:chartSpace>
+</file>
+
 <file path=word/theme/theme1.xml><?xml version="1.0" encoding="utf-8"?>
 <a:theme xmlns:a="http://schemas.openxmlformats.org/drawingml/2006/main" name="Office Theme">
   <a:themeElements>
@@ -4184,7 +7223,7 @@
     </a:clrScheme>
     <a:fontScheme name="Office">
       <a:majorFont>
-        <a:latin typeface="Calibri Light" panose="020F0302020204030204"/>
+        <a:latin typeface="Calibri Light"/>
         <a:ea typeface=""/>
         <a:cs typeface=""/>
         <a:font script="Jpan" typeface="ＭＳ ゴシック"/>
@@ -4219,7 +7258,7 @@
         <a:font script="Geor" typeface="Sylfaen"/>
       </a:majorFont>
       <a:minorFont>
-        <a:latin typeface="Calibri" panose="020F0502020204030204"/>
+        <a:latin typeface="Calibri"/>
         <a:ea typeface=""/>
         <a:cs typeface=""/>
         <a:font script="Jpan" typeface="ＭＳ 明朝"/>

</xml_diff>